<commit_message>
Changed organization in project plan
</commit_message>
<xml_diff>
--- a/In progress/Project Plan Traffic lights.docx
+++ b/In progress/Project Plan Traffic lights.docx
@@ -1,9 +1,12 @@
 
 <file path=word/document.xml><?xml version="1.0" encoding="utf-8"?>
-<w:document xmlns:wpc="http://schemas.microsoft.com/office/word/2010/wordprocessingCanvas" xmlns:mc="http://schemas.openxmlformats.org/markup-compatibility/2006" xmlns:o="urn:schemas-microsoft-com:office:office" xmlns:r="http://schemas.openxmlformats.org/officeDocument/2006/relationships" xmlns:m="http://schemas.openxmlformats.org/officeDocument/2006/math" xmlns:v="urn:schemas-microsoft-com:vml" xmlns:wp14="http://schemas.microsoft.com/office/word/2010/wordprocessingDrawing" xmlns:wp="http://schemas.openxmlformats.org/drawingml/2006/wordprocessingDrawing" xmlns:w10="urn:schemas-microsoft-com:office:word" xmlns:w="http://schemas.openxmlformats.org/wordprocessingml/2006/main" xmlns:w14="http://schemas.microsoft.com/office/word/2010/wordml" xmlns:w15="http://schemas.microsoft.com/office/word/2012/wordml" xmlns:wpg="http://schemas.microsoft.com/office/word/2010/wordprocessingGroup" xmlns:wpi="http://schemas.microsoft.com/office/word/2010/wordprocessingInk" xmlns:wne="http://schemas.microsoft.com/office/word/2006/wordml" xmlns:wps="http://schemas.microsoft.com/office/word/2010/wordprocessingShape" mc:Ignorable="w14 w15 wp14">
+<w:document xmlns:wpc="http://schemas.microsoft.com/office/word/2010/wordprocessingCanvas" xmlns:mo="http://schemas.microsoft.com/office/mac/office/2008/main" xmlns:mc="http://schemas.openxmlformats.org/markup-compatibility/2006" xmlns:mv="urn:schemas-microsoft-com:mac:vml" xmlns:o="urn:schemas-microsoft-com:office:office" xmlns:r="http://schemas.openxmlformats.org/officeDocument/2006/relationships" xmlns:m="http://schemas.openxmlformats.org/officeDocument/2006/math" xmlns:v="urn:schemas-microsoft-com:vml" xmlns:wp14="http://schemas.microsoft.com/office/word/2010/wordprocessingDrawing" xmlns:wp="http://schemas.openxmlformats.org/drawingml/2006/wordprocessingDrawing" xmlns:w10="urn:schemas-microsoft-com:office:word" xmlns:w="http://schemas.openxmlformats.org/wordprocessingml/2006/main" xmlns:w14="http://schemas.microsoft.com/office/word/2010/wordml" xmlns:w15="http://schemas.microsoft.com/office/word/2012/wordml" xmlns:wpg="http://schemas.microsoft.com/office/word/2010/wordprocessingGroup" xmlns:wpi="http://schemas.microsoft.com/office/word/2010/wordprocessingInk" xmlns:wne="http://schemas.microsoft.com/office/word/2006/wordml" xmlns:wps="http://schemas.microsoft.com/office/word/2010/wordprocessingShape" mc:Ignorable="w14 w15 wp14">
   <w:body>
     <w:sdt>
       <w:sdtPr>
+        <w:rPr>
+          <w:lang w:eastAsia="en-US"/>
+        </w:rPr>
         <w:id w:val="-1832053474"/>
         <w:docPartObj>
           <w:docPartGallery w:val="Cover Pages"/>
@@ -28,6 +31,7 @@
           <w:r>
             <w:rPr>
               <w:noProof/>
+              <w:lang w:eastAsia="en-US"/>
             </w:rPr>
             <mc:AlternateContent>
               <mc:Choice Requires="wpg">
@@ -3437,9 +3441,9 @@
               </mc:Choice>
               <mc:Fallback>
                 <w:pict>
-                  <v:group w14:anchorId="5AE631D3" id="Group 2" o:spid="_x0000_s1026" style="position:absolute;margin-left:0;margin-top:0;width:172.8pt;height:718.55pt;z-index:-251580416;mso-width-percent:330;mso-height-percent:950;mso-left-percent:40;mso-position-horizontal-relative:page;mso-position-vertical:center;mso-position-vertical-relative:page;mso-width-percent:330;mso-height-percent:950;mso-left-percent:40" coordsize="21945,91257" o:gfxdata="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">
-                    <v:rect id="Rectangle 3" o:spid="_x0000_s1027" style="position:absolute;width:1945;height:91257;visibility:visible;mso-wrap-style:square;v-text-anchor:middle" o:gfxdata="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" fillcolor="#b13f9a [3215]" stroked="f" strokeweight="2pt"/>
-                    <v:shapetype id="_x0000_t15" coordsize="21600,21600" o:spt="15" adj="16200" path="m@0,l,,,21600@0,21600,21600,10800xe">
+                  <v:group w14:anchorId="5AE631D3" id="Group_x0020_2" o:spid="_x0000_s1026" style="position:absolute;margin-left:0;margin-top:0;width:172.8pt;height:718.55pt;z-index:-251580416;mso-width-percent:330;mso-height-percent:950;mso-left-percent:40;mso-position-horizontal-relative:page;mso-position-vertical:center;mso-position-vertical-relative:page;mso-width-percent:330;mso-height-percent:950;mso-left-percent:40" coordsize="2194560,9125712" o:gfxdata="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">
+                    <v:rect id="Rectangle_x0020_3" o:spid="_x0000_s1027" style="position:absolute;width:194535;height:9125712;visibility:visible;mso-wrap-style:square;v-text-anchor:middle" o:gfxdata="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" fillcolor="#b13f9a [3215]" stroked="f" strokeweight="2pt"/>
+                    <v:shapetype id="_x0000_t15" coordsize="21600,21600" o:spt="15" adj="16200" path="m@0,0l0,,,21600@0,21600,21600,10800xe">
                       <v:stroke joinstyle="miter"/>
                       <v:formulas>
                         <v:f eqn="val #0"/>
@@ -3450,7 +3454,7 @@
                         <v:h position="#0,topLeft" xrange="0,21600"/>
                       </v:handles>
                     </v:shapetype>
-                    <v:shape id="Pentagon 4" o:spid="_x0000_s1028" type="#_x0000_t15" style="position:absolute;top:14668;width:21945;height:5521;visibility:visible;mso-wrap-style:square;v-text-anchor:middle" o:gfxdata="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" adj="18883" fillcolor="#b83d68 [3204]" stroked="f" strokeweight="2pt">
+                    <v:shape id="Pentagon_x0020_4" o:spid="_x0000_s1028" type="#_x0000_t15" style="position:absolute;top:1466850;width:2194560;height:552055;visibility:visible;mso-wrap-style:square;v-text-anchor:middle" o:gfxdata="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" adj="18883" fillcolor="#b83d68 [3204]" stroked="f" strokeweight="2pt">
                       <v:textbox inset=",0,14.4pt,0">
                         <w:txbxContent>
                           <w:sdt>
@@ -3471,7 +3475,6 @@
                                 <w:calendar w:val="gregorian"/>
                               </w:date>
                             </w:sdtPr>
-                            <w:sdtEndPr/>
                             <w:sdtContent>
                               <w:p>
                                 <w:pPr>
@@ -3497,99 +3500,99 @@
                         </w:txbxContent>
                       </v:textbox>
                     </v:shape>
-                    <v:group id="Group 5" o:spid="_x0000_s1029" style="position:absolute;left:762;top:42100;width:20574;height:49103" coordorigin="806,42118" coordsize="13062,31210" o:gfxdata="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">
-                      <v:group id="Group 6" o:spid="_x0000_s1030" style="position:absolute;left:1410;top:42118;width:10478;height:31210" coordorigin="1410,42118" coordsize="10477,31210" o:gfxdata="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">
+                    <v:group id="Group_x0020_5" o:spid="_x0000_s1029" style="position:absolute;left:76200;top:4210050;width:2057400;height:4910328" coordorigin="80645,4211812" coordsize="1306273,3121026" o:gfxdata="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">
+                      <v:group id="Group_x0020_6" o:spid="_x0000_s1030" style="position:absolute;left:141062;top:4211812;width:1047750;height:3121026" coordorigin="141062,4211812" coordsize="1047750,3121026" o:gfxdata="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">
                         <o:lock v:ext="edit" aspectratio="t"/>
-                        <v:shape id="Freeform 20" o:spid="_x0000_s1031" style="position:absolute;left:3696;top:62168;width:1937;height:6985;visibility:visible;mso-wrap-style:square;v-text-anchor:top" coordsize="122,440" o:gfxdata="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" path="m,l39,152,84,304r38,113l122,440,76,306,39,180,6,53,,xe" fillcolor="#b13f9a [3215]" strokecolor="#b13f9a [3215]" strokeweight="0">
+                        <v:shape id="Freeform_x0020_20" o:spid="_x0000_s1031" style="position:absolute;left:369662;top:6216825;width:193675;height:698500;visibility:visible;mso-wrap-style:square;v-text-anchor:top" coordsize="122,440" o:gfxdata="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" path="m0,0l39,152,84,304,122,417,122,440,76,306,39,180,6,53,,0xe" fillcolor="#b13f9a [3215]" strokecolor="#b13f9a [3215]" strokeweight="0">
                           <v:path arrowok="t" o:connecttype="custom" o:connectlocs="0,0;61913,241300;133350,482600;193675,661988;193675,698500;120650,485775;61913,285750;9525,84138;0,0" o:connectangles="0,0,0,0,0,0,0,0,0"/>
                         </v:shape>
-                        <v:shape id="Freeform 21" o:spid="_x0000_s1032" style="position:absolute;left:5728;top:69058;width:1842;height:4270;visibility:visible;mso-wrap-style:square;v-text-anchor:top" coordsize="116,269" o:gfxdata="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" path="m,l8,19,37,93r30,74l116,269r-8,l60,169,30,98,1,25,,xe" fillcolor="#b13f9a [3215]" strokecolor="#b13f9a [3215]" strokeweight="0">
+                        <v:shape id="Freeform_x0020_21" o:spid="_x0000_s1032" style="position:absolute;left:572862;top:6905800;width:184150;height:427038;visibility:visible;mso-wrap-style:square;v-text-anchor:top" coordsize="116,269" o:gfxdata="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" path="m0,0l8,19,37,93,67,167,116,269,108,269,60,169,30,98,1,25,,0xe" fillcolor="#b13f9a [3215]" strokecolor="#b13f9a [3215]" strokeweight="0">
                           <v:path arrowok="t" o:connecttype="custom" o:connectlocs="0,0;12700,30163;58738,147638;106363,265113;184150,427038;171450,427038;95250,268288;47625,155575;1588,39688;0,0" o:connectangles="0,0,0,0,0,0,0,0,0,0"/>
                         </v:shape>
-                        <v:shape id="Freeform 22" o:spid="_x0000_s1033" style="position:absolute;left:1410;top:42118;width:2223;height:20193;visibility:visible;mso-wrap-style:square;v-text-anchor:top" coordsize="140,1272" o:gfxdata="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" path="m,l,,1,79r2,80l12,317,23,476,39,634,58,792,83,948r24,138l135,1223r5,49l138,1262,105,1106,77,949,53,792,35,634,20,476,9,317,2,159,,79,,xe" fillcolor="#b13f9a [3215]" strokecolor="#b13f9a [3215]" strokeweight="0">
+                        <v:shape id="Freeform_x0020_22" o:spid="_x0000_s1033" style="position:absolute;left:141062;top:4211812;width:222250;height:2019300;visibility:visible;mso-wrap-style:square;v-text-anchor:top" coordsize="140,1272" o:gfxdata="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" path="m0,0l0,,1,79,3,159,12,317,23,476,39,634,58,792,83,948,107,1086,135,1223,140,1272,138,1262,105,1106,77,949,53,792,35,634,20,476,9,317,2,159,,79,,0xe" fillcolor="#b13f9a [3215]" strokecolor="#b13f9a [3215]" strokeweight="0">
                           <v:path arrowok="t" o:connecttype="custom" o:connectlocs="0,0;0,0;1588,125413;4763,252413;19050,503238;36513,755650;61913,1006475;92075,1257300;131763,1504950;169863,1724025;214313,1941513;222250,2019300;219075,2003425;166688,1755775;122238,1506538;84138,1257300;55563,1006475;31750,755650;14288,503238;3175,252413;0,125413;0,0" o:connectangles="0,0,0,0,0,0,0,0,0,0,0,0,0,0,0,0,0,0,0,0,0,0"/>
                         </v:shape>
-                        <v:shape id="Freeform 23" o:spid="_x0000_s1034" style="position:absolute;left:3410;top:48611;width:715;height:13557;visibility:visible;mso-wrap-style:square;v-text-anchor:top" coordsize="45,854" o:gfxdata="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" path="m45,r,l35,66r-9,67l14,267,6,401,3,534,6,669r8,134l18,854r,-3l9,814,8,803,1,669,,534,3,401,12,267,25,132,34,66,45,xe" fillcolor="#b13f9a [3215]" strokecolor="#b13f9a [3215]" strokeweight="0">
+                        <v:shape id="Freeform_x0020_23" o:spid="_x0000_s1034" style="position:absolute;left:341087;top:4861100;width:71438;height:1355725;visibility:visible;mso-wrap-style:square;v-text-anchor:top" coordsize="45,854" o:gfxdata="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" path="m45,0l45,,35,66,26,133,14,267,6,401,3,534,6,669,14,803,18,854,18,851,9,814,8,803,1,669,,534,3,401,12,267,25,132,34,66,45,0xe" fillcolor="#b13f9a [3215]" strokecolor="#b13f9a [3215]" strokeweight="0">
                           <v:path arrowok="t" o:connecttype="custom" o:connectlocs="71438,0;71438,0;55563,104775;41275,211138;22225,423863;9525,636588;4763,847725;9525,1062038;22225,1274763;28575,1355725;28575,1350963;14288,1292225;12700,1274763;1588,1062038;0,847725;4763,636588;19050,423863;39688,209550;53975,104775;71438,0" o:connectangles="0,0,0,0,0,0,0,0,0,0,0,0,0,0,0,0,0,0,0,0"/>
                         </v:shape>
-                        <v:shape id="Freeform 24" o:spid="_x0000_s1035" style="position:absolute;left:3633;top:62311;width:2444;height:9985;visibility:visible;mso-wrap-style:square;v-text-anchor:top" coordsize="154,629" o:gfxdata="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" path="m,l10,44r11,82l34,207r19,86l75,380r25,86l120,521r21,55l152,618r2,11l140,595,115,532,93,468,67,383,47,295,28,207,12,104,,xe" fillcolor="#b13f9a [3215]" strokecolor="#b13f9a [3215]" strokeweight="0">
+                        <v:shape id="Freeform_x0020_24" o:spid="_x0000_s1035" style="position:absolute;left:363312;top:6231112;width:244475;height:998538;visibility:visible;mso-wrap-style:square;v-text-anchor:top" coordsize="154,629" o:gfxdata="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" path="m0,0l10,44,21,126,34,207,53,293,75,380,100,466,120,521,141,576,152,618,154,629,140,595,115,532,93,468,67,383,47,295,28,207,12,104,,0xe" fillcolor="#b13f9a [3215]" strokecolor="#b13f9a [3215]" strokeweight="0">
                           <v:path arrowok="t" o:connecttype="custom" o:connectlocs="0,0;15875,69850;33338,200025;53975,328613;84138,465138;119063,603250;158750,739775;190500,827088;223838,914400;241300,981075;244475,998538;222250,944563;182563,844550;147638,742950;106363,608013;74613,468313;44450,328613;19050,165100;0,0" o:connectangles="0,0,0,0,0,0,0,0,0,0,0,0,0,0,0,0,0,0,0"/>
                         </v:shape>
-                        <v:shape id="Freeform 25" o:spid="_x0000_s1036" style="position:absolute;left:6204;top:72233;width:524;height:1095;visibility:visible;mso-wrap-style:square;v-text-anchor:top" coordsize="33,69" o:gfxdata="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" path="m,l33,69r-9,l12,35,,xe" fillcolor="#b13f9a [3215]" strokecolor="#b13f9a [3215]" strokeweight="0">
+                        <v:shape id="Freeform_x0020_25" o:spid="_x0000_s1036" style="position:absolute;left:620487;top:7223300;width:52388;height:109538;visibility:visible;mso-wrap-style:square;v-text-anchor:top" coordsize="33,69" o:gfxdata="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" path="m0,0l33,69,24,69,12,35,,0xe" fillcolor="#b13f9a [3215]" strokecolor="#b13f9a [3215]" strokeweight="0">
                           <v:path arrowok="t" o:connecttype="custom" o:connectlocs="0,0;52388,109538;38100,109538;19050,55563;0,0" o:connectangles="0,0,0,0,0"/>
                         </v:shape>
-                        <v:shape id="Freeform 26" o:spid="_x0000_s1037" style="position:absolute;left:3553;top:61533;width:238;height:1476;visibility:visible;mso-wrap-style:square;v-text-anchor:top" coordsize="15,93" o:gfxdata="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" path="m,l9,37r,3l15,93,5,49,,xe" fillcolor="#b13f9a [3215]" strokecolor="#b13f9a [3215]" strokeweight="0">
+                        <v:shape id="Freeform_x0020_26" o:spid="_x0000_s1037" style="position:absolute;left:355374;top:6153325;width:23813;height:147638;visibility:visible;mso-wrap-style:square;v-text-anchor:top" coordsize="15,93" o:gfxdata="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" path="m0,0l9,37,9,40,15,93,5,49,,0xe" fillcolor="#b13f9a [3215]" strokecolor="#b13f9a [3215]" strokeweight="0">
                           <v:path arrowok="t" o:connecttype="custom" o:connectlocs="0,0;14288,58738;14288,63500;23813,147638;7938,77788;0,0" o:connectangles="0,0,0,0,0,0"/>
                         </v:shape>
-                        <v:shape id="Freeform 27" o:spid="_x0000_s1038" style="position:absolute;left:5633;top:56897;width:6255;height:12161;visibility:visible;mso-wrap-style:square;v-text-anchor:top" coordsize="394,766" o:gfxdata="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" path="m394,r,l356,38,319,77r-35,40l249,160r-42,58l168,276r-37,63l98,402,69,467,45,535,26,604,14,673,7,746,6,766,,749r1,-5l7,673,21,603,40,533,65,466,94,400r33,-64l164,275r40,-60l248,158r34,-42l318,76,354,37,394,xe" fillcolor="#b13f9a [3215]" strokecolor="#b13f9a [3215]" strokeweight="0">
+                        <v:shape id="Freeform_x0020_27" o:spid="_x0000_s1038" style="position:absolute;left:563337;top:5689775;width:625475;height:1216025;visibility:visible;mso-wrap-style:square;v-text-anchor:top" coordsize="394,766" o:gfxdata="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" path="m394,0l394,,356,38,319,77,284,117,249,160,207,218,168,276,131,339,98,402,69,467,45,535,26,604,14,673,7,746,6,766,,749,1,744,7,673,21,603,40,533,65,466,94,400,127,336,164,275,204,215,248,158,282,116,318,76,354,37,394,0xe" fillcolor="#b13f9a [3215]" strokecolor="#b13f9a [3215]" strokeweight="0">
                           <v:path arrowok="t" o:connecttype="custom" o:connectlocs="625475,0;625475,0;565150,60325;506413,122238;450850,185738;395288,254000;328613,346075;266700,438150;207963,538163;155575,638175;109538,741363;71438,849313;41275,958850;22225,1068388;11113,1184275;9525,1216025;0,1189038;1588,1181100;11113,1068388;33338,957263;63500,846138;103188,739775;149225,635000;201613,533400;260350,436563;323850,341313;393700,250825;447675,184150;504825,120650;561975,58738;625475,0" o:connectangles="0,0,0,0,0,0,0,0,0,0,0,0,0,0,0,0,0,0,0,0,0,0,0,0,0,0,0,0,0,0,0"/>
                         </v:shape>
-                        <v:shape id="Freeform 28" o:spid="_x0000_s1039" style="position:absolute;left:5633;top:69153;width:571;height:3080;visibility:visible;mso-wrap-style:square;v-text-anchor:top" coordsize="36,194" o:gfxdata="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" path="m,l6,16r1,3l11,80r9,52l33,185r3,9l21,161,15,145,5,81,1,41,,xe" fillcolor="#b13f9a [3215]" strokecolor="#b13f9a [3215]" strokeweight="0">
+                        <v:shape id="Freeform_x0020_28" o:spid="_x0000_s1039" style="position:absolute;left:563337;top:6915325;width:57150;height:307975;visibility:visible;mso-wrap-style:square;v-text-anchor:top" coordsize="36,194" o:gfxdata="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" path="m0,0l6,16,7,19,11,80,20,132,33,185,36,194,21,161,15,145,5,81,1,41,,0xe" fillcolor="#b13f9a [3215]" strokecolor="#b13f9a [3215]" strokeweight="0">
                           <v:path arrowok="t" o:connecttype="custom" o:connectlocs="0,0;9525,25400;11113,30163;17463,127000;31750,209550;52388,293688;57150,307975;33338,255588;23813,230188;7938,128588;1588,65088;0,0" o:connectangles="0,0,0,0,0,0,0,0,0,0,0,0"/>
                         </v:shape>
-                        <v:shape id="Freeform 29" o:spid="_x0000_s1040" style="position:absolute;left:6077;top:72296;width:493;height:1032;visibility:visible;mso-wrap-style:square;v-text-anchor:top" coordsize="31,65" o:gfxdata="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" path="m,l31,65r-8,l,xe" fillcolor="#b13f9a [3215]" strokecolor="#b13f9a [3215]" strokeweight="0">
+                        <v:shape id="Freeform_x0020_29" o:spid="_x0000_s1040" style="position:absolute;left:607787;top:7229650;width:49213;height:103188;visibility:visible;mso-wrap-style:square;v-text-anchor:top" coordsize="31,65" o:gfxdata="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" path="m0,0l31,65,23,65,,0xe" fillcolor="#b13f9a [3215]" strokecolor="#b13f9a [3215]" strokeweight="0">
                           <v:path arrowok="t" o:connecttype="custom" o:connectlocs="0,0;49213,103188;36513,103188;0,0" o:connectangles="0,0,0,0"/>
                         </v:shape>
-                        <v:shape id="Freeform 30" o:spid="_x0000_s1041" style="position:absolute;left:5633;top:68788;width:111;height:666;visibility:visible;mso-wrap-style:square;v-text-anchor:top" coordsize="7,42" o:gfxdata="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" path="m,l6,17,7,42,6,39,,23,,xe" fillcolor="#b13f9a [3215]" strokecolor="#b13f9a [3215]" strokeweight="0">
+                        <v:shape id="Freeform_x0020_30" o:spid="_x0000_s1041" style="position:absolute;left:563337;top:6878812;width:11113;height:66675;visibility:visible;mso-wrap-style:square;v-text-anchor:top" coordsize="7,42" o:gfxdata="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" path="m0,0l6,17,7,42,6,39,,23,,0xe" fillcolor="#b13f9a [3215]" strokecolor="#b13f9a [3215]" strokeweight="0">
                           <v:path arrowok="t" o:connecttype="custom" o:connectlocs="0,0;9525,26988;11113,66675;9525,61913;0,36513;0,0" o:connectangles="0,0,0,0,0,0"/>
                         </v:shape>
-                        <v:shape id="Freeform 31" o:spid="_x0000_s1042" style="position:absolute;left:5871;top:71455;width:714;height:1873;visibility:visible;mso-wrap-style:square;v-text-anchor:top" coordsize="45,118" o:gfxdata="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" path="m,l6,16,21,49,33,84r12,34l44,118,13,53,11,42,,xe" fillcolor="#b13f9a [3215]" strokecolor="#b13f9a [3215]" strokeweight="0">
+                        <v:shape id="Freeform_x0020_31" o:spid="_x0000_s1042" style="position:absolute;left:587149;top:7145512;width:71438;height:187325;visibility:visible;mso-wrap-style:square;v-text-anchor:top" coordsize="45,118" o:gfxdata="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" path="m0,0l6,16,21,49,33,84,45,118,44,118,13,53,11,42,,0xe" fillcolor="#b13f9a [3215]" strokecolor="#b13f9a [3215]" strokeweight="0">
                           <v:path arrowok="t" o:connecttype="custom" o:connectlocs="0,0;9525,25400;33338,77788;52388,133350;71438,187325;69850,187325;20638,84138;17463,66675;0,0" o:connectangles="0,0,0,0,0,0,0,0,0"/>
                         </v:shape>
                       </v:group>
-                      <v:group id="Group 7" o:spid="_x0000_s1043" style="position:absolute;left:806;top:48269;width:13063;height:25059" coordorigin="806,46499" coordsize="8747,16779" o:gfxdata="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">
+                      <v:group id="Group_x0020_7" o:spid="_x0000_s1043" style="position:absolute;left:80645;top:4826972;width:1306273;height:2505863" coordorigin="80645,4649964" coordsize="874712,1677988" o:gfxdata="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">
                         <o:lock v:ext="edit" aspectratio="t"/>
-                        <v:shape id="Freeform 8" o:spid="_x0000_s1044" style="position:absolute;left:1187;top:51897;width:1984;height:7143;visibility:visible;mso-wrap-style:square;v-text-anchor:top" coordsize="125,450" o:gfxdata="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" path="m,l41,155,86,309r39,116l125,450,79,311,41,183,7,54,,xe" fillcolor="#b13f9a [3215]" strokecolor="#b13f9a [3215]" strokeweight="0">
+                        <v:shape id="Freeform_x0020_8" o:spid="_x0000_s1044" style="position:absolute;left:118745;top:5189714;width:198438;height:714375;visibility:visible;mso-wrap-style:square;v-text-anchor:top" coordsize="125,450" o:gfxdata="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" path="m0,0l41,155,86,309,125,425,125,450,79,311,41,183,7,54,,0xe" fillcolor="#b13f9a [3215]" strokecolor="#b13f9a [3215]" strokeweight="0">
                           <v:fill opacity="13107f"/>
                           <v:stroke opacity="13107f"/>
                           <v:path arrowok="t" o:connecttype="custom" o:connectlocs="0,0;65088,246063;136525,490538;198438,674688;198438,714375;125413,493713;65088,290513;11113,85725;0,0" o:connectangles="0,0,0,0,0,0,0,0,0"/>
                         </v:shape>
-                        <v:shape id="Freeform 9" o:spid="_x0000_s1045" style="position:absolute;left:3282;top:58913;width:1874;height:4366;visibility:visible;mso-wrap-style:square;v-text-anchor:top" coordsize="118,275" o:gfxdata="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" path="m,l8,20,37,96r32,74l118,275r-9,l61,174,30,100,,26,,xe" fillcolor="#b13f9a [3215]" strokecolor="#b13f9a [3215]" strokeweight="0">
+                        <v:shape id="Freeform_x0020_9" o:spid="_x0000_s1045" style="position:absolute;left:328295;top:5891389;width:187325;height:436563;visibility:visible;mso-wrap-style:square;v-text-anchor:top" coordsize="118,275" o:gfxdata="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" path="m0,0l8,20,37,96,69,170,118,275,109,275,61,174,30,100,,26,,0xe" fillcolor="#b13f9a [3215]" strokecolor="#b13f9a [3215]" strokeweight="0">
                           <v:fill opacity="13107f"/>
                           <v:stroke opacity="13107f"/>
                           <v:path arrowok="t" o:connecttype="custom" o:connectlocs="0,0;12700,31750;58738,152400;109538,269875;187325,436563;173038,436563;96838,276225;47625,158750;0,41275;0,0" o:connectangles="0,0,0,0,0,0,0,0,0,0"/>
                         </v:shape>
-                        <v:shape id="Freeform 10" o:spid="_x0000_s1046" style="position:absolute;left:806;top:50103;width:317;height:1921;visibility:visible;mso-wrap-style:square;v-text-anchor:top" coordsize="20,121" o:gfxdata="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" path="m,l16,72r4,49l18,112,,31,,xe" fillcolor="#b13f9a [3215]" strokecolor="#b13f9a [3215]" strokeweight="0">
+                        <v:shape id="Freeform_x0020_10" o:spid="_x0000_s1046" style="position:absolute;left:80645;top:5010327;width:31750;height:192088;visibility:visible;mso-wrap-style:square;v-text-anchor:top" coordsize="20,121" o:gfxdata="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" path="m0,0l16,72,20,121,18,112,,31,,0xe" fillcolor="#b13f9a [3215]" strokecolor="#b13f9a [3215]" strokeweight="0">
                           <v:fill opacity="13107f"/>
                           <v:stroke opacity="13107f"/>
                           <v:path arrowok="t" o:connecttype="custom" o:connectlocs="0,0;25400,114300;31750,192088;28575,177800;0,49213;0,0" o:connectangles="0,0,0,0,0,0"/>
                         </v:shape>
-                        <v:shape id="Freeform 12" o:spid="_x0000_s1047" style="position:absolute;left:1123;top:52024;width:2509;height:10207;visibility:visible;mso-wrap-style:square;v-text-anchor:top" coordsize="158,643" o:gfxdata="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" path="m,l11,46r11,83l36,211r19,90l76,389r27,87l123,533r21,55l155,632r3,11l142,608,118,544,95,478,69,391,47,302,29,212,13,107,,xe" fillcolor="#b13f9a [3215]" strokecolor="#b13f9a [3215]" strokeweight="0">
+                        <v:shape id="Freeform_x0020_12" o:spid="_x0000_s1047" style="position:absolute;left:112395;top:5202414;width:250825;height:1020763;visibility:visible;mso-wrap-style:square;v-text-anchor:top" coordsize="158,643" o:gfxdata="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" path="m0,0l11,46,22,129,36,211,55,301,76,389,103,476,123,533,144,588,155,632,158,643,142,608,118,544,95,478,69,391,47,302,29,212,13,107,,0xe" fillcolor="#b13f9a [3215]" strokecolor="#b13f9a [3215]" strokeweight="0">
                           <v:fill opacity="13107f"/>
                           <v:stroke opacity="13107f"/>
                           <v:path arrowok="t" o:connecttype="custom" o:connectlocs="0,0;17463,73025;34925,204788;57150,334963;87313,477838;120650,617538;163513,755650;195263,846138;228600,933450;246063,1003300;250825,1020763;225425,965200;187325,863600;150813,758825;109538,620713;74613,479425;46038,336550;20638,169863;0,0" o:connectangles="0,0,0,0,0,0,0,0,0,0,0,0,0,0,0,0,0,0,0"/>
                         </v:shape>
-                        <v:shape id="Freeform 13" o:spid="_x0000_s1048" style="position:absolute;left:3759;top:62152;width:524;height:1127;visibility:visible;mso-wrap-style:square;v-text-anchor:top" coordsize="33,71" o:gfxdata="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" path="m,l33,71r-9,l11,36,,xe" fillcolor="#b13f9a [3215]" strokecolor="#b13f9a [3215]" strokeweight="0">
+                        <v:shape id="Freeform_x0020_13" o:spid="_x0000_s1048" style="position:absolute;left:375920;top:6215239;width:52388;height:112713;visibility:visible;mso-wrap-style:square;v-text-anchor:top" coordsize="33,71" o:gfxdata="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" path="m0,0l33,71,24,71,11,36,,0xe" fillcolor="#b13f9a [3215]" strokecolor="#b13f9a [3215]" strokeweight="0">
                           <v:fill opacity="13107f"/>
                           <v:stroke opacity="13107f"/>
                           <v:path arrowok="t" o:connecttype="custom" o:connectlocs="0,0;52388,112713;38100,112713;17463,57150;0,0" o:connectangles="0,0,0,0,0"/>
                         </v:shape>
-                        <v:shape id="Freeform 14" o:spid="_x0000_s1049" style="position:absolute;left:1060;top:51246;width:238;height:1508;visibility:visible;mso-wrap-style:square;v-text-anchor:top" coordsize="15,95" o:gfxdata="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" path="m,l8,37r,4l15,95,4,49,,xe" fillcolor="#b13f9a [3215]" strokecolor="#b13f9a [3215]" strokeweight="0">
+                        <v:shape id="Freeform_x0020_14" o:spid="_x0000_s1049" style="position:absolute;left:106045;top:5124627;width:23813;height:150813;visibility:visible;mso-wrap-style:square;v-text-anchor:top" coordsize="15,95" o:gfxdata="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" path="m0,0l8,37,8,41,15,95,4,49,,0xe" fillcolor="#b13f9a [3215]" strokecolor="#b13f9a [3215]" strokeweight="0">
                           <v:fill opacity="13107f"/>
                           <v:stroke opacity="13107f"/>
                           <v:path arrowok="t" o:connecttype="custom" o:connectlocs="0,0;12700,58738;12700,65088;23813,150813;6350,77788;0,0" o:connectangles="0,0,0,0,0,0"/>
                         </v:shape>
-                        <v:shape id="Freeform 15" o:spid="_x0000_s1050" style="position:absolute;left:3171;top:46499;width:6382;height:12414;visibility:visible;mso-wrap-style:square;v-text-anchor:top" coordsize="402,782" o:gfxdata="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" path="m402,r,1l363,39,325,79r-35,42l255,164r-44,58l171,284r-38,62l100,411,71,478,45,546,27,617,13,689,7,761r,21l,765r1,-4l7,688,21,616,40,545,66,475,95,409r35,-66l167,281r42,-61l253,163r34,-43l324,78,362,38,402,xe" fillcolor="#b13f9a [3215]" strokecolor="#b13f9a [3215]" strokeweight="0">
+                        <v:shape id="Freeform_x0020_15" o:spid="_x0000_s1050" style="position:absolute;left:317182;top:4649964;width:638175;height:1241425;visibility:visible;mso-wrap-style:square;v-text-anchor:top" coordsize="402,782" o:gfxdata="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" path="m402,0l402,1,363,39,325,79,290,121,255,164,211,222,171,284,133,346,100,411,71,478,45,546,27,617,13,689,7,761,7,782,,765,1,761,7,688,21,616,40,545,66,475,95,409,130,343,167,281,209,220,253,163,287,120,324,78,362,38,402,0xe" fillcolor="#b13f9a [3215]" strokecolor="#b13f9a [3215]" strokeweight="0">
                           <v:fill opacity="13107f"/>
                           <v:stroke opacity="13107f"/>
                           <v:path arrowok="t" o:connecttype="custom" o:connectlocs="638175,0;638175,1588;576263,61913;515938,125413;460375,192088;404813,260350;334963,352425;271463,450850;211138,549275;158750,652463;112713,758825;71438,866775;42863,979488;20638,1093788;11113,1208088;11113,1241425;0,1214438;1588,1208088;11113,1092200;33338,977900;63500,865188;104775,754063;150813,649288;206375,544513;265113,446088;331788,349250;401638,258763;455613,190500;514350,123825;574675,60325;638175,0" o:connectangles="0,0,0,0,0,0,0,0,0,0,0,0,0,0,0,0,0,0,0,0,0,0,0,0,0,0,0,0,0,0,0"/>
                         </v:shape>
-                        <v:shape id="Freeform 16" o:spid="_x0000_s1051" style="position:absolute;left:3171;top:59040;width:588;height:3112;visibility:visible;mso-wrap-style:square;v-text-anchor:top" coordsize="37,196" o:gfxdata="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" path="m,l6,15r1,3l12,80r9,54l33,188r4,8l22,162,15,146,5,81,1,40,,xe" fillcolor="#b13f9a [3215]" strokecolor="#b13f9a [3215]" strokeweight="0">
+                        <v:shape id="Freeform_x0020_16" o:spid="_x0000_s1051" style="position:absolute;left:317182;top:5904089;width:58738;height:311150;visibility:visible;mso-wrap-style:square;v-text-anchor:top" coordsize="37,196" o:gfxdata="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" path="m0,0l6,15,7,18,12,80,21,134,33,188,37,196,22,162,15,146,5,81,1,40,,0xe" fillcolor="#b13f9a [3215]" strokecolor="#b13f9a [3215]" strokeweight="0">
                           <v:fill opacity="13107f"/>
                           <v:stroke opacity="13107f"/>
                           <v:path arrowok="t" o:connecttype="custom" o:connectlocs="0,0;9525,23813;11113,28575;19050,127000;33338,212725;52388,298450;58738,311150;34925,257175;23813,231775;7938,128588;1588,63500;0,0" o:connectangles="0,0,0,0,0,0,0,0,0,0,0,0"/>
                         </v:shape>
-                        <v:shape id="Freeform 17" o:spid="_x0000_s1052" style="position:absolute;left:3632;top:62231;width:492;height:1048;visibility:visible;mso-wrap-style:square;v-text-anchor:top" coordsize="31,66" o:gfxdata="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" path="m,l31,66r-7,l,xe" fillcolor="#b13f9a [3215]" strokecolor="#b13f9a [3215]" strokeweight="0">
+                        <v:shape id="Freeform_x0020_17" o:spid="_x0000_s1052" style="position:absolute;left:363220;top:6223177;width:49213;height:104775;visibility:visible;mso-wrap-style:square;v-text-anchor:top" coordsize="31,66" o:gfxdata="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" path="m0,0l31,66,24,66,,0xe" fillcolor="#b13f9a [3215]" strokecolor="#b13f9a [3215]" strokeweight="0">
                           <v:fill opacity="13107f"/>
                           <v:stroke opacity="13107f"/>
                           <v:path arrowok="t" o:connecttype="custom" o:connectlocs="0,0;49213,104775;38100,104775;0,0" o:connectangles="0,0,0,0"/>
                         </v:shape>
-                        <v:shape id="Freeform 18" o:spid="_x0000_s1053" style="position:absolute;left:3171;top:58644;width:111;height:682;visibility:visible;mso-wrap-style:square;v-text-anchor:top" coordsize="7,43" o:gfxdata="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" path="m,l7,17r,26l6,40,,25,,xe" fillcolor="#b13f9a [3215]" strokecolor="#b13f9a [3215]" strokeweight="0">
+                        <v:shape id="Freeform_x0020_18" o:spid="_x0000_s1053" style="position:absolute;left:317182;top:5864402;width:11113;height:68263;visibility:visible;mso-wrap-style:square;v-text-anchor:top" coordsize="7,43" o:gfxdata="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" path="m0,0l7,17,7,43,6,40,,25,,0xe" fillcolor="#b13f9a [3215]" strokecolor="#b13f9a [3215]" strokeweight="0">
                           <v:fill opacity="13107f"/>
                           <v:stroke opacity="13107f"/>
                           <v:path arrowok="t" o:connecttype="custom" o:connectlocs="0,0;11113,26988;11113,68263;9525,63500;0,39688;0,0" o:connectangles="0,0,0,0,0,0"/>
                         </v:shape>
-                        <v:shape id="Freeform 19" o:spid="_x0000_s1054" style="position:absolute;left:3409;top:61358;width:731;height:1921;visibility:visible;mso-wrap-style:square;v-text-anchor:top" coordsize="46,121" o:gfxdata="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" path="m,l7,16,22,50,33,86r13,35l45,121,14,55,11,44,,xe" fillcolor="#b13f9a [3215]" strokecolor="#b13f9a [3215]" strokeweight="0">
+                        <v:shape id="Freeform_x0020_19" o:spid="_x0000_s1054" style="position:absolute;left:340995;top:6135864;width:73025;height:192088;visibility:visible;mso-wrap-style:square;v-text-anchor:top" coordsize="46,121" o:gfxdata="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" path="m0,0l7,16,22,50,33,86,46,121,45,121,14,55,11,44,,0xe" fillcolor="#b13f9a [3215]" strokecolor="#b13f9a [3215]" strokeweight="0">
                           <v:fill opacity="13107f"/>
                           <v:stroke opacity="13107f"/>
                           <v:path arrowok="t" o:connecttype="custom" o:connectlocs="0,0;11113,25400;34925,79375;52388,136525;73025,192088;71438,192088;22225,87313;17463,69850;0,0" o:connectangles="0,0,0,0,0,0,0,0,0"/>
@@ -3605,6 +3608,7 @@
           <w:r>
             <w:rPr>
               <w:noProof/>
+              <w:lang w:eastAsia="en-US"/>
             </w:rPr>
             <mc:AlternateContent>
               <mc:Choice Requires="wps">
@@ -3706,11 +3710,11 @@
               </mc:Choice>
               <mc:Fallback>
                 <w:pict>
-                  <v:shapetype w14:anchorId="23DA9427" id="_x0000_t202" coordsize="21600,21600" o:spt="202" path="m,l,21600r21600,l21600,xe">
+                  <v:shapetype w14:anchorId="23DA9427" id="_x0000_t202" coordsize="21600,21600" o:spt="202" path="m0,0l0,21600,21600,21600,21600,0xe">
                     <v:stroke joinstyle="miter"/>
                     <v:path gradientshapeok="t" o:connecttype="rect"/>
                   </v:shapetype>
-                  <v:shape id="Text Box 1" o:spid="_x0000_s1055" type="#_x0000_t202" style="position:absolute;margin-left:0;margin-top:0;width:267.9pt;height:30.15pt;z-index:251737088;visibility:visible;mso-wrap-style:square;mso-width-percent:450;mso-height-percent:0;mso-left-percent:420;mso-top-percent:175;mso-wrap-distance-left:9pt;mso-wrap-distance-top:0;mso-wrap-distance-right:9pt;mso-wrap-distance-bottom:0;mso-position-horizontal-relative:page;mso-position-vertical-relative:page;mso-width-percent:450;mso-height-percent:0;mso-left-percent:420;mso-top-percent:175;mso-width-relative:page;mso-height-relative:margin;v-text-anchor:top" o:gfxdata="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" filled="f" stroked="f" strokeweight=".5pt">
+                  <v:shape id="Text_x0020_Box_x0020_1" o:spid="_x0000_s1055" type="#_x0000_t202" style="position:absolute;margin-left:0;margin-top:0;width:267.9pt;height:30.15pt;z-index:251737088;visibility:visible;mso-wrap-style:square;mso-width-percent:450;mso-height-percent:0;mso-left-percent:420;mso-top-percent:175;mso-wrap-distance-left:9pt;mso-wrap-distance-top:0;mso-wrap-distance-right:9pt;mso-wrap-distance-bottom:0;mso-position-horizontal-relative:page;mso-position-vertical-relative:page;mso-width-percent:450;mso-height-percent:0;mso-left-percent:420;mso-top-percent:175;mso-width-relative:page;mso-height-relative:margin;v-text-anchor:top" o:gfxdata="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" filled="f" stroked="f" strokeweight=".5pt">
                     <v:textbox style="mso-fit-shape-to-text:t" inset="0,0,0,0">
                       <w:txbxContent>
                         <w:p>
@@ -4051,7 +4055,7 @@
               </mc:Choice>
               <mc:Fallback>
                 <w:pict>
-                  <v:shape w14:anchorId="767EE7BB" id="Text Box 32" o:spid="_x0000_s1056" type="#_x0000_t202" style="position:absolute;margin-left:316.2pt;margin-top:648.45pt;width:267.9pt;height:107.9pt;z-index:251738112;visibility:visible;mso-wrap-style:square;mso-width-percent:450;mso-height-percent:0;mso-wrap-distance-left:9pt;mso-wrap-distance-top:0;mso-wrap-distance-right:9pt;mso-wrap-distance-bottom:0;mso-position-horizontal:absolute;mso-position-horizontal-relative:page;mso-position-vertical:absolute;mso-position-vertical-relative:page;mso-width-percent:450;mso-height-percent:0;mso-width-relative:page;mso-height-relative:margin;v-text-anchor:bottom" o:gfxdata="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" filled="f" stroked="f" strokeweight=".5pt">
+                  <v:shape w14:anchorId="767EE7BB" id="Text_x0020_Box_x0020_32" o:spid="_x0000_s1056" type="#_x0000_t202" style="position:absolute;margin-left:316.2pt;margin-top:648.45pt;width:267.9pt;height:107.9pt;z-index:251738112;visibility:visible;mso-wrap-style:square;mso-width-percent:450;mso-height-percent:0;mso-wrap-distance-left:9pt;mso-wrap-distance-top:0;mso-wrap-distance-right:9pt;mso-wrap-distance-bottom:0;mso-position-horizontal:absolute;mso-position-horizontal-relative:page;mso-position-vertical:absolute;mso-position-vertical-relative:page;mso-width-percent:450;mso-height-percent:0;mso-width-relative:page;mso-height-relative:margin;v-text-anchor:bottom" o:gfxdata="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" filled="f" stroked="f" strokeweight=".5pt">
                     <v:textbox style="mso-fit-shape-to-text:t" inset="0,0,0,0">
                       <w:txbxContent>
                         <w:p>
@@ -4076,7 +4080,6 @@
                               <w:dataBinding w:prefixMappings="xmlns:ns0='http://purl.org/dc/elements/1.1/' xmlns:ns1='http://schemas.openxmlformats.org/package/2006/metadata/core-properties' " w:xpath="/ns1:coreProperties[1]/ns0:creator[1]" w:storeItemID="{6C3C8BC8-F283-45AE-878A-BAB7291924A1}"/>
                               <w:text/>
                             </w:sdtPr>
-                            <w:sdtEndPr/>
                             <w:sdtContent>
                               <w:r>
                                 <w:rPr>
@@ -4084,169 +4087,7 @@
                                   <w:sz w:val="26"/>
                                   <w:szCs w:val="26"/>
                                 </w:rPr>
-                                <w:t xml:space="preserve">Monica </w:t>
-                              </w:r>
-                              <w:proofErr w:type="spellStart"/>
-                              <w:r>
-                                <w:rPr>
-                                  <w:color w:val="B83D68" w:themeColor="accent1"/>
-                                  <w:sz w:val="26"/>
-                                  <w:szCs w:val="26"/>
-                                </w:rPr>
-                                <w:t>Stoica</w:t>
-                              </w:r>
-                              <w:proofErr w:type="spellEnd"/>
-                              <w:r>
-                                <w:rPr>
-                                  <w:color w:val="B83D68" w:themeColor="accent1"/>
-                                  <w:sz w:val="26"/>
-                                  <w:szCs w:val="26"/>
-                                </w:rPr>
-                                <w:t xml:space="preserve">                                                                Rosen </w:t>
-                              </w:r>
-                              <w:proofErr w:type="spellStart"/>
-                              <w:r>
-                                <w:rPr>
-                                  <w:color w:val="B83D68" w:themeColor="accent1"/>
-                                  <w:sz w:val="26"/>
-                                  <w:szCs w:val="26"/>
-                                </w:rPr>
-                                <w:t>Danev</w:t>
-                              </w:r>
-                              <w:proofErr w:type="spellEnd"/>
-                              <w:r>
-                                <w:rPr>
-                                  <w:color w:val="B83D68" w:themeColor="accent1"/>
-                                  <w:sz w:val="26"/>
-                                  <w:szCs w:val="26"/>
-                                </w:rPr>
-                                <w:t xml:space="preserve">                                                            </w:t>
-                              </w:r>
-                              <w:proofErr w:type="spellStart"/>
-                              <w:r>
-                                <w:rPr>
-                                  <w:color w:val="B83D68" w:themeColor="accent1"/>
-                                  <w:sz w:val="26"/>
-                                  <w:szCs w:val="26"/>
-                                </w:rPr>
-                                <w:t>Alexandru</w:t>
-                              </w:r>
-                              <w:proofErr w:type="spellEnd"/>
-                              <w:r>
-                                <w:rPr>
-                                  <w:color w:val="B83D68" w:themeColor="accent1"/>
-                                  <w:sz w:val="26"/>
-                                  <w:szCs w:val="26"/>
-                                </w:rPr>
-                                <w:t xml:space="preserve"> </w:t>
-                              </w:r>
-                              <w:proofErr w:type="spellStart"/>
-                              <w:r>
-                                <w:rPr>
-                                  <w:color w:val="B83D68" w:themeColor="accent1"/>
-                                  <w:sz w:val="26"/>
-                                  <w:szCs w:val="26"/>
-                                </w:rPr>
-                                <w:t>Vinerean</w:t>
-                              </w:r>
-                              <w:proofErr w:type="spellEnd"/>
-                              <w:r>
-                                <w:rPr>
-                                  <w:color w:val="B83D68" w:themeColor="accent1"/>
-                                  <w:sz w:val="26"/>
-                                  <w:szCs w:val="26"/>
-                                </w:rPr>
-                                <w:t xml:space="preserve">                                                     </w:t>
-                              </w:r>
-                              <w:proofErr w:type="spellStart"/>
-                              <w:r>
-                                <w:rPr>
-                                  <w:color w:val="B83D68" w:themeColor="accent1"/>
-                                  <w:sz w:val="26"/>
-                                  <w:szCs w:val="26"/>
-                                </w:rPr>
-                                <w:t>Blagovest</w:t>
-                              </w:r>
-                              <w:proofErr w:type="spellEnd"/>
-                              <w:r>
-                                <w:rPr>
-                                  <w:color w:val="B83D68" w:themeColor="accent1"/>
-                                  <w:sz w:val="26"/>
-                                  <w:szCs w:val="26"/>
-                                </w:rPr>
-                                <w:t xml:space="preserve"> </w:t>
-                              </w:r>
-                              <w:proofErr w:type="spellStart"/>
-                              <w:r>
-                                <w:rPr>
-                                  <w:color w:val="B83D68" w:themeColor="accent1"/>
-                                  <w:sz w:val="26"/>
-                                  <w:szCs w:val="26"/>
-                                </w:rPr>
-                                <w:t>Tsarev</w:t>
-                              </w:r>
-                              <w:proofErr w:type="spellEnd"/>
-                              <w:r>
-                                <w:rPr>
-                                  <w:color w:val="B83D68" w:themeColor="accent1"/>
-                                  <w:sz w:val="26"/>
-                                  <w:szCs w:val="26"/>
-                                </w:rPr>
-                                <w:t xml:space="preserve">                                                              </w:t>
-                              </w:r>
-                              <w:proofErr w:type="spellStart"/>
-                              <w:r>
-                                <w:rPr>
-                                  <w:color w:val="B83D68" w:themeColor="accent1"/>
-                                  <w:sz w:val="26"/>
-                                  <w:szCs w:val="26"/>
-                                </w:rPr>
-                                <w:t>Ventsislav</w:t>
-                              </w:r>
-                              <w:proofErr w:type="spellEnd"/>
-                              <w:r>
-                                <w:rPr>
-                                  <w:color w:val="B83D68" w:themeColor="accent1"/>
-                                  <w:sz w:val="26"/>
-                                  <w:szCs w:val="26"/>
-                                </w:rPr>
-                                <w:t xml:space="preserve"> </w:t>
-                              </w:r>
-                              <w:proofErr w:type="spellStart"/>
-                              <w:r>
-                                <w:rPr>
-                                  <w:color w:val="B83D68" w:themeColor="accent1"/>
-                                  <w:sz w:val="26"/>
-                                  <w:szCs w:val="26"/>
-                                </w:rPr>
-                                <w:t>Yotov</w:t>
-                              </w:r>
-                              <w:proofErr w:type="spellEnd"/>
-                              <w:r>
-                                <w:rPr>
-                                  <w:color w:val="B83D68" w:themeColor="accent1"/>
-                                  <w:sz w:val="26"/>
-                                  <w:szCs w:val="26"/>
-                                </w:rPr>
-                                <w:t xml:space="preserve">                                                               </w:t>
-                              </w:r>
-                              <w:proofErr w:type="spellStart"/>
-                              <w:r>
-                                <w:rPr>
-                                  <w:color w:val="B83D68" w:themeColor="accent1"/>
-                                  <w:sz w:val="26"/>
-                                  <w:szCs w:val="26"/>
-                                </w:rPr>
-                                <w:t>Dmytro</w:t>
-                              </w:r>
-                              <w:proofErr w:type="spellEnd"/>
-                              <w:r>
-                                <w:rPr>
-                                  <w:color w:val="B83D68" w:themeColor="accent1"/>
-                                  <w:sz w:val="26"/>
-                                  <w:szCs w:val="26"/>
-                                </w:rPr>
-                                <w:t xml:space="preserve"> Bunin                   </w:t>
+                                <w:t xml:space="preserve">Monica Stoica                                                                Rosen Danev                                                            Alexandru Vinerean                                                     Blagovest Tsarev                                                              Ventsislav Yotov                                                               Dmytro Bunin                   </w:t>
                               </w:r>
                             </w:sdtContent>
                           </w:sdt>
@@ -4274,7 +4115,6 @@
                               <w:dataBinding w:prefixMappings="xmlns:ns0='http://schemas.openxmlformats.org/officeDocument/2006/extended-properties' " w:xpath="/ns0:Properties[1]/ns0:Company[1]" w:storeItemID="{6668398D-A668-4E3E-A5EB-62B293D839F1}"/>
                               <w:text/>
                             </w:sdtPr>
-                            <w:sdtEndPr/>
                             <w:sdtContent>
                               <w:r>
                                 <w:rPr>
@@ -4314,12 +4154,12 @@
       <w:sdtPr>
         <w:rPr>
           <w:rFonts w:asciiTheme="minorHAnsi" w:eastAsiaTheme="minorEastAsia" w:hAnsiTheme="minorHAnsi" w:cstheme="minorBidi"/>
-          <w:b/>
-          <w:bCs/>
+          <w:b w:val="0"/>
+          <w:bCs w:val="0"/>
           <w:color w:val="auto"/>
           <w:sz w:val="22"/>
           <w:szCs w:val="22"/>
-          <w:lang w:val="en-GB"/>
+          <w:lang w:val="en-GB" w:eastAsia="en-US"/>
         </w:rPr>
         <w:id w:val="1004020886"/>
         <w:docPartObj>
@@ -4329,8 +4169,6 @@
       </w:sdtPr>
       <w:sdtEndPr>
         <w:rPr>
-          <w:b w:val="0"/>
-          <w:bCs w:val="0"/>
           <w:noProof/>
         </w:rPr>
       </w:sdtEndPr>
@@ -6096,6 +5934,7 @@
         <w:t xml:space="preserve"> formed of Rosen </w:t>
       </w:r>
       <w:proofErr w:type="spellStart"/>
+      <w:proofErr w:type="gramStart"/>
       <w:r>
         <w:rPr>
           <w:lang w:val="en-GB"/>
@@ -6103,7 +5942,6 @@
         <w:t>Danev</w:t>
       </w:r>
       <w:proofErr w:type="spellEnd"/>
-      <w:proofErr w:type="gramStart"/>
       <w:r>
         <w:rPr>
           <w:lang w:val="en-GB"/>
@@ -6423,10 +6261,16 @@
           <w:szCs w:val="22"/>
           <w:lang w:val="en-GB"/>
         </w:rPr>
-        <w:t xml:space="preserve">. This </w:t>
+        <w:t>. This will be done according to the points read as followed:</w:t>
       </w:r>
-      <w:proofErr w:type="gramStart"/>
-      <w:r>
+    </w:p>
+    <w:p>
+      <w:pPr>
+        <w:pStyle w:val="NormalWeb"/>
+        <w:numPr>
+          <w:ilvl w:val="0"/>
+          <w:numId w:val="11"/>
+        </w:numPr>
         <w:rPr>
           <w:rFonts w:asciiTheme="minorHAnsi" w:hAnsiTheme="minorHAnsi"/>
           <w:color w:val="000000"/>
@@ -6434,9 +6278,7 @@
           <w:szCs w:val="22"/>
           <w:lang w:val="en-GB"/>
         </w:rPr>
-        <w:t>will be done</w:t>
-      </w:r>
-      <w:proofErr w:type="gramEnd"/>
+      </w:pPr>
       <w:r>
         <w:rPr>
           <w:rFonts w:asciiTheme="minorHAnsi" w:hAnsiTheme="minorHAnsi"/>
@@ -6445,7 +6287,7 @@
           <w:szCs w:val="22"/>
           <w:lang w:val="en-GB"/>
         </w:rPr>
-        <w:t xml:space="preserve"> according to the points read as followed:</w:t>
+        <w:t>There have to be two types of crossing possible</w:t>
       </w:r>
     </w:p>
     <w:p>
@@ -6471,7 +6313,29 @@
           <w:szCs w:val="22"/>
           <w:lang w:val="en-GB"/>
         </w:rPr>
-        <w:t>There have to be two types of crossing possible</w:t>
+        <w:t xml:space="preserve">The possibility to </w:t>
+      </w:r>
+      <w:proofErr w:type="gramStart"/>
+      <w:r>
+        <w:rPr>
+          <w:rFonts w:asciiTheme="minorHAnsi" w:hAnsiTheme="minorHAnsi"/>
+          <w:color w:val="000000"/>
+          <w:sz w:val="22"/>
+          <w:szCs w:val="22"/>
+          <w:lang w:val="en-GB"/>
+        </w:rPr>
+        <w:t>place  a</w:t>
+      </w:r>
+      <w:proofErr w:type="gramEnd"/>
+      <w:r>
+        <w:rPr>
+          <w:rFonts w:asciiTheme="minorHAnsi" w:hAnsiTheme="minorHAnsi"/>
+          <w:color w:val="000000"/>
+          <w:sz w:val="22"/>
+          <w:szCs w:val="22"/>
+          <w:lang w:val="en-GB"/>
+        </w:rPr>
+        <w:t xml:space="preserve"> minimum of 1 and a maximum of 12 crossings in a grid</w:t>
       </w:r>
     </w:p>
     <w:p>
@@ -6497,7 +6361,7 @@
           <w:szCs w:val="22"/>
           <w:lang w:val="en-GB"/>
         </w:rPr>
-        <w:t>The possibility to place  a minimum of 1 and a maximum of 12 crossings in a grid</w:t>
+        <w:t>Adjustment of car-flow for every road</w:t>
       </w:r>
     </w:p>
     <w:p>
@@ -6523,7 +6387,7 @@
           <w:szCs w:val="22"/>
           <w:lang w:val="en-GB"/>
         </w:rPr>
-        <w:t>Adjustment of car-flow for every road</w:t>
+        <w:t>Real-time traffic movement</w:t>
       </w:r>
     </w:p>
     <w:p>
@@ -6549,16 +6413,12 @@
           <w:szCs w:val="22"/>
           <w:lang w:val="en-GB"/>
         </w:rPr>
-        <w:t>Real-time traffic movement</w:t>
+        <w:t>For every crossing the ‘green’ time of the traffic light has to be adjustable</w:t>
       </w:r>
     </w:p>
     <w:p>
       <w:pPr>
         <w:pStyle w:val="NormalWeb"/>
-        <w:numPr>
-          <w:ilvl w:val="0"/>
-          <w:numId w:val="11"/>
-        </w:numPr>
         <w:rPr>
           <w:rFonts w:asciiTheme="minorHAnsi" w:hAnsiTheme="minorHAnsi"/>
           <w:color w:val="000000"/>
@@ -6567,31 +6427,9 @@
           <w:lang w:val="en-GB"/>
         </w:rPr>
       </w:pPr>
-      <w:r>
-        <w:rPr>
-          <w:rFonts w:asciiTheme="minorHAnsi" w:hAnsiTheme="minorHAnsi"/>
-          <w:color w:val="000000"/>
-          <w:sz w:val="22"/>
-          <w:szCs w:val="22"/>
-          <w:lang w:val="en-GB"/>
-        </w:rPr>
-        <w:t>For every crossing the ‘green’ time of the traffic light has to be adjustable</w:t>
-      </w:r>
     </w:p>
     <w:p>
       <w:pPr>
-        <w:pStyle w:val="NormalWeb"/>
-        <w:rPr>
-          <w:rFonts w:asciiTheme="minorHAnsi" w:hAnsiTheme="minorHAnsi"/>
-          <w:color w:val="000000"/>
-          <w:sz w:val="22"/>
-          <w:szCs w:val="22"/>
-          <w:lang w:val="en-GB"/>
-        </w:rPr>
-      </w:pPr>
-    </w:p>
-    <w:p>
-      <w:pPr>
         <w:pStyle w:val="Heading2"/>
         <w:rPr>
           <w:lang w:val="en-GB"/>
@@ -6602,7 +6440,6 @@
         <w:rPr>
           <w:lang w:val="en-GB"/>
         </w:rPr>
-        <w:lastRenderedPageBreak/>
         <w:t>Deliverables</w:t>
       </w:r>
       <w:bookmarkEnd w:id="6"/>
@@ -7041,8 +6878,18 @@
           <w:color w:val="000000"/>
           <w:lang w:val="en-GB"/>
         </w:rPr>
-        <w:t>“Press“ page</w:t>
+        <w:t>“</w:t>
       </w:r>
+      <w:proofErr w:type="gramStart"/>
+      <w:r>
+        <w:rPr>
+          <w:rFonts w:eastAsia="Times New Roman" w:cs="Times New Roman"/>
+          <w:color w:val="000000"/>
+          <w:lang w:val="en-GB"/>
+        </w:rPr>
+        <w:t>Press“ page</w:t>
+      </w:r>
+      <w:proofErr w:type="gramEnd"/>
     </w:p>
     <w:p>
       <w:pPr>
@@ -7175,6 +7022,7 @@
         <w:rPr>
           <w:lang w:val="en-GB"/>
         </w:rPr>
+        <w:lastRenderedPageBreak/>
         <w:t>Risks</w:t>
       </w:r>
       <w:bookmarkEnd w:id="12"/>
@@ -7358,7 +7206,6 @@
               <w:rPr>
                 <w:lang w:val="en-GB"/>
               </w:rPr>
-              <w:lastRenderedPageBreak/>
               <w:t>There might appear some problems with the system during the event.</w:t>
             </w:r>
           </w:p>
@@ -7506,21 +7353,7 @@
         <w:rPr>
           <w:lang w:val="en-GB"/>
         </w:rPr>
-        <w:t xml:space="preserve">Due to our knowledge with Visual </w:t>
-      </w:r>
-      <w:proofErr w:type="gramStart"/>
-      <w:r>
-        <w:rPr>
-          <w:lang w:val="en-GB"/>
-        </w:rPr>
-        <w:t>Studio</w:t>
-      </w:r>
-      <w:proofErr w:type="gramEnd"/>
-      <w:r>
-        <w:rPr>
-          <w:lang w:val="en-GB"/>
-        </w:rPr>
-        <w:t xml:space="preserve"> we will use as programming language C#.</w:t>
+        <w:t>Due to our knowledge with Visual Studio we will use as programming language C#.</w:t>
       </w:r>
     </w:p>
     <w:p>
@@ -7672,7 +7505,7 @@
           </mc:Choice>
           <mc:Fallback>
             <w:pict>
-              <v:shape w14:anchorId="62A728D8" id="Text Box 26" o:spid="_x0000_s1057" type="#_x0000_t202" style="position:absolute;left:0;text-align:left;margin-left:245.8pt;margin-top:11.7pt;width:75.6pt;height:25.95pt;z-index:251679744;visibility:visible;mso-wrap-style:square;mso-width-percent:0;mso-height-percent:0;mso-wrap-distance-left:9pt;mso-wrap-distance-top:0;mso-wrap-distance-right:9pt;mso-wrap-distance-bottom:0;mso-position-horizontal:absolute;mso-position-horizontal-relative:text;mso-position-vertical:absolute;mso-position-vertical-relative:text;mso-width-percent:0;mso-height-percent:0;mso-width-relative:page;mso-height-relative:page;v-text-anchor:top" o:gfxdata="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" o:allowincell="f" filled="f">
+              <v:shape w14:anchorId="62A728D8" id="Text_x0020_Box_x0020_26" o:spid="_x0000_s1057" type="#_x0000_t202" style="position:absolute;left:0;text-align:left;margin-left:245.8pt;margin-top:11.7pt;width:75.6pt;height:25.95pt;z-index:251679744;visibility:visible;mso-wrap-style:square;mso-width-percent:0;mso-height-percent:0;mso-wrap-distance-left:9pt;mso-wrap-distance-top:0;mso-wrap-distance-right:9pt;mso-wrap-distance-bottom:0;mso-position-horizontal:absolute;mso-position-horizontal-relative:text;mso-position-vertical:absolute;mso-position-vertical-relative:text;mso-width-percent:0;mso-height-percent:0;mso-width-relative:page;mso-height-relative:page;v-text-anchor:top" o:gfxdata="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" o:allowincell="f" filled="f">
                 <v:textbox>
                   <w:txbxContent>
                     <w:p>
@@ -7797,7 +7630,7 @@
           </mc:Choice>
           <mc:Fallback>
             <w:pict>
-              <v:shape w14:anchorId="41D6D67D" id="_x0000_s1058" type="#_x0000_t202" style="position:absolute;left:0;text-align:left;margin-left:52.1pt;margin-top:11.7pt;width:75.6pt;height:25.95pt;z-index:251724800;visibility:visible;mso-wrap-style:square;mso-width-percent:0;mso-height-percent:0;mso-wrap-distance-left:9pt;mso-wrap-distance-top:0;mso-wrap-distance-right:9pt;mso-wrap-distance-bottom:0;mso-position-horizontal:absolute;mso-position-horizontal-relative:text;mso-position-vertical:absolute;mso-position-vertical-relative:text;mso-width-percent:0;mso-height-percent:0;mso-width-relative:page;mso-height-relative:page;v-text-anchor:top" o:gfxdata="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" o:allowincell="f" filled="f">
+              <v:shape w14:anchorId="41D6D67D" id="_x0000_s1058" type="#_x0000_t202" style="position:absolute;left:0;text-align:left;margin-left:52.1pt;margin-top:11.7pt;width:75.6pt;height:25.95pt;z-index:251724800;visibility:visible;mso-wrap-style:square;mso-width-percent:0;mso-height-percent:0;mso-wrap-distance-left:9pt;mso-wrap-distance-top:0;mso-wrap-distance-right:9pt;mso-wrap-distance-bottom:0;mso-position-horizontal:absolute;mso-position-horizontal-relative:text;mso-position-vertical:absolute;mso-position-vertical-relative:text;mso-width-percent:0;mso-height-percent:0;mso-width-relative:page;mso-height-relative:page;v-text-anchor:top" o:gfxdata="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" o:allowincell="f" filled="f">
                 <v:textbox>
                   <w:txbxContent>
                     <w:p>
@@ -7923,7 +7756,7 @@
           </mc:Choice>
           <mc:Fallback>
             <w:pict>
-              <v:shape w14:anchorId="69EF4217" id="_x0000_s1059" type="#_x0000_t202" style="position:absolute;left:0;text-align:left;margin-left:153.8pt;margin-top:11.7pt;width:75.6pt;height:25.95pt;z-index:251677696;visibility:visible;mso-wrap-style:square;mso-width-percent:0;mso-height-percent:0;mso-wrap-distance-left:9pt;mso-wrap-distance-top:0;mso-wrap-distance-right:9pt;mso-wrap-distance-bottom:0;mso-position-horizontal:absolute;mso-position-horizontal-relative:text;mso-position-vertical:absolute;mso-position-vertical-relative:text;mso-width-percent:0;mso-height-percent:0;mso-width-relative:page;mso-height-relative:page;v-text-anchor:top" o:gfxdata="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" o:allowincell="f" filled="f">
+              <v:shape w14:anchorId="69EF4217" id="_x0000_s1059" type="#_x0000_t202" style="position:absolute;left:0;text-align:left;margin-left:153.8pt;margin-top:11.7pt;width:75.6pt;height:25.95pt;z-index:251677696;visibility:visible;mso-wrap-style:square;mso-width-percent:0;mso-height-percent:0;mso-wrap-distance-left:9pt;mso-wrap-distance-top:0;mso-wrap-distance-right:9pt;mso-wrap-distance-bottom:0;mso-position-horizontal:absolute;mso-position-horizontal-relative:text;mso-position-vertical:absolute;mso-position-vertical-relative:text;mso-width-percent:0;mso-height-percent:0;mso-width-relative:page;mso-height-relative:page;v-text-anchor:top" o:gfxdata="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" o:allowincell="f" filled="f">
                 <v:textbox>
                   <w:txbxContent>
                     <w:p>
@@ -8048,7 +7881,7 @@
           </mc:Choice>
           <mc:Fallback>
             <w:pict>
-              <v:shape w14:anchorId="1AC74D8A" id="_x0000_s1060" type="#_x0000_t202" style="position:absolute;left:0;text-align:left;margin-left:331.5pt;margin-top:11.7pt;width:75.6pt;height:25.95pt;z-index:251681792;visibility:visible;mso-wrap-style:square;mso-width-percent:0;mso-height-percent:0;mso-wrap-distance-left:9pt;mso-wrap-distance-top:0;mso-wrap-distance-right:9pt;mso-wrap-distance-bottom:0;mso-position-horizontal:absolute;mso-position-horizontal-relative:text;mso-position-vertical:absolute;mso-position-vertical-relative:text;mso-width-percent:0;mso-height-percent:0;mso-width-relative:page;mso-height-relative:page;v-text-anchor:top" o:gfxdata="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" o:allowincell="f" filled="f">
+              <v:shape w14:anchorId="1AC74D8A" id="_x0000_s1060" type="#_x0000_t202" style="position:absolute;left:0;text-align:left;margin-left:331.5pt;margin-top:11.7pt;width:75.6pt;height:25.95pt;z-index:251681792;visibility:visible;mso-wrap-style:square;mso-width-percent:0;mso-height-percent:0;mso-wrap-distance-left:9pt;mso-wrap-distance-top:0;mso-wrap-distance-right:9pt;mso-wrap-distance-bottom:0;mso-position-horizontal:absolute;mso-position-horizontal-relative:text;mso-position-vertical:absolute;mso-position-vertical-relative:text;mso-width-percent:0;mso-height-percent:0;mso-width-relative:page;mso-height-relative:page;v-text-anchor:top" o:gfxdata="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" o:allowincell="f" filled="f">
                 <v:textbox>
                   <w:txbxContent>
                     <w:p>
@@ -8173,7 +8006,7 @@
           </mc:Choice>
           <mc:Fallback>
             <w:pict>
-              <v:shape w14:anchorId="6AF67129" id="_x0000_s1061" type="#_x0000_t202" style="position:absolute;left:0;text-align:left;margin-left:435.35pt;margin-top:11.7pt;width:75.6pt;height:25.95pt;z-index:251683840;visibility:visible;mso-wrap-style:square;mso-width-percent:0;mso-height-percent:0;mso-wrap-distance-left:9pt;mso-wrap-distance-top:0;mso-wrap-distance-right:9pt;mso-wrap-distance-bottom:0;mso-position-horizontal:absolute;mso-position-horizontal-relative:text;mso-position-vertical:absolute;mso-position-vertical-relative:text;mso-width-percent:0;mso-height-percent:0;mso-width-relative:page;mso-height-relative:page;v-text-anchor:top" o:gfxdata="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" o:allowincell="f" filled="f">
+              <v:shape w14:anchorId="6AF67129" id="_x0000_s1061" type="#_x0000_t202" style="position:absolute;left:0;text-align:left;margin-left:435.35pt;margin-top:11.7pt;width:75.6pt;height:25.95pt;z-index:251683840;visibility:visible;mso-wrap-style:square;mso-width-percent:0;mso-height-percent:0;mso-wrap-distance-left:9pt;mso-wrap-distance-top:0;mso-wrap-distance-right:9pt;mso-wrap-distance-bottom:0;mso-position-horizontal:absolute;mso-position-horizontal-relative:text;mso-position-vertical:absolute;mso-position-vertical-relative:text;mso-width-percent:0;mso-height-percent:0;mso-width-relative:page;mso-height-relative:page;v-text-anchor:top" o:gfxdata="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" o:allowincell="f" filled="f">
                 <v:textbox>
                   <w:txbxContent>
                     <w:p>
@@ -8299,7 +8132,7 @@
           </mc:Choice>
           <mc:Fallback>
             <w:pict>
-              <v:shape w14:anchorId="0B601D6C" id="_x0000_s1062" type="#_x0000_t202" style="position:absolute;left:0;text-align:left;margin-left:-41.2pt;margin-top:11.7pt;width:75.6pt;height:25.95pt;z-index:251675648;visibility:visible;mso-wrap-style:square;mso-width-percent:0;mso-height-percent:0;mso-wrap-distance-left:9pt;mso-wrap-distance-top:0;mso-wrap-distance-right:9pt;mso-wrap-distance-bottom:0;mso-position-horizontal:absolute;mso-position-horizontal-relative:text;mso-position-vertical:absolute;mso-position-vertical-relative:text;mso-width-percent:0;mso-height-percent:0;mso-width-relative:page;mso-height-relative:page;v-text-anchor:top" o:gfxdata="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" o:allowincell="f" filled="f">
+              <v:shape w14:anchorId="0B601D6C" id="_x0000_s1062" type="#_x0000_t202" style="position:absolute;left:0;text-align:left;margin-left:-41.2pt;margin-top:11.7pt;width:75.6pt;height:25.95pt;z-index:251675648;visibility:visible;mso-wrap-style:square;mso-width-percent:0;mso-height-percent:0;mso-wrap-distance-left:9pt;mso-wrap-distance-top:0;mso-wrap-distance-right:9pt;mso-wrap-distance-bottom:0;mso-position-horizontal:absolute;mso-position-horizontal-relative:text;mso-position-vertical:absolute;mso-position-vertical-relative:text;mso-width-percent:0;mso-height-percent:0;mso-width-relative:page;mso-height-relative:page;v-text-anchor:top" o:gfxdata="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" o:allowincell="f" filled="f">
                 <v:textbox>
                   <w:txbxContent>
                     <w:p>
@@ -8398,7 +8231,7 @@
           </mc:Choice>
           <mc:Fallback>
             <w:pict>
-              <v:line w14:anchorId="771C72DA" id="Straight Connector 23" o:spid="_x0000_s1026" style="position:absolute;z-index:251661312;visibility:visible;mso-wrap-style:square;mso-width-percent:0;mso-height-percent:0;mso-wrap-distance-left:3.17489mm;mso-wrap-distance-top:0;mso-wrap-distance-right:3.17489mm;mso-wrap-distance-bottom:0;mso-position-horizontal:absolute;mso-position-horizontal-relative:text;mso-position-vertical:absolute;mso-position-vertical-relative:text;mso-width-percent:0;mso-height-percent:0;mso-width-relative:page;mso-height-relative:page" from="42.1pt,47.25pt" to="42.1pt,256.05pt" o:gfxdata="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" o:allowincell="f">
+              <v:line w14:anchorId="189E7A6C" id="Straight_x0020_Connector_x0020_23" o:spid="_x0000_s1026" style="position:absolute;z-index:251661312;visibility:visible;mso-wrap-style:square;mso-width-percent:0;mso-height-percent:0;mso-wrap-distance-left:114296emu;mso-wrap-distance-top:0;mso-wrap-distance-right:114296emu;mso-wrap-distance-bottom:0;mso-position-horizontal:absolute;mso-position-horizontal-relative:text;mso-position-vertical:absolute;mso-position-vertical-relative:text;mso-width-percent:0;mso-height-percent:0;mso-width-relative:page;mso-height-relative:page" from="42.1pt,47.25pt" to="42.1pt,256.05pt" o:gfxdata="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" o:allowincell="f">
                 <v:stroke dashstyle="dashDot"/>
               </v:line>
             </w:pict>
@@ -8499,7 +8332,7 @@
           </mc:Choice>
           <mc:Fallback>
             <w:pict>
-              <v:shape w14:anchorId="43180D8D" id="_x0000_s1063" type="#_x0000_t202" style="position:absolute;left:0;text-align:left;margin-left:-41.2pt;margin-top:102.05pt;width:75.6pt;height:72.7pt;z-index:251659264;visibility:visible;mso-wrap-style:square;mso-width-percent:0;mso-height-percent:0;mso-wrap-distance-left:9pt;mso-wrap-distance-top:0;mso-wrap-distance-right:9pt;mso-wrap-distance-bottom:0;mso-position-horizontal:absolute;mso-position-horizontal-relative:text;mso-position-vertical:absolute;mso-position-vertical-relative:text;mso-width-percent:0;mso-height-percent:0;mso-width-relative:page;mso-height-relative:page;v-text-anchor:top" o:gfxdata="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" o:allowincell="f" filled="f">
+              <v:shape w14:anchorId="43180D8D" id="_x0000_s1063" type="#_x0000_t202" style="position:absolute;left:0;text-align:left;margin-left:-41.2pt;margin-top:102.05pt;width:75.6pt;height:72.7pt;z-index:251659264;visibility:visible;mso-wrap-style:square;mso-width-percent:0;mso-height-percent:0;mso-wrap-distance-left:9pt;mso-wrap-distance-top:0;mso-wrap-distance-right:9pt;mso-wrap-distance-bottom:0;mso-position-horizontal:absolute;mso-position-horizontal-relative:text;mso-position-vertical:absolute;mso-position-vertical-relative:text;mso-width-percent:0;mso-height-percent:0;mso-width-relative:page;mso-height-relative:page;v-text-anchor:top" o:gfxdata="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" o:allowincell="f" filled="f">
                 <v:textbox>
                   <w:txbxContent>
                     <w:p>
@@ -8605,7 +8438,7 @@
           </mc:Choice>
           <mc:Fallback>
             <w:pict>
-              <v:line w14:anchorId="4027A590" id="Straight Connector 23" o:spid="_x0000_s1026" style="position:absolute;z-index:251722752;visibility:visible;mso-wrap-style:square;mso-width-percent:0;mso-height-percent:0;mso-wrap-distance-left:3.17489mm;mso-wrap-distance-top:0;mso-wrap-distance-right:3.17489mm;mso-wrap-distance-bottom:0;mso-position-horizontal:absolute;mso-position-horizontal-relative:text;mso-position-vertical:absolute;mso-position-vertical-relative:text;mso-width-percent:0;mso-height-percent:0;mso-width-relative:page;mso-height-relative:page" from="143.2pt,20.85pt" to="143.2pt,225.5pt" o:gfxdata="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" o:allowincell="f">
+              <v:line w14:anchorId="21FE860D" id="Straight_x0020_Connector_x0020_23" o:spid="_x0000_s1026" style="position:absolute;z-index:251722752;visibility:visible;mso-wrap-style:square;mso-width-percent:0;mso-height-percent:0;mso-wrap-distance-left:114296emu;mso-wrap-distance-top:0;mso-wrap-distance-right:114296emu;mso-wrap-distance-bottom:0;mso-position-horizontal:absolute;mso-position-horizontal-relative:text;mso-position-vertical:absolute;mso-position-vertical-relative:text;mso-width-percent:0;mso-height-percent:0;mso-width-relative:page;mso-height-relative:page" from="143.2pt,20.85pt" to="143.2pt,225.5pt" o:gfxdata="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" o:allowincell="f">
                 <v:stroke dashstyle="dashDot"/>
               </v:line>
             </w:pict>
@@ -8681,7 +8514,7 @@
           </mc:Choice>
           <mc:Fallback>
             <w:pict>
-              <v:line w14:anchorId="4D463B29" id="Straight Connector 23" o:spid="_x0000_s1026" style="position:absolute;z-index:251665408;visibility:visible;mso-wrap-style:square;mso-width-percent:0;mso-height-percent:0;mso-wrap-distance-left:3.17489mm;mso-wrap-distance-top:0;mso-wrap-distance-right:3.17489mm;mso-wrap-distance-bottom:0;mso-position-horizontal:absolute;mso-position-horizontal-relative:text;mso-position-vertical:absolute;mso-position-vertical-relative:text;mso-width-percent:0;mso-height-percent:0;mso-width-relative:page;mso-height-relative:page" from="237.85pt,20.85pt" to="237.85pt,229.65pt" o:gfxdata="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" o:allowincell="f">
+              <v:line w14:anchorId="07ABDB6D" id="Straight_x0020_Connector_x0020_23" o:spid="_x0000_s1026" style="position:absolute;z-index:251665408;visibility:visible;mso-wrap-style:square;mso-width-percent:0;mso-height-percent:0;mso-wrap-distance-left:114296emu;mso-wrap-distance-top:0;mso-wrap-distance-right:114296emu;mso-wrap-distance-bottom:0;mso-position-horizontal:absolute;mso-position-horizontal-relative:text;mso-position-vertical:absolute;mso-position-vertical-relative:text;mso-width-percent:0;mso-height-percent:0;mso-width-relative:page;mso-height-relative:page" from="237.85pt,20.85pt" to="237.85pt,229.65pt" o:gfxdata="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" o:allowincell="f">
                 <v:stroke dashstyle="dashDot"/>
               </v:line>
             </w:pict>
@@ -8759,7 +8592,7 @@
           </mc:Choice>
           <mc:Fallback>
             <w:pict>
-              <v:line w14:anchorId="37A783F3" id="Straight Connector 23" o:spid="_x0000_s1026" style="position:absolute;z-index:251669504;visibility:visible;mso-wrap-style:square;mso-width-percent:0;mso-height-percent:0;mso-wrap-distance-left:3.17489mm;mso-wrap-distance-top:0;mso-wrap-distance-right:3.17489mm;mso-wrap-distance-bottom:0;mso-position-horizontal:absolute;mso-position-horizontal-relative:text;mso-position-vertical:absolute;mso-position-vertical-relative:text;mso-width-percent:0;mso-height-percent:0;mso-width-relative:page;mso-height-relative:page" from="324.85pt,16.7pt" to="324.85pt,225.5pt" o:gfxdata="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" o:allowincell="f">
+              <v:line w14:anchorId="708C24C7" id="Straight_x0020_Connector_x0020_23" o:spid="_x0000_s1026" style="position:absolute;z-index:251669504;visibility:visible;mso-wrap-style:square;mso-width-percent:0;mso-height-percent:0;mso-wrap-distance-left:114296emu;mso-wrap-distance-top:0;mso-wrap-distance-right:114296emu;mso-wrap-distance-bottom:0;mso-position-horizontal:absolute;mso-position-horizontal-relative:text;mso-position-vertical:absolute;mso-position-vertical-relative:text;mso-width-percent:0;mso-height-percent:0;mso-width-relative:page;mso-height-relative:page" from="324.85pt,16.7pt" to="324.85pt,225.5pt" o:gfxdata="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" o:allowincell="f">
                 <v:stroke dashstyle="dashDot"/>
               </v:line>
             </w:pict>
@@ -8862,7 +8695,7 @@
           </mc:Choice>
           <mc:Fallback>
             <w:pict>
-              <v:shape w14:anchorId="62059E3C" id="_x0000_s1064" type="#_x0000_t202" style="position:absolute;margin-left:335.6pt;margin-top:21.85pt;width:75.6pt;height:72.7pt;z-index:251670528;visibility:visible;mso-wrap-style:square;mso-width-percent:0;mso-height-percent:0;mso-wrap-distance-left:9pt;mso-wrap-distance-top:0;mso-wrap-distance-right:9pt;mso-wrap-distance-bottom:0;mso-position-horizontal:absolute;mso-position-horizontal-relative:text;mso-position-vertical:absolute;mso-position-vertical-relative:text;mso-width-percent:0;mso-height-percent:0;mso-width-relative:page;mso-height-relative:page;v-text-anchor:top" o:gfxdata="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" o:allowincell="f" filled="f">
+              <v:shape w14:anchorId="62059E3C" id="_x0000_s1064" type="#_x0000_t202" style="position:absolute;margin-left:335.6pt;margin-top:21.85pt;width:75.6pt;height:72.7pt;z-index:251670528;visibility:visible;mso-wrap-style:square;mso-width-percent:0;mso-height-percent:0;mso-wrap-distance-left:9pt;mso-wrap-distance-top:0;mso-wrap-distance-right:9pt;mso-wrap-distance-bottom:0;mso-position-horizontal:absolute;mso-position-horizontal-relative:text;mso-position-vertical:absolute;mso-position-vertical-relative:text;mso-width-percent:0;mso-height-percent:0;mso-width-relative:page;mso-height-relative:page;v-text-anchor:top" o:gfxdata="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" o:allowincell="f" filled="f">
                 <v:textbox>
                   <w:txbxContent>
                     <w:p>
@@ -8961,7 +8794,7 @@
           </mc:Choice>
           <mc:Fallback>
             <w:pict>
-              <v:line w14:anchorId="2FBD9D60" id="Straight Connector 23" o:spid="_x0000_s1026" style="position:absolute;z-index:251672576;visibility:visible;mso-wrap-style:square;mso-width-percent:0;mso-height-percent:0;mso-wrap-distance-left:3.17489mm;mso-wrap-distance-top:0;mso-wrap-distance-right:3.17489mm;mso-wrap-distance-bottom:0;mso-position-horizontal:absolute;mso-position-horizontal-relative:text;mso-position-vertical:absolute;mso-position-vertical-relative:text;mso-width-percent:0;mso-height-percent:0;mso-width-relative:page;mso-height-relative:page" from="427.95pt,20.85pt" to="427.95pt,229.65pt" o:gfxdata="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" o:allowincell="f">
+              <v:line w14:anchorId="24AFEBF5" id="Straight_x0020_Connector_x0020_23" o:spid="_x0000_s1026" style="position:absolute;z-index:251672576;visibility:visible;mso-wrap-style:square;mso-width-percent:0;mso-height-percent:0;mso-wrap-distance-left:114296emu;mso-wrap-distance-top:0;mso-wrap-distance-right:114296emu;mso-wrap-distance-bottom:0;mso-position-horizontal:absolute;mso-position-horizontal-relative:text;mso-position-vertical:absolute;mso-position-vertical-relative:text;mso-width-percent:0;mso-height-percent:0;mso-width-relative:page;mso-height-relative:page" from="427.95pt,20.85pt" to="427.95pt,229.65pt" o:gfxdata="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" o:allowincell="f">
                 <v:stroke dashstyle="dashDot"/>
               </v:line>
             </w:pict>
@@ -9037,7 +8870,7 @@
           </mc:Choice>
           <mc:Fallback>
             <w:pict>
-              <v:line w14:anchorId="1A8797F5" id="Straight Connector 23" o:spid="_x0000_s1026" style="position:absolute;z-index:251717632;visibility:visible;mso-wrap-style:square;mso-width-percent:0;mso-height-percent:0;mso-wrap-distance-left:3.17489mm;mso-wrap-distance-top:0;mso-wrap-distance-right:3.17489mm;mso-wrap-distance-bottom:0;mso-position-horizontal:absolute;mso-position-horizontal-relative:text;mso-position-vertical:absolute;mso-position-vertical-relative:text;mso-width-percent:0;mso-height-percent:0;mso-width-relative:page;mso-height-relative:page" from="516.95pt,16.7pt" to="516.95pt,225.5pt" o:gfxdata="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" o:allowincell="f">
+              <v:line w14:anchorId="433FDDDB" id="Straight_x0020_Connector_x0020_23" o:spid="_x0000_s1026" style="position:absolute;z-index:251717632;visibility:visible;mso-wrap-style:square;mso-width-percent:0;mso-height-percent:0;mso-wrap-distance-left:114296emu;mso-wrap-distance-top:0;mso-wrap-distance-right:114296emu;mso-wrap-distance-bottom:0;mso-position-horizontal:absolute;mso-position-horizontal-relative:text;mso-position-vertical:absolute;mso-position-vertical-relative:text;mso-width-percent:0;mso-height-percent:0;mso-width-relative:page;mso-height-relative:page" from="516.95pt,16.7pt" to="516.95pt,225.5pt" o:gfxdata="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" o:allowincell="f">
                 <v:stroke dashstyle="dashDot"/>
               </v:line>
             </w:pict>
@@ -9129,7 +8962,7 @@
           </mc:Choice>
           <mc:Fallback>
             <w:pict>
-              <v:line w14:anchorId="51DFF2B7" id="Line 62" o:spid="_x0000_s1026" style="position:absolute;flip:y;z-index:251752448;visibility:visible;mso-wrap-style:square;mso-width-percent:0;mso-height-percent:0;mso-wrap-distance-left:9pt;mso-wrap-distance-top:0;mso-wrap-distance-right:9pt;mso-wrap-distance-bottom:0;mso-position-horizontal:absolute;mso-position-horizontal-relative:text;mso-position-vertical:absolute;mso-position-vertical-relative:text;mso-width-percent:0;mso-height-percent:0;mso-width-relative:page;mso-height-relative:page" from="134.05pt,24pt" to="161.6pt,30.45pt" o:gfxdata="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" o:allowincell="f">
+              <v:line w14:anchorId="065393BB" id="Line_x0020_62" o:spid="_x0000_s1026" style="position:absolute;flip:y;z-index:251752448;visibility:visible;mso-wrap-style:square;mso-width-percent:0;mso-height-percent:0;mso-wrap-distance-left:9pt;mso-wrap-distance-top:0;mso-wrap-distance-right:9pt;mso-wrap-distance-bottom:0;mso-position-horizontal:absolute;mso-position-horizontal-relative:text;mso-position-vertical:absolute;mso-position-vertical-relative:text;mso-width-percent:0;mso-height-percent:0;mso-width-relative:page;mso-height-relative:page" from="134.05pt,24pt" to="161.6pt,30.45pt" o:gfxdata="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" o:allowincell="f">
                 <v:stroke endarrow="block"/>
                 <w10:wrap type="through"/>
               </v:line>
@@ -9205,7 +9038,7 @@
           </mc:Choice>
           <mc:Fallback>
             <w:pict>
-              <v:line w14:anchorId="42A9D7F5" id="Straight Connector 15" o:spid="_x0000_s1026" style="position:absolute;z-index:251734016;visibility:visible;mso-wrap-style:square;mso-width-percent:0;mso-height-percent:0;mso-wrap-distance-left:9pt;mso-wrap-distance-top:-3e-5mm;mso-wrap-distance-right:9pt;mso-wrap-distance-bottom:-3e-5mm;mso-position-horizontal:absolute;mso-position-horizontal-relative:text;mso-position-vertical:absolute;mso-position-vertical-relative:text;mso-width-percent:0;mso-height-percent:0;mso-width-relative:page;mso-height-relative:page" from="239pt,14.8pt" to="277.05pt,105pt" o:gfxdata="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" o:allowincell="f">
+              <v:line w14:anchorId="529CD859" id="Straight_x0020_Connector_x0020_15" o:spid="_x0000_s1026" style="position:absolute;z-index:251734016;visibility:visible;mso-wrap-style:square;mso-width-percent:0;mso-height-percent:0;mso-wrap-distance-left:9pt;mso-wrap-distance-top:-1emu;mso-wrap-distance-right:9pt;mso-wrap-distance-bottom:-1emu;mso-position-horizontal:absolute;mso-position-horizontal-relative:text;mso-position-vertical:absolute;mso-position-vertical-relative:text;mso-width-percent:0;mso-height-percent:0;mso-width-relative:page;mso-height-relative:page" from="239pt,14.8pt" to="277.05pt,105pt" o:gfxdata="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" o:allowincell="f">
                 <v:stroke endarrow="block"/>
               </v:line>
             </w:pict>
@@ -9290,7 +9123,7 @@
           </mc:Choice>
           <mc:Fallback>
             <w:pict>
-              <v:line w14:anchorId="111A34B4" id="Line 32" o:spid="_x0000_s1026" style="position:absolute;flip:y;z-index:251739136;visibility:visible;mso-wrap-style:square;mso-width-percent:0;mso-height-percent:0;mso-wrap-distance-left:9pt;mso-wrap-distance-top:0;mso-wrap-distance-right:9pt;mso-wrap-distance-bottom:0;mso-position-horizontal:absolute;mso-position-horizontal-relative:text;mso-position-vertical:absolute;mso-position-vertical-relative:text;mso-width-percent:0;mso-height-percent:0;mso-width-relative:page;mso-height-relative:page" from="-3.65pt,18.9pt" to="46.05pt,40.95pt" o:gfxdata="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" o:allowincell="f">
+              <v:line w14:anchorId="2DBC9C0C" id="Line_x0020_32" o:spid="_x0000_s1026" style="position:absolute;flip:y;z-index:251739136;visibility:visible;mso-wrap-style:square;mso-width-percent:0;mso-height-percent:0;mso-wrap-distance-left:9pt;mso-wrap-distance-top:0;mso-wrap-distance-right:9pt;mso-wrap-distance-bottom:0;mso-position-horizontal:absolute;mso-position-horizontal-relative:text;mso-position-vertical:absolute;mso-position-vertical-relative:text;mso-width-percent:0;mso-height-percent:0;mso-width-relative:page;mso-height-relative:page" from="-3.65pt,18.9pt" to="46.05pt,40.95pt" o:gfxdata="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" o:allowincell="f">
                 <v:stroke endarrow="block"/>
                 <w10:wrap type="through"/>
               </v:line>
@@ -9400,7 +9233,7 @@
           </mc:Choice>
           <mc:Fallback>
             <w:pict>
-              <v:shape w14:anchorId="64644080" id="_x0000_s1065" type="#_x0000_t202" style="position:absolute;margin-left:46.4pt;margin-top:1.25pt;width:91.75pt;height:45.9pt;z-index:251740160;visibility:visible;mso-wrap-style:square;mso-width-percent:0;mso-height-percent:0;mso-wrap-distance-left:9pt;mso-wrap-distance-top:0;mso-wrap-distance-right:9pt;mso-wrap-distance-bottom:0;mso-position-horizontal:absolute;mso-position-horizontal-relative:text;mso-position-vertical:absolute;mso-position-vertical-relative:text;mso-width-percent:0;mso-height-percent:0;mso-width-relative:page;mso-height-relative:page;v-text-anchor:top" o:gfxdata="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" o:allowincell="f" filled="f">
+              <v:shape w14:anchorId="64644080" id="_x0000_s1065" type="#_x0000_t202" style="position:absolute;margin-left:46.4pt;margin-top:1.25pt;width:91.75pt;height:45.9pt;z-index:251740160;visibility:visible;mso-wrap-style:square;mso-width-percent:0;mso-height-percent:0;mso-wrap-distance-left:9pt;mso-wrap-distance-top:0;mso-wrap-distance-right:9pt;mso-wrap-distance-bottom:0;mso-position-horizontal:absolute;mso-position-horizontal-relative:text;mso-position-vertical:absolute;mso-position-vertical-relative:text;mso-width-percent:0;mso-height-percent:0;mso-width-relative:page;mso-height-relative:page;v-text-anchor:top" o:gfxdata="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" o:allowincell="f" filled="f">
                 <v:textbox>
                   <w:txbxContent>
                     <w:p>
@@ -9523,7 +9356,7 @@
           </mc:Choice>
           <mc:Fallback>
             <w:pict>
-              <v:shape w14:anchorId="750B62A3" id="_x0000_s1066" type="#_x0000_t202" style="position:absolute;margin-left:161.55pt;margin-top:.9pt;width:75.6pt;height:46.25pt;z-index:251725824;visibility:visible;mso-wrap-style:square;mso-width-percent:0;mso-height-percent:0;mso-wrap-distance-left:9pt;mso-wrap-distance-top:0;mso-wrap-distance-right:9pt;mso-wrap-distance-bottom:0;mso-position-horizontal:absolute;mso-position-horizontal-relative:text;mso-position-vertical:absolute;mso-position-vertical-relative:text;mso-width-percent:0;mso-height-percent:0;mso-width-relative:page;mso-height-relative:page;v-text-anchor:top" o:gfxdata="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" o:allowincell="f" filled="f">
+              <v:shape w14:anchorId="750B62A3" id="_x0000_s1066" type="#_x0000_t202" style="position:absolute;margin-left:161.55pt;margin-top:.9pt;width:75.6pt;height:46.25pt;z-index:251725824;visibility:visible;mso-wrap-style:square;mso-width-percent:0;mso-height-percent:0;mso-wrap-distance-left:9pt;mso-wrap-distance-top:0;mso-wrap-distance-right:9pt;mso-wrap-distance-bottom:0;mso-position-horizontal:absolute;mso-position-horizontal-relative:text;mso-position-vertical:absolute;mso-position-vertical-relative:text;mso-width-percent:0;mso-height-percent:0;mso-width-relative:page;mso-height-relative:page;v-text-anchor:top" o:gfxdata="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" o:allowincell="f" filled="f">
                 <v:textbox>
                   <w:txbxContent>
                     <w:p>
@@ -9619,7 +9452,7 @@
           </mc:Choice>
           <mc:Fallback>
             <w:pict>
-              <v:line w14:anchorId="314CE8BA" id="Straight Connector 15" o:spid="_x0000_s1026" style="position:absolute;z-index:251704320;visibility:visible;mso-wrap-style:square;mso-width-percent:0;mso-height-percent:0;mso-wrap-distance-left:9pt;mso-wrap-distance-top:0;mso-wrap-distance-right:9pt;mso-wrap-distance-bottom:0;mso-position-horizontal:absolute;mso-position-horizontal-relative:text;mso-position-vertical:absolute;mso-position-vertical-relative:text;mso-width-percent:0;mso-height-percent:0;mso-width-relative:page;mso-height-relative:page" from="407.1pt,7.05pt" to="441.35pt,30.8pt" o:gfxdata="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" o:allowincell="f">
+              <v:line w14:anchorId="2117337A" id="Straight_x0020_Connector_x0020_15" o:spid="_x0000_s1026" style="position:absolute;z-index:251704320;visibility:visible;mso-wrap-style:square;mso-width-percent:0;mso-height-percent:0;mso-wrap-distance-left:9pt;mso-wrap-distance-top:0;mso-wrap-distance-right:9pt;mso-wrap-distance-bottom:0;mso-position-horizontal:absolute;mso-position-horizontal-relative:text;mso-position-vertical:absolute;mso-position-vertical-relative:text;mso-width-percent:0;mso-height-percent:0;mso-width-relative:page;mso-height-relative:page" from="407.1pt,7.05pt" to="441.35pt,30.8pt" o:gfxdata="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" o:allowincell="f">
                 <v:stroke endarrow="block"/>
               </v:line>
             </w:pict>
@@ -9720,7 +9553,7 @@
           </mc:Choice>
           <mc:Fallback>
             <w:pict>
-              <v:shape w14:anchorId="29437458" id="_x0000_s1067" type="#_x0000_t202" style="position:absolute;margin-left:441.35pt;margin-top:7.05pt;width:75.6pt;height:72.7pt;z-index:251673600;visibility:visible;mso-wrap-style:square;mso-width-percent:0;mso-height-percent:0;mso-wrap-distance-left:9pt;mso-wrap-distance-top:0;mso-wrap-distance-right:9pt;mso-wrap-distance-bottom:0;mso-position-horizontal:absolute;mso-position-horizontal-relative:text;mso-position-vertical:absolute;mso-position-vertical-relative:text;mso-width-percent:0;mso-height-percent:0;mso-width-relative:page;mso-height-relative:page;v-text-anchor:top" o:gfxdata="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" o:allowincell="f" filled="f">
+              <v:shape w14:anchorId="29437458" id="_x0000_s1067" type="#_x0000_t202" style="position:absolute;margin-left:441.35pt;margin-top:7.05pt;width:75.6pt;height:72.7pt;z-index:251673600;visibility:visible;mso-wrap-style:square;mso-width-percent:0;mso-height-percent:0;mso-wrap-distance-left:9pt;mso-wrap-distance-top:0;mso-wrap-distance-right:9pt;mso-wrap-distance-bottom:0;mso-position-horizontal:absolute;mso-position-horizontal-relative:text;mso-position-vertical:absolute;mso-position-vertical-relative:text;mso-width-percent:0;mso-height-percent:0;mso-width-relative:page;mso-height-relative:page;v-text-anchor:top" o:gfxdata="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" o:allowincell="f" filled="f">
                 <v:textbox>
                   <w:txbxContent>
                     <w:p>
@@ -9833,7 +9666,7 @@
           </mc:Choice>
           <mc:Fallback>
             <w:pict>
-              <v:line w14:anchorId="7C4E14E6" id="Line 62" o:spid="_x0000_s1026" style="position:absolute;z-index:251750400;visibility:visible;mso-wrap-style:square;mso-width-percent:0;mso-height-percent:0;mso-wrap-distance-left:9pt;mso-wrap-distance-top:0;mso-wrap-distance-right:9pt;mso-wrap-distance-bottom:0;mso-position-horizontal:absolute;mso-position-horizontal-relative:text;mso-position-vertical:absolute;mso-position-vertical-relative:text;mso-width-percent:0;mso-height-percent:0;mso-width-relative:page;mso-height-relative:page" from="134pt,13.4pt" to="156.05pt,43.6pt" o:gfxdata="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" o:allowincell="f">
+              <v:line w14:anchorId="5330BB95" id="Line_x0020_62" o:spid="_x0000_s1026" style="position:absolute;z-index:251750400;visibility:visible;mso-wrap-style:square;mso-width-percent:0;mso-height-percent:0;mso-wrap-distance-left:9pt;mso-wrap-distance-top:0;mso-wrap-distance-right:9pt;mso-wrap-distance-bottom:0;mso-position-horizontal:absolute;mso-position-horizontal-relative:text;mso-position-vertical:absolute;mso-position-vertical-relative:text;mso-width-percent:0;mso-height-percent:0;mso-width-relative:page;mso-height-relative:page" from="134pt,13.4pt" to="156.05pt,43.6pt" o:gfxdata="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" o:allowincell="f">
                 <v:stroke endarrow="block"/>
                 <w10:wrap type="through"/>
               </v:line>
@@ -9909,7 +9742,7 @@
           </mc:Choice>
           <mc:Fallback>
             <w:pict>
-              <v:line w14:anchorId="6333B3CC" id="Line 38" o:spid="_x0000_s1026" style="position:absolute;flip:y;z-index:251700224;visibility:visible;mso-wrap-style:square;mso-width-percent:0;mso-height-percent:0;mso-wrap-distance-left:9pt;mso-wrap-distance-top:0;mso-wrap-distance-right:9pt;mso-wrap-distance-bottom:0;mso-position-horizontal:absolute;mso-position-horizontal-relative:text;mso-position-vertical:absolute;mso-position-vertical-relative:text;mso-width-percent:0;mso-height-percent:0;mso-width-relative:page;mso-height-relative:page" from="299.05pt,5.35pt" to="335.6pt,83.45pt" o:gfxdata="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" o:allowincell="f">
+              <v:line w14:anchorId="34587BA7" id="Line_x0020_38" o:spid="_x0000_s1026" style="position:absolute;flip:y;z-index:251700224;visibility:visible;mso-wrap-style:square;mso-width-percent:0;mso-height-percent:0;mso-wrap-distance-left:9pt;mso-wrap-distance-top:0;mso-wrap-distance-right:9pt;mso-wrap-distance-bottom:0;mso-position-horizontal:absolute;mso-position-horizontal-relative:text;mso-position-vertical:absolute;mso-position-vertical-relative:text;mso-width-percent:0;mso-height-percent:0;mso-width-relative:page;mso-height-relative:page" from="299.05pt,5.35pt" to="335.6pt,83.45pt" o:gfxdata="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" o:allowincell="f">
                 <v:stroke endarrow="block"/>
               </v:line>
             </w:pict>
@@ -9984,7 +9817,7 @@
           </mc:Choice>
           <mc:Fallback>
             <w:pict>
-              <v:line w14:anchorId="0DE25919" id="Line 41" o:spid="_x0000_s1026" style="position:absolute;flip:y;z-index:251706368;visibility:visible;mso-wrap-style:square;mso-width-percent:0;mso-height-percent:0;mso-wrap-distance-left:9pt;mso-wrap-distance-top:0;mso-wrap-distance-right:9pt;mso-wrap-distance-bottom:0;mso-position-horizontal:absolute;mso-position-horizontal-relative:text;mso-position-vertical:absolute;mso-position-vertical-relative:text;mso-width-percent:0;mso-height-percent:0;mso-width-relative:page;mso-height-relative:page" from="411.2pt,12.6pt" to="441.35pt,58.85pt" o:gfxdata="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" o:allowincell="f">
+              <v:line w14:anchorId="51D5B6D0" id="Line_x0020_41" o:spid="_x0000_s1026" style="position:absolute;flip:y;z-index:251706368;visibility:visible;mso-wrap-style:square;mso-width-percent:0;mso-height-percent:0;mso-wrap-distance-left:9pt;mso-wrap-distance-top:0;mso-wrap-distance-right:9pt;mso-wrap-distance-bottom:0;mso-position-horizontal:absolute;mso-position-horizontal-relative:text;mso-position-vertical:absolute;mso-position-vertical-relative:text;mso-width-percent:0;mso-height-percent:0;mso-width-relative:page;mso-height-relative:page" from="411.2pt,12.6pt" to="441.35pt,58.85pt" o:gfxdata="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" o:allowincell="f">
                 <v:stroke endarrow="block"/>
               </v:line>
             </w:pict>
@@ -10069,7 +9902,7 @@
           </mc:Choice>
           <mc:Fallback>
             <w:pict>
-              <v:line w14:anchorId="59231BBE" id="Straight Connector 15" o:spid="_x0000_s1026" style="position:absolute;z-index:251748352;visibility:visible;mso-wrap-style:square;mso-width-percent:0;mso-height-percent:0;mso-wrap-distance-left:9pt;mso-wrap-distance-top:-3e-5mm;mso-wrap-distance-right:9pt;mso-wrap-distance-bottom:-3e-5mm;mso-position-horizontal:absolute;mso-position-horizontal-relative:text;mso-position-vertical:absolute;mso-position-vertical-relative:text;mso-width-percent:0;mso-height-percent:0;mso-width-relative:page;mso-height-relative:page" from="233pt,17.95pt" to="260.55pt,54.15pt" o:gfxdata="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" o:allowincell="f">
+              <v:line w14:anchorId="4A5D96AA" id="Straight_x0020_Connector_x0020_15" o:spid="_x0000_s1026" style="position:absolute;z-index:251748352;visibility:visible;mso-wrap-style:square;mso-width-percent:0;mso-height-percent:0;mso-wrap-distance-left:9pt;mso-wrap-distance-top:-1emu;mso-wrap-distance-right:9pt;mso-wrap-distance-bottom:-1emu;mso-position-horizontal:absolute;mso-position-horizontal-relative:text;mso-position-vertical:absolute;mso-position-vertical-relative:text;mso-width-percent:0;mso-height-percent:0;mso-width-relative:page;mso-height-relative:page" from="233pt,17.95pt" to="260.55pt,54.15pt" o:gfxdata="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" o:allowincell="f">
                 <v:stroke endarrow="block"/>
               </v:line>
             </w:pict>
@@ -10178,7 +10011,7 @@
           </mc:Choice>
           <mc:Fallback>
             <w:pict>
-              <v:shape w14:anchorId="5DFB3F2B" id="_x0000_s1068" type="#_x0000_t202" style="position:absolute;margin-left:156.05pt;margin-top:9.2pt;width:75.6pt;height:44.4pt;z-index:251744256;visibility:visible;mso-wrap-style:square;mso-width-percent:0;mso-height-percent:0;mso-wrap-distance-left:9pt;mso-wrap-distance-top:0;mso-wrap-distance-right:9pt;mso-wrap-distance-bottom:0;mso-position-horizontal:absolute;mso-position-horizontal-relative:text;mso-position-vertical:absolute;mso-position-vertical-relative:text;mso-width-percent:0;mso-height-percent:0;mso-width-relative:page;mso-height-relative:page;v-text-anchor:top" o:gfxdata="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" o:allowincell="f" filled="f">
+              <v:shape w14:anchorId="5DFB3F2B" id="_x0000_s1068" type="#_x0000_t202" style="position:absolute;margin-left:156.05pt;margin-top:9.2pt;width:75.6pt;height:44.4pt;z-index:251744256;visibility:visible;mso-wrap-style:square;mso-width-percent:0;mso-height-percent:0;mso-wrap-distance-left:9pt;mso-wrap-distance-top:0;mso-wrap-distance-right:9pt;mso-wrap-distance-bottom:0;mso-position-horizontal:absolute;mso-position-horizontal-relative:text;mso-position-vertical:absolute;mso-position-vertical-relative:text;mso-width-percent:0;mso-height-percent:0;mso-width-relative:page;mso-height-relative:page;v-text-anchor:top" o:gfxdata="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" o:allowincell="f" filled="f">
                 <v:textbox>
                   <w:txbxContent>
                     <w:p>
@@ -10309,7 +10142,7 @@
           </mc:Choice>
           <mc:Fallback>
             <w:pict>
-              <v:shape w14:anchorId="20DF7E55" id="_x0000_s1069" type="#_x0000_t202" style="position:absolute;margin-left:57.05pt;margin-top:4.05pt;width:75.6pt;height:44.4pt;z-index:251741184;visibility:visible;mso-wrap-style:square;mso-width-percent:0;mso-height-percent:0;mso-wrap-distance-left:9pt;mso-wrap-distance-top:0;mso-wrap-distance-right:9pt;mso-wrap-distance-bottom:0;mso-position-horizontal:absolute;mso-position-horizontal-relative:text;mso-position-vertical:absolute;mso-position-vertical-relative:text;mso-width-percent:0;mso-height-percent:0;mso-width-relative:page;mso-height-relative:page;v-text-anchor:top" o:gfxdata="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" o:allowincell="f" filled="f">
+              <v:shape w14:anchorId="20DF7E55" id="_x0000_s1069" type="#_x0000_t202" style="position:absolute;margin-left:57.05pt;margin-top:4.05pt;width:75.6pt;height:44.4pt;z-index:251741184;visibility:visible;mso-wrap-style:square;mso-width-percent:0;mso-height-percent:0;mso-wrap-distance-left:9pt;mso-wrap-distance-top:0;mso-wrap-distance-right:9pt;mso-wrap-distance-bottom:0;mso-position-horizontal:absolute;mso-position-horizontal-relative:text;mso-position-vertical:absolute;mso-position-vertical-relative:text;mso-width-percent:0;mso-height-percent:0;mso-width-relative:page;mso-height-relative:page;v-text-anchor:top" o:gfxdata="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" o:allowincell="f" filled="f">
                 <v:textbox>
                   <w:txbxContent>
                     <w:p>
@@ -10422,7 +10255,7 @@
           </mc:Choice>
           <mc:Fallback>
             <w:pict>
-              <v:shape w14:anchorId="38FE56F3" id="Text Box 5" o:spid="_x0000_s1070" type="#_x0000_t202" style="position:absolute;margin-left:34.4pt;margin-top:147.25pt;width:43.2pt;height:25.5pt;z-index:251712512;visibility:visible;mso-wrap-style:square;mso-width-percent:0;mso-height-percent:0;mso-wrap-distance-left:9pt;mso-wrap-distance-top:0;mso-wrap-distance-right:9pt;mso-wrap-distance-bottom:0;mso-position-horizontal:absolute;mso-position-horizontal-relative:text;mso-position-vertical:absolute;mso-position-vertical-relative:text;mso-width-percent:0;mso-height-percent:0;mso-width-relative:page;mso-height-relative:page;v-text-anchor:top" o:gfxdata="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" o:allowincell="f">
+              <v:shape w14:anchorId="38FE56F3" id="Text_x0020_Box_x0020_5" o:spid="_x0000_s1070" type="#_x0000_t202" style="position:absolute;margin-left:34.4pt;margin-top:147.25pt;width:43.2pt;height:25.5pt;z-index:251712512;visibility:visible;mso-wrap-style:square;mso-width-percent:0;mso-height-percent:0;mso-wrap-distance-left:9pt;mso-wrap-distance-top:0;mso-wrap-distance-right:9pt;mso-wrap-distance-bottom:0;mso-position-horizontal:absolute;mso-position-horizontal-relative:text;mso-position-vertical:absolute;mso-position-vertical-relative:text;mso-width-percent:0;mso-height-percent:0;mso-width-relative:page;mso-height-relative:page;v-text-anchor:top" o:gfxdata="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" o:allowincell="f">
                 <v:textbox inset="1.5mm,1.5mm,1.5mm,1.5mm">
                   <w:txbxContent>
                     <w:p>
@@ -10516,7 +10349,7 @@
           </mc:Choice>
           <mc:Fallback>
             <w:pict>
-              <v:line w14:anchorId="17D3B735" id="Straight Connector 15" o:spid="_x0000_s1026" style="position:absolute;z-index:251689984;visibility:visible;mso-wrap-style:square;mso-width-percent:0;mso-height-percent:0;mso-wrap-distance-left:9pt;mso-wrap-distance-top:0;mso-wrap-distance-right:9pt;mso-wrap-distance-bottom:0;mso-position-horizontal:absolute;mso-position-horizontal-relative:text;mso-position-vertical:absolute;mso-position-vertical-relative:text;mso-width-percent:0;mso-height-percent:0;mso-width-relative:page;mso-height-relative:page" from="34.4pt,52.45pt" to="52.1pt,83.2pt" o:gfxdata="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" o:allowincell="f">
+              <v:line w14:anchorId="2BFB3FA8" id="Straight_x0020_Connector_x0020_15" o:spid="_x0000_s1026" style="position:absolute;z-index:251689984;visibility:visible;mso-wrap-style:square;mso-width-percent:0;mso-height-percent:0;mso-wrap-distance-left:9pt;mso-wrap-distance-top:0;mso-wrap-distance-right:9pt;mso-wrap-distance-bottom:0;mso-position-horizontal:absolute;mso-position-horizontal-relative:text;mso-position-vertical:absolute;mso-position-vertical-relative:text;mso-width-percent:0;mso-height-percent:0;mso-width-relative:page;mso-height-relative:page" from="34.4pt,52.45pt" to="52.1pt,83.2pt" o:gfxdata="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" o:allowincell="f">
                 <v:stroke endarrow="block"/>
               </v:line>
             </w:pict>
@@ -10611,7 +10444,7 @@
           </mc:Choice>
           <mc:Fallback>
             <w:pict>
-              <v:line w14:anchorId="378FFB84" id="Line 62" o:spid="_x0000_s1026" style="position:absolute;flip:y;z-index:251742208;visibility:visible;mso-wrap-style:square;mso-width-percent:0;mso-height-percent:0;mso-wrap-distance-left:9pt;mso-wrap-distance-top:0;mso-wrap-distance-right:9pt;mso-wrap-distance-bottom:0;mso-position-horizontal:absolute;mso-position-horizontal-relative:text;mso-position-vertical:absolute;mso-position-vertical-relative:text;mso-width-percent:0;mso-height-percent:0;mso-width-relative:page;mso-height-relative:page" from="30pt,1.65pt" to="62.55pt,8.1pt" o:gfxdata="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" o:allowincell="f">
+              <v:line w14:anchorId="79421EC5" id="Line_x0020_62" o:spid="_x0000_s1026" style="position:absolute;flip:y;z-index:251742208;visibility:visible;mso-wrap-style:square;mso-width-percent:0;mso-height-percent:0;mso-wrap-distance-left:9pt;mso-wrap-distance-top:0;mso-wrap-distance-right:9pt;mso-wrap-distance-bottom:0;mso-position-horizontal:absolute;mso-position-horizontal-relative:text;mso-position-vertical:absolute;mso-position-vertical-relative:text;mso-width-percent:0;mso-height-percent:0;mso-width-relative:page;mso-height-relative:page" from="30pt,1.65pt" to="62.55pt,8.1pt" o:gfxdata="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" o:allowincell="f">
                 <v:stroke endarrow="block"/>
                 <w10:wrap type="through"/>
               </v:line>
@@ -10687,7 +10520,7 @@
           </mc:Choice>
           <mc:Fallback>
             <w:pict>
-              <v:line w14:anchorId="29C73D33" id="Straight Connector 15" o:spid="_x0000_s1026" style="position:absolute;z-index:251746304;visibility:visible;mso-wrap-style:square;mso-width-percent:0;mso-height-percent:0;mso-wrap-distance-left:9pt;mso-wrap-distance-top:-3e-5mm;mso-wrap-distance-right:9pt;mso-wrap-distance-bottom:-3e-5mm;mso-position-horizontal:absolute;mso-position-horizontal-relative:text;mso-position-vertical:absolute;mso-position-vertical-relative:text;mso-width-percent:0;mso-height-percent:0;mso-width-relative:page;mso-height-relative:page" from="458.55pt,1.7pt" to="496.6pt,91.9pt" o:gfxdata="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" o:allowincell="f">
+              <v:line w14:anchorId="198FB77E" id="Straight_x0020_Connector_x0020_15" o:spid="_x0000_s1026" style="position:absolute;z-index:251746304;visibility:visible;mso-wrap-style:square;mso-width-percent:0;mso-height-percent:0;mso-wrap-distance-left:9pt;mso-wrap-distance-top:-1emu;mso-wrap-distance-right:9pt;mso-wrap-distance-bottom:-1emu;mso-position-horizontal:absolute;mso-position-horizontal-relative:text;mso-position-vertical:absolute;mso-position-vertical-relative:text;mso-width-percent:0;mso-height-percent:0;mso-width-relative:page;mso-height-relative:page" from="458.55pt,1.7pt" to="496.6pt,91.9pt" o:gfxdata="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" o:allowincell="f">
                 <v:stroke endarrow="block"/>
               </v:line>
             </w:pict>
@@ -10788,7 +10621,7 @@
           </mc:Choice>
           <mc:Fallback>
             <w:pict>
-              <v:shape w14:anchorId="7A1957C2" id="_x0000_s1071" type="#_x0000_t202" style="position:absolute;margin-left:335.6pt;margin-top:3.45pt;width:75.6pt;height:72.7pt;z-index:251671552;visibility:visible;mso-wrap-style:square;mso-width-percent:0;mso-height-percent:0;mso-wrap-distance-left:9pt;mso-wrap-distance-top:0;mso-wrap-distance-right:9pt;mso-wrap-distance-bottom:0;mso-position-horizontal:absolute;mso-position-horizontal-relative:text;mso-position-vertical:absolute;mso-position-vertical-relative:text;mso-width-percent:0;mso-height-percent:0;mso-width-relative:page;mso-height-relative:page;v-text-anchor:top" o:gfxdata="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" o:allowincell="f" filled="f">
+              <v:shape w14:anchorId="7A1957C2" id="_x0000_s1071" type="#_x0000_t202" style="position:absolute;margin-left:335.6pt;margin-top:3.45pt;width:75.6pt;height:72.7pt;z-index:251671552;visibility:visible;mso-wrap-style:square;mso-width-percent:0;mso-height-percent:0;mso-wrap-distance-left:9pt;mso-wrap-distance-top:0;mso-wrap-distance-right:9pt;mso-wrap-distance-bottom:0;mso-position-horizontal:absolute;mso-position-horizontal-relative:text;mso-position-vertical:absolute;mso-position-vertical-relative:text;mso-width-percent:0;mso-height-percent:0;mso-width-relative:page;mso-height-relative:page;v-text-anchor:top" o:gfxdata="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" o:allowincell="f" filled="f">
                 <v:textbox>
                   <w:txbxContent>
                     <w:p>
@@ -10894,7 +10727,7 @@
           </mc:Choice>
           <mc:Fallback>
             <w:pict>
-              <v:line w14:anchorId="40C5FCC5" id="Line 41" o:spid="_x0000_s1026" style="position:absolute;flip:y;z-index:251732992;visibility:visible;mso-wrap-style:square;mso-width-percent:0;mso-height-percent:0;mso-wrap-distance-left:9pt;mso-wrap-distance-top:0;mso-wrap-distance-right:9pt;mso-wrap-distance-bottom:0;mso-position-horizontal:absolute;mso-position-horizontal-relative:text;mso-position-vertical:absolute;mso-position-vertical-relative:text;mso-width-percent:0;mso-height-percent:0;mso-width-relative:page;mso-height-relative:page" from="128pt,12.25pt" to="249.55pt,33.05pt" o:gfxdata="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" o:allowincell="f">
+              <v:line w14:anchorId="157B4E5F" id="Line_x0020_41" o:spid="_x0000_s1026" style="position:absolute;flip:y;z-index:251732992;visibility:visible;mso-wrap-style:square;mso-width-percent:0;mso-height-percent:0;mso-wrap-distance-left:9pt;mso-wrap-distance-top:0;mso-wrap-distance-right:9pt;mso-wrap-distance-bottom:0;mso-position-horizontal:absolute;mso-position-horizontal-relative:text;mso-position-vertical:absolute;mso-position-vertical-relative:text;mso-width-percent:0;mso-height-percent:0;mso-width-relative:page;mso-height-relative:page" from="128pt,12.25pt" to="249.55pt,33.05pt" o:gfxdata="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" o:allowincell="f">
                 <v:stroke endarrow="block"/>
               </v:line>
             </w:pict>
@@ -10995,7 +10828,7 @@
           </mc:Choice>
           <mc:Fallback>
             <w:pict>
-              <v:shape w14:anchorId="3948AB95" id="_x0000_s1072" type="#_x0000_t202" style="position:absolute;margin-left:51.1pt;margin-top:3.45pt;width:75.6pt;height:44.4pt;z-index:251726848;visibility:visible;mso-wrap-style:square;mso-width-percent:0;mso-height-percent:0;mso-wrap-distance-left:9pt;mso-wrap-distance-top:0;mso-wrap-distance-right:9pt;mso-wrap-distance-bottom:0;mso-position-horizontal:absolute;mso-position-horizontal-relative:text;mso-position-vertical:absolute;mso-position-vertical-relative:text;mso-width-percent:0;mso-height-percent:0;mso-width-relative:page;mso-height-relative:page;v-text-anchor:top" o:gfxdata="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" o:allowincell="f" filled="f">
+              <v:shape w14:anchorId="3948AB95" id="_x0000_s1072" type="#_x0000_t202" style="position:absolute;margin-left:51.1pt;margin-top:3.45pt;width:75.6pt;height:44.4pt;z-index:251726848;visibility:visible;mso-wrap-style:square;mso-width-percent:0;mso-height-percent:0;mso-wrap-distance-left:9pt;mso-wrap-distance-top:0;mso-wrap-distance-right:9pt;mso-wrap-distance-bottom:0;mso-position-horizontal:absolute;mso-position-horizontal-relative:text;mso-position-vertical:absolute;mso-position-vertical-relative:text;mso-width-percent:0;mso-height-percent:0;mso-width-relative:page;mso-height-relative:page;v-text-anchor:top" o:gfxdata="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" o:allowincell="f" filled="f">
                 <v:textbox>
                   <w:txbxContent>
                     <w:p>
@@ -11091,7 +10924,7 @@
           </mc:Choice>
           <mc:Fallback>
             <w:pict>
-              <v:line w14:anchorId="04CADE13" id="Straight Connector 15" o:spid="_x0000_s1026" style="position:absolute;z-index:251692032;visibility:visible;mso-wrap-style:square;mso-width-percent:0;mso-height-percent:0;mso-wrap-distance-left:9pt;mso-wrap-distance-top:-3e-5mm;mso-wrap-distance-right:9pt;mso-wrap-distance-bottom:-3e-5mm;mso-position-horizontal:absolute;mso-position-horizontal-relative:text;mso-position-vertical:absolute;mso-position-vertical-relative:text;mso-width-percent:0;mso-height-percent:0;mso-width-relative:page;mso-height-relative:page" from="319.5pt,17.9pt" to="335.6pt,17.9pt" o:gfxdata="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" o:allowincell="f">
+              <v:line w14:anchorId="27197B3A" id="Straight_x0020_Connector_x0020_15" o:spid="_x0000_s1026" style="position:absolute;z-index:251692032;visibility:visible;mso-wrap-style:square;mso-width-percent:0;mso-height-percent:0;mso-wrap-distance-left:9pt;mso-wrap-distance-top:-1emu;mso-wrap-distance-right:9pt;mso-wrap-distance-bottom:-1emu;mso-position-horizontal:absolute;mso-position-horizontal-relative:text;mso-position-vertical:absolute;mso-position-vertical-relative:text;mso-width-percent:0;mso-height-percent:0;mso-width-relative:page;mso-height-relative:page" from="319.5pt,17.9pt" to="335.6pt,17.9pt" o:gfxdata="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" o:allowincell="f">
                 <v:stroke endarrow="block"/>
               </v:line>
             </w:pict>
@@ -11192,7 +11025,7 @@
           </mc:Choice>
           <mc:Fallback>
             <w:pict>
-              <v:shape w14:anchorId="48FFDDA0" id="_x0000_s1073" type="#_x0000_t202" style="position:absolute;margin-left:244.55pt;margin-top:5.55pt;width:75.6pt;height:27.85pt;z-index:251668480;visibility:visible;mso-wrap-style:square;mso-width-percent:0;mso-height-percent:0;mso-wrap-distance-left:9pt;mso-wrap-distance-top:0;mso-wrap-distance-right:9pt;mso-wrap-distance-bottom:0;mso-position-horizontal:absolute;mso-position-horizontal-relative:text;mso-position-vertical:absolute;mso-position-vertical-relative:text;mso-width-percent:0;mso-height-percent:0;mso-width-relative:page;mso-height-relative:page;v-text-anchor:top" o:gfxdata="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" o:allowincell="f" filled="f">
+              <v:shape w14:anchorId="48FFDDA0" id="_x0000_s1073" type="#_x0000_t202" style="position:absolute;margin-left:244.55pt;margin-top:5.55pt;width:75.6pt;height:27.85pt;z-index:251668480;visibility:visible;mso-wrap-style:square;mso-width-percent:0;mso-height-percent:0;mso-wrap-distance-left:9pt;mso-wrap-distance-top:0;mso-wrap-distance-right:9pt;mso-wrap-distance-bottom:0;mso-position-horizontal:absolute;mso-position-horizontal-relative:text;mso-position-vertical:absolute;mso-position-vertical-relative:text;mso-width-percent:0;mso-height-percent:0;mso-width-relative:page;mso-height-relative:page;v-text-anchor:top" o:gfxdata="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" o:allowincell="f" filled="f">
                 <v:textbox>
                   <w:txbxContent>
                     <w:p>
@@ -11341,7 +11174,7 @@
           </mc:Choice>
           <mc:Fallback>
             <w:pict>
-              <v:shape w14:anchorId="06909CD3" id="_x0000_s1074" type="#_x0000_t202" style="position:absolute;margin-left:136.35pt;margin-top:14.95pt;width:43.2pt;height:25.5pt;z-index:251723776;visibility:visible;mso-wrap-style:square;mso-width-percent:0;mso-height-percent:0;mso-wrap-distance-left:9pt;mso-wrap-distance-top:0;mso-wrap-distance-right:9pt;mso-wrap-distance-bottom:0;mso-position-horizontal:absolute;mso-position-horizontal-relative:text;mso-position-vertical:absolute;mso-position-vertical-relative:text;mso-width-percent:0;mso-height-percent:0;mso-width-relative:page;mso-height-relative:page;v-text-anchor:top" o:gfxdata="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" o:allowincell="f">
+              <v:shape w14:anchorId="06909CD3" id="_x0000_s1074" type="#_x0000_t202" style="position:absolute;margin-left:136.35pt;margin-top:14.95pt;width:43.2pt;height:25.5pt;z-index:251723776;visibility:visible;mso-wrap-style:square;mso-width-percent:0;mso-height-percent:0;mso-wrap-distance-left:9pt;mso-wrap-distance-top:0;mso-wrap-distance-right:9pt;mso-wrap-distance-bottom:0;mso-position-horizontal:absolute;mso-position-horizontal-relative:text;mso-position-vertical:absolute;mso-position-vertical-relative:text;mso-width-percent:0;mso-height-percent:0;mso-width-relative:page;mso-height-relative:page;v-text-anchor:top" o:gfxdata="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" o:allowincell="f">
                 <v:textbox inset="1.5mm,1.5mm,1.5mm,1.5mm">
                   <w:txbxContent>
                     <w:p>
@@ -11465,7 +11298,7 @@
           </mc:Choice>
           <mc:Fallback>
             <w:pict>
-              <v:shape w14:anchorId="74DCF4FC" id="_x0000_s1075" type="#_x0000_t202" style="position:absolute;margin-left:226pt;margin-top:14.95pt;width:43.2pt;height:25.5pt;z-index:251710464;visibility:visible;mso-wrap-style:square;mso-width-percent:0;mso-height-percent:0;mso-wrap-distance-left:9pt;mso-wrap-distance-top:0;mso-wrap-distance-right:9pt;mso-wrap-distance-bottom:0;mso-position-horizontal:absolute;mso-position-horizontal-relative:text;mso-position-vertical:absolute;mso-position-vertical-relative:text;mso-width-percent:0;mso-height-percent:0;mso-width-relative:page;mso-height-relative:page;v-text-anchor:top" o:gfxdata="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" o:allowincell="f">
+              <v:shape w14:anchorId="74DCF4FC" id="_x0000_s1075" type="#_x0000_t202" style="position:absolute;margin-left:226pt;margin-top:14.95pt;width:43.2pt;height:25.5pt;z-index:251710464;visibility:visible;mso-wrap-style:square;mso-width-percent:0;mso-height-percent:0;mso-wrap-distance-left:9pt;mso-wrap-distance-top:0;mso-wrap-distance-right:9pt;mso-wrap-distance-bottom:0;mso-position-horizontal:absolute;mso-position-horizontal-relative:text;mso-position-vertical:absolute;mso-position-vertical-relative:text;mso-width-percent:0;mso-height-percent:0;mso-width-relative:page;mso-height-relative:page;v-text-anchor:top" o:gfxdata="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" o:allowincell="f">
                 <v:textbox inset="1.5mm,1.5mm,1.5mm,1.5mm">
                   <w:txbxContent>
                     <w:p>
@@ -11582,7 +11415,7 @@
           </mc:Choice>
           <mc:Fallback>
             <w:pict>
-              <v:shape w14:anchorId="5BAF5970" id="_x0000_s1076" type="#_x0000_t202" style="position:absolute;margin-left:421.5pt;margin-top:14.95pt;width:43.2pt;height:25.5pt;z-index:251716608;visibility:visible;mso-wrap-style:square;mso-width-percent:0;mso-height-percent:0;mso-wrap-distance-left:9pt;mso-wrap-distance-top:0;mso-wrap-distance-right:9pt;mso-wrap-distance-bottom:0;mso-position-horizontal:absolute;mso-position-horizontal-relative:text;mso-position-vertical:absolute;mso-position-vertical-relative:text;mso-width-percent:0;mso-height-percent:0;mso-width-relative:page;mso-height-relative:page;v-text-anchor:top" o:gfxdata="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" o:allowincell="f">
+              <v:shape w14:anchorId="5BAF5970" id="_x0000_s1076" type="#_x0000_t202" style="position:absolute;margin-left:421.5pt;margin-top:14.95pt;width:43.2pt;height:25.5pt;z-index:251716608;visibility:visible;mso-wrap-style:square;mso-width-percent:0;mso-height-percent:0;mso-wrap-distance-left:9pt;mso-wrap-distance-top:0;mso-wrap-distance-right:9pt;mso-wrap-distance-bottom:0;mso-position-horizontal:absolute;mso-position-horizontal-relative:text;mso-position-vertical:absolute;mso-position-vertical-relative:text;mso-width-percent:0;mso-height-percent:0;mso-width-relative:page;mso-height-relative:page;v-text-anchor:top" o:gfxdata="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" o:allowincell="f">
                 <v:textbox inset="1.5mm,1.5mm,1.5mm,1.5mm">
                   <w:txbxContent>
                     <w:p>
@@ -11692,7 +11525,7 @@
           </mc:Choice>
           <mc:Fallback>
             <w:pict>
-              <v:shape w14:anchorId="7106FB1F" id="_x0000_s1077" type="#_x0000_t202" style="position:absolute;margin-left:321.4pt;margin-top:14.95pt;width:43.2pt;height:25.5pt;z-index:251714560;visibility:visible;mso-wrap-style:square;mso-width-percent:0;mso-height-percent:0;mso-wrap-distance-left:9pt;mso-wrap-distance-top:0;mso-wrap-distance-right:9pt;mso-wrap-distance-bottom:0;mso-position-horizontal:absolute;mso-position-horizontal-relative:text;mso-position-vertical:absolute;mso-position-vertical-relative:text;mso-width-percent:0;mso-height-percent:0;mso-width-relative:page;mso-height-relative:page;v-text-anchor:top" o:gfxdata="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" o:allowincell="f">
+              <v:shape w14:anchorId="7106FB1F" id="_x0000_s1077" type="#_x0000_t202" style="position:absolute;margin-left:321.4pt;margin-top:14.95pt;width:43.2pt;height:25.5pt;z-index:251714560;visibility:visible;mso-wrap-style:square;mso-width-percent:0;mso-height-percent:0;mso-wrap-distance-left:9pt;mso-wrap-distance-top:0;mso-wrap-distance-right:9pt;mso-wrap-distance-bottom:0;mso-position-horizontal:absolute;mso-position-horizontal-relative:text;mso-position-vertical:absolute;mso-position-vertical-relative:text;mso-width-percent:0;mso-height-percent:0;mso-width-relative:page;mso-height-relative:page;v-text-anchor:top" o:gfxdata="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" o:allowincell="f">
                 <v:textbox inset="1.5mm,1.5mm,1.5mm,1.5mm">
                   <w:txbxContent>
                     <w:p>
@@ -11802,7 +11635,7 @@
           </mc:Choice>
           <mc:Fallback>
             <w:pict>
-              <v:shape w14:anchorId="33DCC182" id="_x0000_s1078" type="#_x0000_t202" style="position:absolute;margin-left:482.65pt;margin-top:14.95pt;width:43.2pt;height:25.5pt;z-index:251718656;visibility:visible;mso-wrap-style:square;mso-width-percent:0;mso-height-percent:0;mso-wrap-distance-left:9pt;mso-wrap-distance-top:0;mso-wrap-distance-right:9pt;mso-wrap-distance-bottom:0;mso-position-horizontal:absolute;mso-position-horizontal-relative:text;mso-position-vertical:absolute;mso-position-vertical-relative:text;mso-width-percent:0;mso-height-percent:0;mso-width-relative:page;mso-height-relative:page;v-text-anchor:top" o:gfxdata="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" o:allowincell="f">
+              <v:shape w14:anchorId="33DCC182" id="_x0000_s1078" type="#_x0000_t202" style="position:absolute;margin-left:482.65pt;margin-top:14.95pt;width:43.2pt;height:25.5pt;z-index:251718656;visibility:visible;mso-wrap-style:square;mso-width-percent:0;mso-height-percent:0;mso-wrap-distance-left:9pt;mso-wrap-distance-top:0;mso-wrap-distance-right:9pt;mso-wrap-distance-bottom:0;mso-position-horizontal:absolute;mso-position-horizontal-relative:text;mso-position-vertical:absolute;mso-position-vertical-relative:text;mso-width-percent:0;mso-height-percent:0;mso-width-relative:page;mso-height-relative:page;v-text-anchor:top" o:gfxdata="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" o:allowincell="f">
                 <v:textbox inset="1.5mm,1.5mm,1.5mm,1.5mm">
                   <w:txbxContent>
                     <w:p>
@@ -11941,7 +11774,6 @@
         <w:rPr>
           <w:lang w:val="en-GB" w:eastAsia="nl-NL"/>
         </w:rPr>
-        <w:lastRenderedPageBreak/>
         <w:t>Interview with the client</w:t>
       </w:r>
     </w:p>
@@ -12399,21 +12231,7 @@
         <w:rPr>
           <w:lang w:val="en-GB" w:eastAsia="nl-NL"/>
         </w:rPr>
-        <w:t xml:space="preserve">Present the project in front of </w:t>
-      </w:r>
-      <w:proofErr w:type="spellStart"/>
-      <w:r>
-        <w:rPr>
-          <w:lang w:val="en-GB" w:eastAsia="nl-NL"/>
-        </w:rPr>
-        <w:t>Mr.</w:t>
-      </w:r>
-      <w:proofErr w:type="spellEnd"/>
-      <w:r>
-        <w:rPr>
-          <w:lang w:val="en-GB" w:eastAsia="nl-NL"/>
-        </w:rPr>
-        <w:t xml:space="preserve"> George and his staff.</w:t>
+        <w:t>Present the project in front of Mr. George and his staff.</w:t>
       </w:r>
     </w:p>
     <w:p>
@@ -12463,6 +12281,7 @@
         <w:rPr>
           <w:lang w:val="en-GB"/>
         </w:rPr>
+        <w:lastRenderedPageBreak/>
         <w:t>Time</w:t>
       </w:r>
       <w:bookmarkEnd w:id="15"/>
@@ -12488,27 +12307,13 @@
         <w:rPr>
           <w:lang w:val="en-GB"/>
         </w:rPr>
-        <w:t xml:space="preserve">It </w:t>
-      </w:r>
-      <w:proofErr w:type="gramStart"/>
-      <w:r>
-        <w:rPr>
-          <w:lang w:val="en-GB"/>
-        </w:rPr>
-        <w:t>is estimate</w:t>
+        <w:t>It is estimate</w:t>
       </w:r>
       <w:r>
         <w:rPr>
           <w:lang w:val="en-GB"/>
         </w:rPr>
-        <w:t>d</w:t>
-      </w:r>
-      <w:proofErr w:type="gramEnd"/>
-      <w:r>
-        <w:rPr>
-          <w:lang w:val="en-GB"/>
-        </w:rPr>
-        <w:t xml:space="preserve"> that this project will last 15</w:t>
+        <w:t>d that this project will last 15</w:t>
       </w:r>
       <w:r>
         <w:rPr>
@@ -12928,7 +12733,6 @@
               <w:rPr>
                 <w:lang w:val="en-GB"/>
               </w:rPr>
-              <w:lastRenderedPageBreak/>
               <w:t>Week 2</w:t>
             </w:r>
           </w:p>
@@ -13263,11 +13067,19 @@
                 <w:lang w:val="en-GB"/>
               </w:rPr>
             </w:pPr>
+            <w:proofErr w:type="gramStart"/>
             <w:r>
               <w:rPr>
                 <w:lang w:val="en-GB"/>
               </w:rPr>
-              <w:t xml:space="preserve">Week  6 </w:t>
+              <w:t>Week  6</w:t>
+            </w:r>
+            <w:proofErr w:type="gramEnd"/>
+            <w:r>
+              <w:rPr>
+                <w:lang w:val="en-GB"/>
+              </w:rPr>
+              <w:t xml:space="preserve"> </w:t>
             </w:r>
           </w:p>
           <w:p>
@@ -14400,7 +14212,6 @@
           <w:u w:val="single"/>
           <w:lang w:val="en-GB"/>
         </w:rPr>
-        <w:lastRenderedPageBreak/>
         <w:t>Note</w:t>
       </w:r>
       <w:r>
@@ -14419,27 +14230,7 @@
           <w:color w:val="000000" w:themeColor="text1"/>
           <w:lang w:val="en-GB"/>
         </w:rPr>
-        <w:t xml:space="preserve">Every milestone </w:t>
-      </w:r>
-      <w:proofErr w:type="gramStart"/>
-      <w:r>
-        <w:rPr>
-          <w:b/>
-          <w:i/>
-          <w:color w:val="000000" w:themeColor="text1"/>
-          <w:lang w:val="en-GB"/>
-        </w:rPr>
-        <w:t>will be presented</w:t>
-      </w:r>
-      <w:proofErr w:type="gramEnd"/>
-      <w:r>
-        <w:rPr>
-          <w:b/>
-          <w:i/>
-          <w:color w:val="000000" w:themeColor="text1"/>
-          <w:lang w:val="en-GB"/>
-        </w:rPr>
-        <w:t xml:space="preserve"> with</w:t>
+        <w:t>Every milestone will be presented with</w:t>
       </w:r>
       <w:r>
         <w:rPr>
@@ -14571,7 +14362,6 @@
           </w:tcPr>
           <w:p>
             <w:r>
-              <w:lastRenderedPageBreak/>
               <w:t>Task:</w:t>
             </w:r>
           </w:p>
@@ -17055,7 +16845,21 @@
         <w:rPr>
           <w:i/>
         </w:rPr>
-        <w:t xml:space="preserve">=Draw up, Di=discuss, A=Approve, R=receive/read, </w:t>
+        <w:t xml:space="preserve">=Draw up, Di=discuss, </w:t>
+      </w:r>
+      <w:proofErr w:type="gramStart"/>
+      <w:r>
+        <w:rPr>
+          <w:i/>
+        </w:rPr>
+        <w:t>A</w:t>
+      </w:r>
+      <w:proofErr w:type="gramEnd"/>
+      <w:r>
+        <w:rPr>
+          <w:i/>
+        </w:rPr>
+        <w:t xml:space="preserve">=Approve, R=receive/read, </w:t>
       </w:r>
       <w:proofErr w:type="spellStart"/>
       <w:r>
@@ -17082,7 +16886,6 @@
       </w:pPr>
       <w:bookmarkStart w:id="18" w:name="_Toc443986586"/>
       <w:r>
-        <w:lastRenderedPageBreak/>
         <w:t>Organization</w:t>
       </w:r>
       <w:bookmarkEnd w:id="18"/>
@@ -17093,9 +16896,9 @@
           <w:noProof/>
         </w:rPr>
         <w:drawing>
-          <wp:inline distT="0" distB="0" distL="0" distR="0" wp14:anchorId="76263954" wp14:editId="6F8D8C4F">
+          <wp:inline distT="0" distB="0" distL="0" distR="0" wp14:anchorId="76263954" wp14:editId="2DCAC5A2">
             <wp:extent cx="5486400" cy="3200400"/>
-            <wp:effectExtent l="57150" t="0" r="57150" b="0"/>
+            <wp:effectExtent l="76200" t="0" r="50800" b="0"/>
             <wp:docPr id="298" name="Diagram 298"/>
             <wp:cNvGraphicFramePr/>
             <a:graphic xmlns:a="http://schemas.openxmlformats.org/drawingml/2006/main">
@@ -17107,301 +16910,158 @@
         </w:drawing>
       </w:r>
     </w:p>
-    <w:tbl>
-      <w:tblPr>
-        <w:tblStyle w:val="TableGrid"/>
-        <w:tblW w:w="0" w:type="auto"/>
-        <w:tblLook w:val="04A0" w:firstRow="1" w:lastRow="0" w:firstColumn="1" w:lastColumn="0" w:noHBand="0" w:noVBand="1"/>
-      </w:tblPr>
-      <w:tblGrid>
-        <w:gridCol w:w="1558"/>
-        <w:gridCol w:w="1558"/>
-        <w:gridCol w:w="1558"/>
-        <w:gridCol w:w="1558"/>
-      </w:tblGrid>
-      <w:tr>
-        <w:tc>
-          <w:tcPr>
-            <w:tcW w:w="1558" w:type="dxa"/>
-          </w:tcPr>
-          <w:p>
-            <w:r>
-              <w:t>Must</w:t>
-            </w:r>
-          </w:p>
-        </w:tc>
-        <w:tc>
-          <w:tcPr>
-            <w:tcW w:w="1558" w:type="dxa"/>
-          </w:tcPr>
-          <w:p>
-            <w:r>
-              <w:t>Could</w:t>
-            </w:r>
-          </w:p>
-        </w:tc>
-        <w:tc>
-          <w:tcPr>
-            <w:tcW w:w="1558" w:type="dxa"/>
-          </w:tcPr>
-          <w:p>
-            <w:r>
-              <w:t>Should</w:t>
-            </w:r>
-          </w:p>
-        </w:tc>
-        <w:tc>
-          <w:tcPr>
-            <w:tcW w:w="1558" w:type="dxa"/>
-          </w:tcPr>
-          <w:p>
-            <w:r>
-              <w:t>Wont</w:t>
-            </w:r>
-          </w:p>
-        </w:tc>
-      </w:tr>
-      <w:tr>
-        <w:tc>
-          <w:tcPr>
-            <w:tcW w:w="1558" w:type="dxa"/>
-          </w:tcPr>
-          <w:p>
-            <w:r>
-              <w:t>Project Plan</w:t>
-            </w:r>
-          </w:p>
-        </w:tc>
-        <w:tc>
-          <w:tcPr>
-            <w:tcW w:w="1558" w:type="dxa"/>
-          </w:tcPr>
-          <w:p/>
-        </w:tc>
-        <w:tc>
-          <w:tcPr>
-            <w:tcW w:w="1558" w:type="dxa"/>
-          </w:tcPr>
-          <w:p/>
-        </w:tc>
-        <w:tc>
-          <w:tcPr>
-            <w:tcW w:w="1558" w:type="dxa"/>
-          </w:tcPr>
-          <w:p/>
-        </w:tc>
-      </w:tr>
-      <w:tr>
-        <w:tc>
-          <w:tcPr>
-            <w:tcW w:w="1558" w:type="dxa"/>
-          </w:tcPr>
-          <w:p>
-            <w:r>
-              <w:t>URS</w:t>
-            </w:r>
-          </w:p>
-        </w:tc>
-        <w:tc>
-          <w:tcPr>
-            <w:tcW w:w="1558" w:type="dxa"/>
-          </w:tcPr>
-          <w:p/>
-        </w:tc>
-        <w:tc>
-          <w:tcPr>
-            <w:tcW w:w="1558" w:type="dxa"/>
-          </w:tcPr>
-          <w:p/>
-        </w:tc>
-        <w:tc>
-          <w:tcPr>
-            <w:tcW w:w="1558" w:type="dxa"/>
-          </w:tcPr>
-          <w:p/>
-        </w:tc>
-      </w:tr>
-      <w:tr>
-        <w:tc>
-          <w:tcPr>
-            <w:tcW w:w="1558" w:type="dxa"/>
-          </w:tcPr>
-          <w:p>
-            <w:r>
-              <w:t>Test plan</w:t>
-            </w:r>
-          </w:p>
-        </w:tc>
-        <w:tc>
-          <w:tcPr>
-            <w:tcW w:w="1558" w:type="dxa"/>
-          </w:tcPr>
-          <w:p/>
-        </w:tc>
-        <w:tc>
-          <w:tcPr>
-            <w:tcW w:w="1558" w:type="dxa"/>
-          </w:tcPr>
-          <w:p/>
-        </w:tc>
-        <w:tc>
-          <w:tcPr>
-            <w:tcW w:w="1558" w:type="dxa"/>
-          </w:tcPr>
-          <w:p/>
-        </w:tc>
-      </w:tr>
-      <w:tr>
-        <w:tc>
-          <w:tcPr>
-            <w:tcW w:w="1558" w:type="dxa"/>
-          </w:tcPr>
-          <w:p>
-            <w:r>
-              <w:t>Prototype</w:t>
-            </w:r>
-          </w:p>
-        </w:tc>
-        <w:tc>
-          <w:tcPr>
-            <w:tcW w:w="1558" w:type="dxa"/>
-          </w:tcPr>
-          <w:p/>
-        </w:tc>
-        <w:tc>
-          <w:tcPr>
-            <w:tcW w:w="1558" w:type="dxa"/>
-          </w:tcPr>
-          <w:p/>
-        </w:tc>
-        <w:tc>
-          <w:tcPr>
-            <w:tcW w:w="1558" w:type="dxa"/>
-          </w:tcPr>
-          <w:p/>
-        </w:tc>
-      </w:tr>
-      <w:tr>
-        <w:tc>
-          <w:tcPr>
-            <w:tcW w:w="1558" w:type="dxa"/>
-          </w:tcPr>
-          <w:p>
-            <w:r>
-              <w:t xml:space="preserve">Functional </w:t>
-            </w:r>
-          </w:p>
-          <w:p>
-            <w:r>
-              <w:t>Application</w:t>
-            </w:r>
-          </w:p>
-        </w:tc>
-        <w:tc>
-          <w:tcPr>
-            <w:tcW w:w="1558" w:type="dxa"/>
-          </w:tcPr>
-          <w:p/>
-        </w:tc>
-        <w:tc>
-          <w:tcPr>
-            <w:tcW w:w="1558" w:type="dxa"/>
-          </w:tcPr>
-          <w:p/>
-        </w:tc>
-        <w:tc>
-          <w:tcPr>
-            <w:tcW w:w="1558" w:type="dxa"/>
-          </w:tcPr>
-          <w:p/>
-        </w:tc>
-      </w:tr>
-      <w:tr>
-        <w:tc>
-          <w:tcPr>
-            <w:tcW w:w="1558" w:type="dxa"/>
-          </w:tcPr>
-          <w:p>
-            <w:r>
-              <w:t>Presentation</w:t>
-            </w:r>
-          </w:p>
-        </w:tc>
-        <w:tc>
-          <w:tcPr>
-            <w:tcW w:w="1558" w:type="dxa"/>
-          </w:tcPr>
-          <w:p/>
-        </w:tc>
-        <w:tc>
-          <w:tcPr>
-            <w:tcW w:w="1558" w:type="dxa"/>
-          </w:tcPr>
-          <w:p/>
-        </w:tc>
-        <w:tc>
-          <w:tcPr>
-            <w:tcW w:w="1558" w:type="dxa"/>
-          </w:tcPr>
-          <w:p/>
-        </w:tc>
-        <w:bookmarkStart w:id="19" w:name="_GoBack"/>
-        <w:bookmarkEnd w:id="19"/>
-      </w:tr>
-      <w:tr>
-        <w:tc>
-          <w:tcPr>
-            <w:tcW w:w="1558" w:type="dxa"/>
-          </w:tcPr>
-          <w:p/>
-        </w:tc>
-        <w:tc>
-          <w:tcPr>
-            <w:tcW w:w="1558" w:type="dxa"/>
-          </w:tcPr>
-          <w:p/>
-        </w:tc>
-        <w:tc>
-          <w:tcPr>
-            <w:tcW w:w="1558" w:type="dxa"/>
-          </w:tcPr>
-          <w:p/>
-        </w:tc>
-        <w:tc>
-          <w:tcPr>
-            <w:tcW w:w="1558" w:type="dxa"/>
-          </w:tcPr>
-          <w:p/>
-        </w:tc>
-      </w:tr>
-      <w:tr>
-        <w:tc>
-          <w:tcPr>
-            <w:tcW w:w="1558" w:type="dxa"/>
-          </w:tcPr>
-          <w:p/>
-        </w:tc>
-        <w:tc>
-          <w:tcPr>
-            <w:tcW w:w="1558" w:type="dxa"/>
-          </w:tcPr>
-          <w:p/>
-        </w:tc>
-        <w:tc>
-          <w:tcPr>
-            <w:tcW w:w="1558" w:type="dxa"/>
-          </w:tcPr>
-          <w:p/>
-        </w:tc>
-        <w:tc>
-          <w:tcPr>
-            <w:tcW w:w="1558" w:type="dxa"/>
-          </w:tcPr>
-          <w:p/>
-        </w:tc>
-      </w:tr>
-    </w:tbl>
-    <w:p/>
+    <w:p>
+      <w:proofErr w:type="spellStart"/>
+      <w:r>
+        <w:t>Mr</w:t>
+      </w:r>
+      <w:proofErr w:type="spellEnd"/>
+      <w:r>
+        <w:t xml:space="preserve"> George is an employee of the city of </w:t>
+      </w:r>
+      <w:proofErr w:type="spellStart"/>
+      <w:r>
+        <w:t>Csharp</w:t>
+      </w:r>
+      <w:proofErr w:type="spellEnd"/>
+      <w:r>
+        <w:t>. He is responsible for the traffic situation in the city. Mr. George wants to reduce the accidents on the road. To solve this problem, he decided to place more traffic lights on the intersections. But the problem of traffic jams may occur. So Mr. George needs an application where he can test the busyness of the intersection.</w:t>
+      </w:r>
+    </w:p>
+    <w:p>
+      <w:r>
+        <w:t xml:space="preserve">Mr. </w:t>
+      </w:r>
+      <w:proofErr w:type="spellStart"/>
+      <w:r>
+        <w:t>Kuah</w:t>
+      </w:r>
+      <w:proofErr w:type="spellEnd"/>
+      <w:r>
+        <w:t xml:space="preserve"> is </w:t>
+      </w:r>
+      <w:r>
+        <w:t xml:space="preserve">is a teacher in ICT department of </w:t>
+      </w:r>
+      <w:proofErr w:type="spellStart"/>
+      <w:r>
+        <w:t>Funtys</w:t>
+      </w:r>
+      <w:proofErr w:type="spellEnd"/>
+      <w:r>
+        <w:t xml:space="preserve"> University. He is a link between Mr. George and the project group. The project me</w:t>
+      </w:r>
+      <w:bookmarkStart w:id="19" w:name="_GoBack"/>
+      <w:bookmarkEnd w:id="19"/>
+      <w:r>
+        <w:t>etings will be held with him.</w:t>
+      </w:r>
+    </w:p>
+    <w:p>
+      <w:r>
+        <w:t xml:space="preserve">Monica </w:t>
+      </w:r>
+      <w:proofErr w:type="spellStart"/>
+      <w:r>
+        <w:t>Stoica</w:t>
+      </w:r>
+      <w:proofErr w:type="spellEnd"/>
+      <w:r>
+        <w:t xml:space="preserve"> is a project leader of the </w:t>
+      </w:r>
+      <w:r>
+        <w:t>project</w:t>
+      </w:r>
+      <w:r>
+        <w:t xml:space="preserve"> </w:t>
+      </w:r>
+      <w:r>
+        <w:t>group</w:t>
+      </w:r>
+      <w:r>
+        <w:t>.</w:t>
+      </w:r>
+      <w:r>
+        <w:t xml:space="preserve"> She is responsible for organizing the members, divide the work between them and to make sure that all the deliverables are presented on time.</w:t>
+      </w:r>
+    </w:p>
+    <w:p>
+      <w:r>
+        <w:t xml:space="preserve">Rosen </w:t>
+      </w:r>
+      <w:proofErr w:type="spellStart"/>
+      <w:r>
+        <w:t>Danev</w:t>
+      </w:r>
+      <w:proofErr w:type="spellEnd"/>
+      <w:r>
+        <w:t xml:space="preserve">, </w:t>
+      </w:r>
+      <w:proofErr w:type="spellStart"/>
+      <w:r>
+        <w:t>Dmytro</w:t>
+      </w:r>
+      <w:proofErr w:type="spellEnd"/>
+      <w:r>
+        <w:t xml:space="preserve"> Bunin, </w:t>
+      </w:r>
+      <w:proofErr w:type="spellStart"/>
+      <w:r>
+        <w:t>Ventsislav</w:t>
+      </w:r>
+      <w:proofErr w:type="spellEnd"/>
+      <w:r>
+        <w:t xml:space="preserve"> </w:t>
+      </w:r>
+      <w:proofErr w:type="spellStart"/>
+      <w:r>
+        <w:t>Yotov</w:t>
+      </w:r>
+      <w:proofErr w:type="spellEnd"/>
+      <w:r>
+        <w:t xml:space="preserve">, </w:t>
+      </w:r>
+      <w:proofErr w:type="spellStart"/>
+      <w:r>
+        <w:t>Blagovest</w:t>
+      </w:r>
+      <w:proofErr w:type="spellEnd"/>
+      <w:r>
+        <w:t xml:space="preserve"> </w:t>
+      </w:r>
+      <w:proofErr w:type="spellStart"/>
+      <w:r>
+        <w:t>Tsarev</w:t>
+      </w:r>
+      <w:proofErr w:type="spellEnd"/>
+      <w:r>
+        <w:t xml:space="preserve">, </w:t>
+      </w:r>
+      <w:proofErr w:type="spellStart"/>
+      <w:r>
+        <w:t>Alexandru</w:t>
+      </w:r>
+      <w:proofErr w:type="spellEnd"/>
+      <w:r>
+        <w:t xml:space="preserve"> </w:t>
+      </w:r>
+      <w:proofErr w:type="spellStart"/>
+      <w:r>
+        <w:t>Vinerean</w:t>
+      </w:r>
+      <w:proofErr w:type="spellEnd"/>
+      <w:r>
+        <w:t xml:space="preserve"> are the </w:t>
+      </w:r>
+      <w:proofErr w:type="spellStart"/>
+      <w:r>
+        <w:t>memebrs</w:t>
+      </w:r>
+      <w:proofErr w:type="spellEnd"/>
+      <w:r>
+        <w:t xml:space="preserve"> of the project group. They will create the documentation for the project and implement it.</w:t>
+      </w:r>
+    </w:p>
     <w:sectPr>
       <w:footerReference w:type="default" r:id="rId14"/>
       <w:pgSz w:w="11906" w:h="16838"/>
@@ -17416,7 +17076,7 @@
 </file>
 
 <file path=word/endnotes.xml><?xml version="1.0" encoding="utf-8"?>
-<w:endnotes xmlns:wpc="http://schemas.microsoft.com/office/word/2010/wordprocessingCanvas" xmlns:mc="http://schemas.openxmlformats.org/markup-compatibility/2006" xmlns:o="urn:schemas-microsoft-com:office:office" xmlns:r="http://schemas.openxmlformats.org/officeDocument/2006/relationships" xmlns:m="http://schemas.openxmlformats.org/officeDocument/2006/math" xmlns:v="urn:schemas-microsoft-com:vml" xmlns:wp14="http://schemas.microsoft.com/office/word/2010/wordprocessingDrawing" xmlns:wp="http://schemas.openxmlformats.org/drawingml/2006/wordprocessingDrawing" xmlns:w10="urn:schemas-microsoft-com:office:word" xmlns:w="http://schemas.openxmlformats.org/wordprocessingml/2006/main" xmlns:w14="http://schemas.microsoft.com/office/word/2010/wordml" xmlns:w15="http://schemas.microsoft.com/office/word/2012/wordml" xmlns:wpg="http://schemas.microsoft.com/office/word/2010/wordprocessingGroup" xmlns:wpi="http://schemas.microsoft.com/office/word/2010/wordprocessingInk" xmlns:wne="http://schemas.microsoft.com/office/word/2006/wordml" xmlns:wps="http://schemas.microsoft.com/office/word/2010/wordprocessingShape" mc:Ignorable="w14 w15 wp14">
+<w:endnotes xmlns:wpc="http://schemas.microsoft.com/office/word/2010/wordprocessingCanvas" xmlns:mo="http://schemas.microsoft.com/office/mac/office/2008/main" xmlns:mc="http://schemas.openxmlformats.org/markup-compatibility/2006" xmlns:mv="urn:schemas-microsoft-com:mac:vml" xmlns:o="urn:schemas-microsoft-com:office:office" xmlns:r="http://schemas.openxmlformats.org/officeDocument/2006/relationships" xmlns:m="http://schemas.openxmlformats.org/officeDocument/2006/math" xmlns:v="urn:schemas-microsoft-com:vml" xmlns:wp14="http://schemas.microsoft.com/office/word/2010/wordprocessingDrawing" xmlns:wp="http://schemas.openxmlformats.org/drawingml/2006/wordprocessingDrawing" xmlns:w10="urn:schemas-microsoft-com:office:word" xmlns:w="http://schemas.openxmlformats.org/wordprocessingml/2006/main" xmlns:w14="http://schemas.microsoft.com/office/word/2010/wordml" xmlns:w15="http://schemas.microsoft.com/office/word/2012/wordml" xmlns:wpg="http://schemas.microsoft.com/office/word/2010/wordprocessingGroup" xmlns:wpi="http://schemas.microsoft.com/office/word/2010/wordprocessingInk" xmlns:wne="http://schemas.microsoft.com/office/word/2006/wordml" xmlns:wps="http://schemas.microsoft.com/office/word/2010/wordprocessingShape" mc:Ignorable="w14 w15 wp14">
   <w:endnote w:type="separator" w:id="-1">
     <w:p>
       <w:pPr>
@@ -17441,7 +17101,7 @@
 </file>
 
 <file path=word/footer1.xml><?xml version="1.0" encoding="utf-8"?>
-<w:ftr xmlns:wpc="http://schemas.microsoft.com/office/word/2010/wordprocessingCanvas" xmlns:mc="http://schemas.openxmlformats.org/markup-compatibility/2006" xmlns:o="urn:schemas-microsoft-com:office:office" xmlns:r="http://schemas.openxmlformats.org/officeDocument/2006/relationships" xmlns:m="http://schemas.openxmlformats.org/officeDocument/2006/math" xmlns:v="urn:schemas-microsoft-com:vml" xmlns:wp14="http://schemas.microsoft.com/office/word/2010/wordprocessingDrawing" xmlns:wp="http://schemas.openxmlformats.org/drawingml/2006/wordprocessingDrawing" xmlns:w10="urn:schemas-microsoft-com:office:word" xmlns:w="http://schemas.openxmlformats.org/wordprocessingml/2006/main" xmlns:w14="http://schemas.microsoft.com/office/word/2010/wordml" xmlns:w15="http://schemas.microsoft.com/office/word/2012/wordml" xmlns:wpg="http://schemas.microsoft.com/office/word/2010/wordprocessingGroup" xmlns:wpi="http://schemas.microsoft.com/office/word/2010/wordprocessingInk" xmlns:wne="http://schemas.microsoft.com/office/word/2006/wordml" xmlns:wps="http://schemas.microsoft.com/office/word/2010/wordprocessingShape" mc:Ignorable="w14 w15 wp14">
+<w:ftr xmlns:wpc="http://schemas.microsoft.com/office/word/2010/wordprocessingCanvas" xmlns:mo="http://schemas.microsoft.com/office/mac/office/2008/main" xmlns:mc="http://schemas.openxmlformats.org/markup-compatibility/2006" xmlns:mv="urn:schemas-microsoft-com:mac:vml" xmlns:o="urn:schemas-microsoft-com:office:office" xmlns:r="http://schemas.openxmlformats.org/officeDocument/2006/relationships" xmlns:m="http://schemas.openxmlformats.org/officeDocument/2006/math" xmlns:v="urn:schemas-microsoft-com:vml" xmlns:wp14="http://schemas.microsoft.com/office/word/2010/wordprocessingDrawing" xmlns:wp="http://schemas.openxmlformats.org/drawingml/2006/wordprocessingDrawing" xmlns:w10="urn:schemas-microsoft-com:office:word" xmlns:w="http://schemas.openxmlformats.org/wordprocessingml/2006/main" xmlns:w14="http://schemas.microsoft.com/office/word/2010/wordml" xmlns:w15="http://schemas.microsoft.com/office/word/2012/wordml" xmlns:wpg="http://schemas.microsoft.com/office/word/2010/wordprocessingGroup" xmlns:wpi="http://schemas.microsoft.com/office/word/2010/wordprocessingInk" xmlns:wne="http://schemas.microsoft.com/office/word/2006/wordml" xmlns:wps="http://schemas.microsoft.com/office/word/2010/wordprocessingShape" mc:Ignorable="w14 w15 wp14">
   <w:sdt>
     <w:sdtPr>
       <w:id w:val="1955599454"/>
@@ -17483,7 +17143,7 @@
             <w:bCs/>
             <w:noProof/>
           </w:rPr>
-          <w:t>7</w:t>
+          <w:t>8</w:t>
         </w:r>
         <w:r>
           <w:rPr>
@@ -17519,7 +17179,7 @@
 </file>
 
 <file path=word/footnotes.xml><?xml version="1.0" encoding="utf-8"?>
-<w:footnotes xmlns:wpc="http://schemas.microsoft.com/office/word/2010/wordprocessingCanvas" xmlns:mc="http://schemas.openxmlformats.org/markup-compatibility/2006" xmlns:o="urn:schemas-microsoft-com:office:office" xmlns:r="http://schemas.openxmlformats.org/officeDocument/2006/relationships" xmlns:m="http://schemas.openxmlformats.org/officeDocument/2006/math" xmlns:v="urn:schemas-microsoft-com:vml" xmlns:wp14="http://schemas.microsoft.com/office/word/2010/wordprocessingDrawing" xmlns:wp="http://schemas.openxmlformats.org/drawingml/2006/wordprocessingDrawing" xmlns:w10="urn:schemas-microsoft-com:office:word" xmlns:w="http://schemas.openxmlformats.org/wordprocessingml/2006/main" xmlns:w14="http://schemas.microsoft.com/office/word/2010/wordml" xmlns:w15="http://schemas.microsoft.com/office/word/2012/wordml" xmlns:wpg="http://schemas.microsoft.com/office/word/2010/wordprocessingGroup" xmlns:wpi="http://schemas.microsoft.com/office/word/2010/wordprocessingInk" xmlns:wne="http://schemas.microsoft.com/office/word/2006/wordml" xmlns:wps="http://schemas.microsoft.com/office/word/2010/wordprocessingShape" mc:Ignorable="w14 w15 wp14">
+<w:footnotes xmlns:wpc="http://schemas.microsoft.com/office/word/2010/wordprocessingCanvas" xmlns:mo="http://schemas.microsoft.com/office/mac/office/2008/main" xmlns:mc="http://schemas.openxmlformats.org/markup-compatibility/2006" xmlns:mv="urn:schemas-microsoft-com:mac:vml" xmlns:o="urn:schemas-microsoft-com:office:office" xmlns:r="http://schemas.openxmlformats.org/officeDocument/2006/relationships" xmlns:m="http://schemas.openxmlformats.org/officeDocument/2006/math" xmlns:v="urn:schemas-microsoft-com:vml" xmlns:wp14="http://schemas.microsoft.com/office/word/2010/wordprocessingDrawing" xmlns:wp="http://schemas.openxmlformats.org/drawingml/2006/wordprocessingDrawing" xmlns:w10="urn:schemas-microsoft-com:office:word" xmlns:w="http://schemas.openxmlformats.org/wordprocessingml/2006/main" xmlns:w14="http://schemas.microsoft.com/office/word/2010/wordml" xmlns:w15="http://schemas.microsoft.com/office/word/2012/wordml" xmlns:wpg="http://schemas.microsoft.com/office/word/2010/wordprocessingGroup" xmlns:wpi="http://schemas.microsoft.com/office/word/2010/wordprocessingInk" xmlns:wne="http://schemas.microsoft.com/office/word/2006/wordml" xmlns:wps="http://schemas.microsoft.com/office/word/2010/wordprocessingShape" mc:Ignorable="w14 w15 wp14">
   <w:footnote w:type="separator" w:id="-1">
     <w:p>
       <w:pPr>
@@ -17544,7 +17204,7 @@
 </file>
 
 <file path=word/numbering.xml><?xml version="1.0" encoding="utf-8"?>
-<w:numbering xmlns:wpc="http://schemas.microsoft.com/office/word/2010/wordprocessingCanvas" xmlns:mc="http://schemas.openxmlformats.org/markup-compatibility/2006" xmlns:o="urn:schemas-microsoft-com:office:office" xmlns:r="http://schemas.openxmlformats.org/officeDocument/2006/relationships" xmlns:m="http://schemas.openxmlformats.org/officeDocument/2006/math" xmlns:v="urn:schemas-microsoft-com:vml" xmlns:wp14="http://schemas.microsoft.com/office/word/2010/wordprocessingDrawing" xmlns:wp="http://schemas.openxmlformats.org/drawingml/2006/wordprocessingDrawing" xmlns:w10="urn:schemas-microsoft-com:office:word" xmlns:w="http://schemas.openxmlformats.org/wordprocessingml/2006/main" xmlns:w14="http://schemas.microsoft.com/office/word/2010/wordml" xmlns:w15="http://schemas.microsoft.com/office/word/2012/wordml" xmlns:wpg="http://schemas.microsoft.com/office/word/2010/wordprocessingGroup" xmlns:wpi="http://schemas.microsoft.com/office/word/2010/wordprocessingInk" xmlns:wne="http://schemas.microsoft.com/office/word/2006/wordml" xmlns:wps="http://schemas.microsoft.com/office/word/2010/wordprocessingShape" mc:Ignorable="w14 w15 wp14">
+<w:numbering xmlns:wpc="http://schemas.microsoft.com/office/word/2010/wordprocessingCanvas" xmlns:mo="http://schemas.microsoft.com/office/mac/office/2008/main" xmlns:mc="http://schemas.openxmlformats.org/markup-compatibility/2006" xmlns:mv="urn:schemas-microsoft-com:mac:vml" xmlns:o="urn:schemas-microsoft-com:office:office" xmlns:r="http://schemas.openxmlformats.org/officeDocument/2006/relationships" xmlns:m="http://schemas.openxmlformats.org/officeDocument/2006/math" xmlns:v="urn:schemas-microsoft-com:vml" xmlns:wp14="http://schemas.microsoft.com/office/word/2010/wordprocessingDrawing" xmlns:wp="http://schemas.openxmlformats.org/drawingml/2006/wordprocessingDrawing" xmlns:w10="urn:schemas-microsoft-com:office:word" xmlns:w="http://schemas.openxmlformats.org/wordprocessingml/2006/main" xmlns:w14="http://schemas.microsoft.com/office/word/2010/wordml" xmlns:w15="http://schemas.microsoft.com/office/word/2012/wordml" xmlns:wpg="http://schemas.microsoft.com/office/word/2010/wordprocessingGroup" xmlns:wpi="http://schemas.microsoft.com/office/word/2010/wordprocessingInk" xmlns:wne="http://schemas.microsoft.com/office/word/2006/wordml" xmlns:wps="http://schemas.microsoft.com/office/word/2010/wordprocessingShape" mc:Ignorable="w14 w15 wp14">
   <w:abstractNum w:abstractNumId="0">
     <w:nsid w:val="03E477E5"/>
     <w:multiLevelType w:val="hybridMultilevel"/>
@@ -20429,11 +20089,11 @@
     </w:rPrDefault>
     <w:pPrDefault>
       <w:pPr>
-        <w:spacing w:after="160" w:line="259" w:lineRule="auto"/>
+        <w:spacing w:after="200" w:line="276" w:lineRule="auto"/>
       </w:pPr>
     </w:pPrDefault>
   </w:docDefaults>
-  <w:latentStyles w:defLockedState="0" w:defUIPriority="99" w:defSemiHidden="0" w:defUnhideWhenUsed="0" w:defQFormat="0" w:count="371">
+  <w:latentStyles w:defLockedState="0" w:defUIPriority="99" w:defSemiHidden="0" w:defUnhideWhenUsed="0" w:defQFormat="0" w:count="380">
     <w:lsdException w:name="Normal" w:uiPriority="0" w:qFormat="1"/>
     <w:lsdException w:name="heading 1" w:uiPriority="9" w:qFormat="1"/>
     <w:lsdException w:name="heading 2" w:semiHidden="1" w:uiPriority="9" w:unhideWhenUsed="1" w:qFormat="1"/>
@@ -20809,7 +20469,7 @@
   <w:style w:type="paragraph" w:default="1" w:styleId="Normal">
     <w:name w:val="Normal"/>
     <w:qFormat/>
-    <w:rsid w:val="00183F61"/>
+    <w:rsid w:val="00AD7821"/>
   </w:style>
   <w:style w:type="paragraph" w:styleId="Heading1">
     <w:name w:val="heading 1"/>
@@ -20818,18 +20478,20 @@
     <w:link w:val="Heading1Char"/>
     <w:uiPriority w:val="9"/>
     <w:qFormat/>
-    <w:rsid w:val="00183F61"/>
+    <w:rsid w:val="00115373"/>
     <w:pPr>
       <w:keepNext/>
       <w:keepLines/>
-      <w:spacing w:before="400" w:after="40" w:line="240" w:lineRule="auto"/>
+      <w:spacing w:before="480" w:after="0"/>
       <w:outlineLvl w:val="0"/>
     </w:pPr>
     <w:rPr>
       <w:rFonts w:asciiTheme="majorHAnsi" w:eastAsiaTheme="majorEastAsia" w:hAnsiTheme="majorHAnsi" w:cstheme="majorBidi"/>
-      <w:color w:val="5C1E34" w:themeColor="accent1" w:themeShade="80"/>
-      <w:sz w:val="36"/>
-      <w:szCs w:val="36"/>
+      <w:b/>
+      <w:bCs/>
+      <w:color w:val="892D4D" w:themeColor="accent1" w:themeShade="BF"/>
+      <w:sz w:val="28"/>
+      <w:szCs w:val="28"/>
     </w:rPr>
   </w:style>
   <w:style w:type="paragraph" w:styleId="Heading2">
@@ -20840,18 +20502,20 @@
     <w:uiPriority w:val="9"/>
     <w:unhideWhenUsed/>
     <w:qFormat/>
-    <w:rsid w:val="00183F61"/>
+    <w:rsid w:val="00115373"/>
     <w:pPr>
       <w:keepNext/>
       <w:keepLines/>
-      <w:spacing w:before="40" w:after="0" w:line="240" w:lineRule="auto"/>
+      <w:spacing w:before="200" w:after="0"/>
       <w:outlineLvl w:val="1"/>
     </w:pPr>
     <w:rPr>
       <w:rFonts w:asciiTheme="majorHAnsi" w:eastAsiaTheme="majorEastAsia" w:hAnsiTheme="majorHAnsi" w:cstheme="majorBidi"/>
-      <w:color w:val="892D4D" w:themeColor="accent1" w:themeShade="BF"/>
-      <w:sz w:val="32"/>
-      <w:szCs w:val="32"/>
+      <w:b/>
+      <w:bCs/>
+      <w:color w:val="B83D68" w:themeColor="accent1"/>
+      <w:sz w:val="26"/>
+      <w:szCs w:val="26"/>
     </w:rPr>
   </w:style>
   <w:style w:type="paragraph" w:styleId="Heading3">
@@ -20862,18 +20526,18 @@
     <w:uiPriority w:val="9"/>
     <w:unhideWhenUsed/>
     <w:qFormat/>
-    <w:rsid w:val="00183F61"/>
+    <w:rsid w:val="00115373"/>
     <w:pPr>
       <w:keepNext/>
       <w:keepLines/>
-      <w:spacing w:before="40" w:after="0" w:line="240" w:lineRule="auto"/>
+      <w:spacing w:before="200" w:after="0"/>
       <w:outlineLvl w:val="2"/>
     </w:pPr>
     <w:rPr>
       <w:rFonts w:asciiTheme="majorHAnsi" w:eastAsiaTheme="majorEastAsia" w:hAnsiTheme="majorHAnsi" w:cstheme="majorBidi"/>
-      <w:color w:val="892D4D" w:themeColor="accent1" w:themeShade="BF"/>
-      <w:sz w:val="28"/>
-      <w:szCs w:val="28"/>
+      <w:b/>
+      <w:bCs/>
+      <w:color w:val="B83D68" w:themeColor="accent1"/>
     </w:rPr>
   </w:style>
   <w:style w:type="paragraph" w:styleId="Heading4">
@@ -20884,104 +20548,12 @@
     <w:uiPriority w:val="9"/>
     <w:unhideWhenUsed/>
     <w:qFormat/>
-    <w:rsid w:val="00183F61"/>
+    <w:rsid w:val="00D3681B"/>
     <w:pPr>
       <w:keepNext/>
       <w:keepLines/>
-      <w:spacing w:before="40" w:after="0"/>
+      <w:spacing w:before="200" w:after="0"/>
       <w:outlineLvl w:val="3"/>
-    </w:pPr>
-    <w:rPr>
-      <w:rFonts w:asciiTheme="majorHAnsi" w:eastAsiaTheme="majorEastAsia" w:hAnsiTheme="majorHAnsi" w:cstheme="majorBidi"/>
-      <w:color w:val="892D4D" w:themeColor="accent1" w:themeShade="BF"/>
-      <w:sz w:val="24"/>
-      <w:szCs w:val="24"/>
-    </w:rPr>
-  </w:style>
-  <w:style w:type="paragraph" w:styleId="Heading5">
-    <w:name w:val="heading 5"/>
-    <w:basedOn w:val="Normal"/>
-    <w:next w:val="Normal"/>
-    <w:link w:val="Heading5Char"/>
-    <w:uiPriority w:val="9"/>
-    <w:semiHidden/>
-    <w:unhideWhenUsed/>
-    <w:qFormat/>
-    <w:rsid w:val="00183F61"/>
-    <w:pPr>
-      <w:keepNext/>
-      <w:keepLines/>
-      <w:spacing w:before="40" w:after="0"/>
-      <w:outlineLvl w:val="4"/>
-    </w:pPr>
-    <w:rPr>
-      <w:rFonts w:asciiTheme="majorHAnsi" w:eastAsiaTheme="majorEastAsia" w:hAnsiTheme="majorHAnsi" w:cstheme="majorBidi"/>
-      <w:caps/>
-      <w:color w:val="892D4D" w:themeColor="accent1" w:themeShade="BF"/>
-    </w:rPr>
-  </w:style>
-  <w:style w:type="paragraph" w:styleId="Heading6">
-    <w:name w:val="heading 6"/>
-    <w:basedOn w:val="Normal"/>
-    <w:next w:val="Normal"/>
-    <w:link w:val="Heading6Char"/>
-    <w:uiPriority w:val="9"/>
-    <w:semiHidden/>
-    <w:unhideWhenUsed/>
-    <w:qFormat/>
-    <w:rsid w:val="00183F61"/>
-    <w:pPr>
-      <w:keepNext/>
-      <w:keepLines/>
-      <w:spacing w:before="40" w:after="0"/>
-      <w:outlineLvl w:val="5"/>
-    </w:pPr>
-    <w:rPr>
-      <w:rFonts w:asciiTheme="majorHAnsi" w:eastAsiaTheme="majorEastAsia" w:hAnsiTheme="majorHAnsi" w:cstheme="majorBidi"/>
-      <w:i/>
-      <w:iCs/>
-      <w:caps/>
-      <w:color w:val="5C1E34" w:themeColor="accent1" w:themeShade="80"/>
-    </w:rPr>
-  </w:style>
-  <w:style w:type="paragraph" w:styleId="Heading7">
-    <w:name w:val="heading 7"/>
-    <w:basedOn w:val="Normal"/>
-    <w:next w:val="Normal"/>
-    <w:link w:val="Heading7Char"/>
-    <w:uiPriority w:val="9"/>
-    <w:semiHidden/>
-    <w:unhideWhenUsed/>
-    <w:qFormat/>
-    <w:rsid w:val="00183F61"/>
-    <w:pPr>
-      <w:keepNext/>
-      <w:keepLines/>
-      <w:spacing w:before="40" w:after="0"/>
-      <w:outlineLvl w:val="6"/>
-    </w:pPr>
-    <w:rPr>
-      <w:rFonts w:asciiTheme="majorHAnsi" w:eastAsiaTheme="majorEastAsia" w:hAnsiTheme="majorHAnsi" w:cstheme="majorBidi"/>
-      <w:b/>
-      <w:bCs/>
-      <w:color w:val="5C1E34" w:themeColor="accent1" w:themeShade="80"/>
-    </w:rPr>
-  </w:style>
-  <w:style w:type="paragraph" w:styleId="Heading8">
-    <w:name w:val="heading 8"/>
-    <w:basedOn w:val="Normal"/>
-    <w:next w:val="Normal"/>
-    <w:link w:val="Heading8Char"/>
-    <w:uiPriority w:val="9"/>
-    <w:semiHidden/>
-    <w:unhideWhenUsed/>
-    <w:qFormat/>
-    <w:rsid w:val="00183F61"/>
-    <w:pPr>
-      <w:keepNext/>
-      <w:keepLines/>
-      <w:spacing w:before="40" w:after="0"/>
-      <w:outlineLvl w:val="7"/>
     </w:pPr>
     <w:rPr>
       <w:rFonts w:asciiTheme="majorHAnsi" w:eastAsiaTheme="majorEastAsia" w:hAnsiTheme="majorHAnsi" w:cstheme="majorBidi"/>
@@ -20989,30 +20561,7 @@
       <w:bCs/>
       <w:i/>
       <w:iCs/>
-      <w:color w:val="5C1E34" w:themeColor="accent1" w:themeShade="80"/>
-    </w:rPr>
-  </w:style>
-  <w:style w:type="paragraph" w:styleId="Heading9">
-    <w:name w:val="heading 9"/>
-    <w:basedOn w:val="Normal"/>
-    <w:next w:val="Normal"/>
-    <w:link w:val="Heading9Char"/>
-    <w:uiPriority w:val="9"/>
-    <w:semiHidden/>
-    <w:unhideWhenUsed/>
-    <w:qFormat/>
-    <w:rsid w:val="00183F61"/>
-    <w:pPr>
-      <w:keepNext/>
-      <w:keepLines/>
-      <w:spacing w:before="40" w:after="0"/>
-      <w:outlineLvl w:val="8"/>
-    </w:pPr>
-    <w:rPr>
-      <w:rFonts w:asciiTheme="majorHAnsi" w:eastAsiaTheme="majorEastAsia" w:hAnsiTheme="majorHAnsi" w:cstheme="majorBidi"/>
-      <w:i/>
-      <w:iCs/>
-      <w:color w:val="5C1E34" w:themeColor="accent1" w:themeShade="80"/>
+      <w:color w:val="B83D68" w:themeColor="accent1"/>
     </w:rPr>
   </w:style>
   <w:style w:type="character" w:default="1" w:styleId="DefaultParagraphFont">
@@ -21063,12 +20612,14 @@
     <w:basedOn w:val="DefaultParagraphFont"/>
     <w:link w:val="Heading1"/>
     <w:uiPriority w:val="9"/>
-    <w:rsid w:val="00183F61"/>
+    <w:rsid w:val="00115373"/>
     <w:rPr>
       <w:rFonts w:asciiTheme="majorHAnsi" w:eastAsiaTheme="majorEastAsia" w:hAnsiTheme="majorHAnsi" w:cstheme="majorBidi"/>
-      <w:color w:val="5C1E34" w:themeColor="accent1" w:themeShade="80"/>
-      <w:sz w:val="36"/>
-      <w:szCs w:val="36"/>
+      <w:b/>
+      <w:bCs/>
+      <w:color w:val="892D4D" w:themeColor="accent1" w:themeShade="BF"/>
+      <w:sz w:val="28"/>
+      <w:szCs w:val="28"/>
     </w:rPr>
   </w:style>
   <w:style w:type="character" w:customStyle="1" w:styleId="Heading2Char">
@@ -21076,12 +20627,14 @@
     <w:basedOn w:val="DefaultParagraphFont"/>
     <w:link w:val="Heading2"/>
     <w:uiPriority w:val="9"/>
-    <w:rsid w:val="00183F61"/>
+    <w:rsid w:val="00115373"/>
     <w:rPr>
       <w:rFonts w:asciiTheme="majorHAnsi" w:eastAsiaTheme="majorEastAsia" w:hAnsiTheme="majorHAnsi" w:cstheme="majorBidi"/>
-      <w:color w:val="892D4D" w:themeColor="accent1" w:themeShade="BF"/>
-      <w:sz w:val="32"/>
-      <w:szCs w:val="32"/>
+      <w:b/>
+      <w:bCs/>
+      <w:color w:val="B83D68" w:themeColor="accent1"/>
+      <w:sz w:val="26"/>
+      <w:szCs w:val="26"/>
     </w:rPr>
   </w:style>
   <w:style w:type="paragraph" w:styleId="ListParagraph">
@@ -21100,12 +20653,12 @@
     <w:basedOn w:val="DefaultParagraphFont"/>
     <w:link w:val="Heading3"/>
     <w:uiPriority w:val="9"/>
-    <w:rsid w:val="00183F61"/>
+    <w:rsid w:val="00115373"/>
     <w:rPr>
       <w:rFonts w:asciiTheme="majorHAnsi" w:eastAsiaTheme="majorEastAsia" w:hAnsiTheme="majorHAnsi" w:cstheme="majorBidi"/>
-      <w:color w:val="892D4D" w:themeColor="accent1" w:themeShade="BF"/>
-      <w:sz w:val="28"/>
-      <w:szCs w:val="28"/>
+      <w:b/>
+      <w:bCs/>
+      <w:color w:val="B83D68" w:themeColor="accent1"/>
     </w:rPr>
   </w:style>
   <w:style w:type="table" w:styleId="TableGrid">
@@ -21776,10 +21329,13 @@
     <w:link w:val="NoSpacingChar"/>
     <w:uiPriority w:val="1"/>
     <w:qFormat/>
-    <w:rsid w:val="00183F61"/>
+    <w:rsid w:val="00D5645B"/>
     <w:pPr>
       <w:spacing w:after="0" w:line="240" w:lineRule="auto"/>
     </w:pPr>
+    <w:rPr>
+      <w:lang w:eastAsia="ja-JP"/>
+    </w:rPr>
   </w:style>
   <w:style w:type="character" w:customStyle="1" w:styleId="NoSpacingChar">
     <w:name w:val="No Spacing Char"/>
@@ -21787,6 +21343,10 @@
     <w:link w:val="NoSpacing"/>
     <w:uiPriority w:val="1"/>
     <w:rsid w:val="00D5645B"/>
+    <w:rPr>
+      <w:rFonts w:eastAsiaTheme="minorEastAsia"/>
+      <w:lang w:val="en-US" w:eastAsia="ja-JP"/>
+    </w:rPr>
   </w:style>
   <w:style w:type="paragraph" w:styleId="TOCHeading">
     <w:name w:val="TOC Heading"/>
@@ -21796,10 +21356,13 @@
     <w:semiHidden/>
     <w:unhideWhenUsed/>
     <w:qFormat/>
-    <w:rsid w:val="00183F61"/>
+    <w:rsid w:val="00F63302"/>
     <w:pPr>
       <w:outlineLvl w:val="9"/>
     </w:pPr>
+    <w:rPr>
+      <w:lang w:eastAsia="ja-JP"/>
+    </w:rPr>
   </w:style>
   <w:style w:type="paragraph" w:styleId="TOC2">
     <w:name w:val="toc 2"/>
@@ -22602,12 +22165,14 @@
     <w:basedOn w:val="DefaultParagraphFont"/>
     <w:link w:val="Heading4"/>
     <w:uiPriority w:val="9"/>
-    <w:rsid w:val="00183F61"/>
+    <w:rsid w:val="00D3681B"/>
     <w:rPr>
       <w:rFonts w:asciiTheme="majorHAnsi" w:eastAsiaTheme="majorEastAsia" w:hAnsiTheme="majorHAnsi" w:cstheme="majorBidi"/>
-      <w:color w:val="892D4D" w:themeColor="accent1" w:themeShade="BF"/>
-      <w:sz w:val="24"/>
-      <w:szCs w:val="24"/>
+      <w:b/>
+      <w:bCs/>
+      <w:i/>
+      <w:iCs/>
+      <w:color w:val="B83D68" w:themeColor="accent1"/>
     </w:rPr>
   </w:style>
   <w:style w:type="table" w:styleId="LightGrid-Accent5">
@@ -23157,319 +22722,6 @@
         </w:tcBorders>
       </w:tcPr>
     </w:tblStylePr>
-  </w:style>
-  <w:style w:type="character" w:customStyle="1" w:styleId="Heading5Char">
-    <w:name w:val="Heading 5 Char"/>
-    <w:basedOn w:val="DefaultParagraphFont"/>
-    <w:link w:val="Heading5"/>
-    <w:uiPriority w:val="9"/>
-    <w:semiHidden/>
-    <w:rsid w:val="00183F61"/>
-    <w:rPr>
-      <w:rFonts w:asciiTheme="majorHAnsi" w:eastAsiaTheme="majorEastAsia" w:hAnsiTheme="majorHAnsi" w:cstheme="majorBidi"/>
-      <w:caps/>
-      <w:color w:val="892D4D" w:themeColor="accent1" w:themeShade="BF"/>
-    </w:rPr>
-  </w:style>
-  <w:style w:type="character" w:customStyle="1" w:styleId="Heading6Char">
-    <w:name w:val="Heading 6 Char"/>
-    <w:basedOn w:val="DefaultParagraphFont"/>
-    <w:link w:val="Heading6"/>
-    <w:uiPriority w:val="9"/>
-    <w:semiHidden/>
-    <w:rsid w:val="00183F61"/>
-    <w:rPr>
-      <w:rFonts w:asciiTheme="majorHAnsi" w:eastAsiaTheme="majorEastAsia" w:hAnsiTheme="majorHAnsi" w:cstheme="majorBidi"/>
-      <w:i/>
-      <w:iCs/>
-      <w:caps/>
-      <w:color w:val="5C1E34" w:themeColor="accent1" w:themeShade="80"/>
-    </w:rPr>
-  </w:style>
-  <w:style w:type="character" w:customStyle="1" w:styleId="Heading7Char">
-    <w:name w:val="Heading 7 Char"/>
-    <w:basedOn w:val="DefaultParagraphFont"/>
-    <w:link w:val="Heading7"/>
-    <w:uiPriority w:val="9"/>
-    <w:semiHidden/>
-    <w:rsid w:val="00183F61"/>
-    <w:rPr>
-      <w:rFonts w:asciiTheme="majorHAnsi" w:eastAsiaTheme="majorEastAsia" w:hAnsiTheme="majorHAnsi" w:cstheme="majorBidi"/>
-      <w:b/>
-      <w:bCs/>
-      <w:color w:val="5C1E34" w:themeColor="accent1" w:themeShade="80"/>
-    </w:rPr>
-  </w:style>
-  <w:style w:type="character" w:customStyle="1" w:styleId="Heading8Char">
-    <w:name w:val="Heading 8 Char"/>
-    <w:basedOn w:val="DefaultParagraphFont"/>
-    <w:link w:val="Heading8"/>
-    <w:uiPriority w:val="9"/>
-    <w:semiHidden/>
-    <w:rsid w:val="00183F61"/>
-    <w:rPr>
-      <w:rFonts w:asciiTheme="majorHAnsi" w:eastAsiaTheme="majorEastAsia" w:hAnsiTheme="majorHAnsi" w:cstheme="majorBidi"/>
-      <w:b/>
-      <w:bCs/>
-      <w:i/>
-      <w:iCs/>
-      <w:color w:val="5C1E34" w:themeColor="accent1" w:themeShade="80"/>
-    </w:rPr>
-  </w:style>
-  <w:style w:type="character" w:customStyle="1" w:styleId="Heading9Char">
-    <w:name w:val="Heading 9 Char"/>
-    <w:basedOn w:val="DefaultParagraphFont"/>
-    <w:link w:val="Heading9"/>
-    <w:uiPriority w:val="9"/>
-    <w:semiHidden/>
-    <w:rsid w:val="00183F61"/>
-    <w:rPr>
-      <w:rFonts w:asciiTheme="majorHAnsi" w:eastAsiaTheme="majorEastAsia" w:hAnsiTheme="majorHAnsi" w:cstheme="majorBidi"/>
-      <w:i/>
-      <w:iCs/>
-      <w:color w:val="5C1E34" w:themeColor="accent1" w:themeShade="80"/>
-    </w:rPr>
-  </w:style>
-  <w:style w:type="paragraph" w:styleId="Caption">
-    <w:name w:val="caption"/>
-    <w:basedOn w:val="Normal"/>
-    <w:next w:val="Normal"/>
-    <w:uiPriority w:val="35"/>
-    <w:semiHidden/>
-    <w:unhideWhenUsed/>
-    <w:qFormat/>
-    <w:rsid w:val="00183F61"/>
-    <w:pPr>
-      <w:spacing w:line="240" w:lineRule="auto"/>
-    </w:pPr>
-    <w:rPr>
-      <w:b/>
-      <w:bCs/>
-      <w:smallCaps/>
-      <w:color w:val="B13F9A" w:themeColor="text2"/>
-    </w:rPr>
-  </w:style>
-  <w:style w:type="paragraph" w:styleId="Title">
-    <w:name w:val="Title"/>
-    <w:basedOn w:val="Normal"/>
-    <w:next w:val="Normal"/>
-    <w:link w:val="TitleChar"/>
-    <w:uiPriority w:val="10"/>
-    <w:qFormat/>
-    <w:rsid w:val="00183F61"/>
-    <w:pPr>
-      <w:spacing w:after="0" w:line="204" w:lineRule="auto"/>
-      <w:contextualSpacing/>
-    </w:pPr>
-    <w:rPr>
-      <w:rFonts w:asciiTheme="majorHAnsi" w:eastAsiaTheme="majorEastAsia" w:hAnsiTheme="majorHAnsi" w:cstheme="majorBidi"/>
-      <w:caps/>
-      <w:color w:val="B13F9A" w:themeColor="text2"/>
-      <w:spacing w:val="-15"/>
-      <w:sz w:val="72"/>
-      <w:szCs w:val="72"/>
-    </w:rPr>
-  </w:style>
-  <w:style w:type="character" w:customStyle="1" w:styleId="TitleChar">
-    <w:name w:val="Title Char"/>
-    <w:basedOn w:val="DefaultParagraphFont"/>
-    <w:link w:val="Title"/>
-    <w:uiPriority w:val="10"/>
-    <w:rsid w:val="00183F61"/>
-    <w:rPr>
-      <w:rFonts w:asciiTheme="majorHAnsi" w:eastAsiaTheme="majorEastAsia" w:hAnsiTheme="majorHAnsi" w:cstheme="majorBidi"/>
-      <w:caps/>
-      <w:color w:val="B13F9A" w:themeColor="text2"/>
-      <w:spacing w:val="-15"/>
-      <w:sz w:val="72"/>
-      <w:szCs w:val="72"/>
-    </w:rPr>
-  </w:style>
-  <w:style w:type="paragraph" w:styleId="Subtitle">
-    <w:name w:val="Subtitle"/>
-    <w:basedOn w:val="Normal"/>
-    <w:next w:val="Normal"/>
-    <w:link w:val="SubtitleChar"/>
-    <w:uiPriority w:val="11"/>
-    <w:qFormat/>
-    <w:rsid w:val="00183F61"/>
-    <w:pPr>
-      <w:numPr>
-        <w:ilvl w:val="1"/>
-      </w:numPr>
-      <w:spacing w:after="240" w:line="240" w:lineRule="auto"/>
-    </w:pPr>
-    <w:rPr>
-      <w:rFonts w:asciiTheme="majorHAnsi" w:eastAsiaTheme="majorEastAsia" w:hAnsiTheme="majorHAnsi" w:cstheme="majorBidi"/>
-      <w:color w:val="B83D68" w:themeColor="accent1"/>
-      <w:sz w:val="28"/>
-      <w:szCs w:val="28"/>
-    </w:rPr>
-  </w:style>
-  <w:style w:type="character" w:customStyle="1" w:styleId="SubtitleChar">
-    <w:name w:val="Subtitle Char"/>
-    <w:basedOn w:val="DefaultParagraphFont"/>
-    <w:link w:val="Subtitle"/>
-    <w:uiPriority w:val="11"/>
-    <w:rsid w:val="00183F61"/>
-    <w:rPr>
-      <w:rFonts w:asciiTheme="majorHAnsi" w:eastAsiaTheme="majorEastAsia" w:hAnsiTheme="majorHAnsi" w:cstheme="majorBidi"/>
-      <w:color w:val="B83D68" w:themeColor="accent1"/>
-      <w:sz w:val="28"/>
-      <w:szCs w:val="28"/>
-    </w:rPr>
-  </w:style>
-  <w:style w:type="character" w:styleId="Strong">
-    <w:name w:val="Strong"/>
-    <w:basedOn w:val="DefaultParagraphFont"/>
-    <w:uiPriority w:val="22"/>
-    <w:qFormat/>
-    <w:rsid w:val="00183F61"/>
-    <w:rPr>
-      <w:b/>
-      <w:bCs/>
-    </w:rPr>
-  </w:style>
-  <w:style w:type="character" w:styleId="Emphasis">
-    <w:name w:val="Emphasis"/>
-    <w:basedOn w:val="DefaultParagraphFont"/>
-    <w:uiPriority w:val="20"/>
-    <w:qFormat/>
-    <w:rsid w:val="00183F61"/>
-    <w:rPr>
-      <w:i/>
-      <w:iCs/>
-    </w:rPr>
-  </w:style>
-  <w:style w:type="paragraph" w:styleId="Quote">
-    <w:name w:val="Quote"/>
-    <w:basedOn w:val="Normal"/>
-    <w:next w:val="Normal"/>
-    <w:link w:val="QuoteChar"/>
-    <w:uiPriority w:val="29"/>
-    <w:qFormat/>
-    <w:rsid w:val="00183F61"/>
-    <w:pPr>
-      <w:spacing w:before="120" w:after="120"/>
-      <w:ind w:left="720"/>
-    </w:pPr>
-    <w:rPr>
-      <w:color w:val="B13F9A" w:themeColor="text2"/>
-      <w:sz w:val="24"/>
-      <w:szCs w:val="24"/>
-    </w:rPr>
-  </w:style>
-  <w:style w:type="character" w:customStyle="1" w:styleId="QuoteChar">
-    <w:name w:val="Quote Char"/>
-    <w:basedOn w:val="DefaultParagraphFont"/>
-    <w:link w:val="Quote"/>
-    <w:uiPriority w:val="29"/>
-    <w:rsid w:val="00183F61"/>
-    <w:rPr>
-      <w:color w:val="B13F9A" w:themeColor="text2"/>
-      <w:sz w:val="24"/>
-      <w:szCs w:val="24"/>
-    </w:rPr>
-  </w:style>
-  <w:style w:type="paragraph" w:styleId="IntenseQuote">
-    <w:name w:val="Intense Quote"/>
-    <w:basedOn w:val="Normal"/>
-    <w:next w:val="Normal"/>
-    <w:link w:val="IntenseQuoteChar"/>
-    <w:uiPriority w:val="30"/>
-    <w:qFormat/>
-    <w:rsid w:val="00183F61"/>
-    <w:pPr>
-      <w:spacing w:before="100" w:beforeAutospacing="1" w:after="240" w:line="240" w:lineRule="auto"/>
-      <w:ind w:left="720"/>
-      <w:jc w:val="center"/>
-    </w:pPr>
-    <w:rPr>
-      <w:rFonts w:asciiTheme="majorHAnsi" w:eastAsiaTheme="majorEastAsia" w:hAnsiTheme="majorHAnsi" w:cstheme="majorBidi"/>
-      <w:color w:val="B13F9A" w:themeColor="text2"/>
-      <w:spacing w:val="-6"/>
-      <w:sz w:val="32"/>
-      <w:szCs w:val="32"/>
-    </w:rPr>
-  </w:style>
-  <w:style w:type="character" w:customStyle="1" w:styleId="IntenseQuoteChar">
-    <w:name w:val="Intense Quote Char"/>
-    <w:basedOn w:val="DefaultParagraphFont"/>
-    <w:link w:val="IntenseQuote"/>
-    <w:uiPriority w:val="30"/>
-    <w:rsid w:val="00183F61"/>
-    <w:rPr>
-      <w:rFonts w:asciiTheme="majorHAnsi" w:eastAsiaTheme="majorEastAsia" w:hAnsiTheme="majorHAnsi" w:cstheme="majorBidi"/>
-      <w:color w:val="B13F9A" w:themeColor="text2"/>
-      <w:spacing w:val="-6"/>
-      <w:sz w:val="32"/>
-      <w:szCs w:val="32"/>
-    </w:rPr>
-  </w:style>
-  <w:style w:type="character" w:styleId="SubtleEmphasis">
-    <w:name w:val="Subtle Emphasis"/>
-    <w:basedOn w:val="DefaultParagraphFont"/>
-    <w:uiPriority w:val="19"/>
-    <w:qFormat/>
-    <w:rsid w:val="00183F61"/>
-    <w:rPr>
-      <w:i/>
-      <w:iCs/>
-      <w:color w:val="595959" w:themeColor="text1" w:themeTint="A6"/>
-    </w:rPr>
-  </w:style>
-  <w:style w:type="character" w:styleId="IntenseEmphasis">
-    <w:name w:val="Intense Emphasis"/>
-    <w:basedOn w:val="DefaultParagraphFont"/>
-    <w:uiPriority w:val="21"/>
-    <w:qFormat/>
-    <w:rsid w:val="00183F61"/>
-    <w:rPr>
-      <w:b/>
-      <w:bCs/>
-      <w:i/>
-      <w:iCs/>
-    </w:rPr>
-  </w:style>
-  <w:style w:type="character" w:styleId="SubtleReference">
-    <w:name w:val="Subtle Reference"/>
-    <w:basedOn w:val="DefaultParagraphFont"/>
-    <w:uiPriority w:val="31"/>
-    <w:qFormat/>
-    <w:rsid w:val="00183F61"/>
-    <w:rPr>
-      <w:smallCaps/>
-      <w:color w:val="595959" w:themeColor="text1" w:themeTint="A6"/>
-      <w:u w:val="none" w:color="7F7F7F" w:themeColor="text1" w:themeTint="80"/>
-      <w:bdr w:val="none" w:sz="0" w:space="0" w:color="auto"/>
-    </w:rPr>
-  </w:style>
-  <w:style w:type="character" w:styleId="IntenseReference">
-    <w:name w:val="Intense Reference"/>
-    <w:basedOn w:val="DefaultParagraphFont"/>
-    <w:uiPriority w:val="32"/>
-    <w:qFormat/>
-    <w:rsid w:val="00183F61"/>
-    <w:rPr>
-      <w:b/>
-      <w:bCs/>
-      <w:smallCaps/>
-      <w:color w:val="B13F9A" w:themeColor="text2"/>
-      <w:u w:val="single"/>
-    </w:rPr>
-  </w:style>
-  <w:style w:type="character" w:styleId="BookTitle">
-    <w:name w:val="Book Title"/>
-    <w:basedOn w:val="DefaultParagraphFont"/>
-    <w:uiPriority w:val="33"/>
-    <w:qFormat/>
-    <w:rsid w:val="00183F61"/>
-    <w:rPr>
-      <w:b/>
-      <w:bCs/>
-      <w:smallCaps/>
-      <w:spacing w:val="10"/>
-    </w:rPr>
   </w:style>
 </w:styles>
 </file>
@@ -24883,74 +24135,74 @@
   </dgm:ptLst>
   <dgm:cxnLst>
     <dgm:cxn modelId="{7F7AAB27-2A21-7145-93B9-54EE86F968A1}" srcId="{ACEC1AA6-D55B-E544-994F-9904FB96FE96}" destId="{6E204A2F-BE51-D84F-9B7B-1798AB86C2BC}" srcOrd="0" destOrd="0" parTransId="{00C7856C-4A18-814C-9267-D29F94B9B883}" sibTransId="{F777C3DF-CD7C-FC4B-B4D4-71D98A563191}"/>
-    <dgm:cxn modelId="{170416D3-2A74-4CF3-9C7B-8DAD97FAC92B}" type="presOf" srcId="{EBBE75F4-4DB3-3241-A8B7-75FC2345FA99}" destId="{0CC756DF-6651-8E4C-98E1-C90467CE22D1}" srcOrd="1" destOrd="0" presId="urn:microsoft.com/office/officeart/2005/8/layout/hierarchy2"/>
-    <dgm:cxn modelId="{AE554071-4DDA-4A15-B566-37A6384C9081}" type="presOf" srcId="{32B409A2-9E10-0447-A073-BFD061D95912}" destId="{1BE526BE-AB52-634A-9E54-CBC649CE11CE}" srcOrd="1" destOrd="0" presId="urn:microsoft.com/office/officeart/2005/8/layout/hierarchy2"/>
-    <dgm:cxn modelId="{21C119C8-7DEA-4E38-A738-8537CBA440B7}" type="presOf" srcId="{99023164-4811-9441-AEDD-C60D78DB7B8C}" destId="{C0271B4E-3B53-9944-995B-EE3FF5A03D4E}" srcOrd="0" destOrd="0" presId="urn:microsoft.com/office/officeart/2005/8/layout/hierarchy2"/>
-    <dgm:cxn modelId="{966DD4F6-7EAF-4F51-A4EF-26C1F3DC2CD9}" type="presOf" srcId="{1D4BA0D4-9DC6-F84D-B8D7-95F086C66EDB}" destId="{842515F2-3F6D-9C42-952C-AEA0AE69E253}" srcOrd="0" destOrd="0" presId="urn:microsoft.com/office/officeart/2005/8/layout/hierarchy2"/>
-    <dgm:cxn modelId="{46660848-A5F1-4671-9BFD-1F87CD11E079}" type="presOf" srcId="{83D49A04-D09B-7148-AAC5-A695953B9193}" destId="{B9385A39-EA26-674A-988D-F3D987B1C49F}" srcOrd="1" destOrd="0" presId="urn:microsoft.com/office/officeart/2005/8/layout/hierarchy2"/>
-    <dgm:cxn modelId="{F6E465A8-9FF7-43D0-9C94-4A41C27302F6}" type="presOf" srcId="{EBBE75F4-4DB3-3241-A8B7-75FC2345FA99}" destId="{7D5CF5D4-94EB-2240-86A2-BCDCDFC943B2}" srcOrd="0" destOrd="0" presId="urn:microsoft.com/office/officeart/2005/8/layout/hierarchy2"/>
+    <dgm:cxn modelId="{31390F1C-CFA1-0D43-8666-F05FC50DDC1F}" type="presOf" srcId="{1192D4D6-BDD7-6049-AC0D-14FA5EC13CEC}" destId="{4C466ABA-0CC9-7645-B9D4-1022093A7E5A}" srcOrd="0" destOrd="0" presId="urn:microsoft.com/office/officeart/2005/8/layout/hierarchy2"/>
+    <dgm:cxn modelId="{40AB9576-F7D0-1442-9469-2F2E9C33AE4E}" type="presOf" srcId="{1192D4D6-BDD7-6049-AC0D-14FA5EC13CEC}" destId="{D0D25AF0-E6F8-F84D-9EF0-FD9DB0AED7CF}" srcOrd="1" destOrd="0" presId="urn:microsoft.com/office/officeart/2005/8/layout/hierarchy2"/>
+    <dgm:cxn modelId="{C07BE027-DD5B-B44E-A8F4-82D4935C8826}" type="presOf" srcId="{32B409A2-9E10-0447-A073-BFD061D95912}" destId="{D2C4F995-9F87-2D42-BBC4-357942279E8B}" srcOrd="0" destOrd="0" presId="urn:microsoft.com/office/officeart/2005/8/layout/hierarchy2"/>
+    <dgm:cxn modelId="{4EB5E2FA-AADF-954F-A113-966586A4746D}" type="presOf" srcId="{EBBE75F4-4DB3-3241-A8B7-75FC2345FA99}" destId="{7D5CF5D4-94EB-2240-86A2-BCDCDFC943B2}" srcOrd="0" destOrd="0" presId="urn:microsoft.com/office/officeart/2005/8/layout/hierarchy2"/>
+    <dgm:cxn modelId="{AB36C3D6-E1AF-D744-9226-2B11050FAB7F}" type="presOf" srcId="{00C7856C-4A18-814C-9267-D29F94B9B883}" destId="{F06A0FDE-7697-E247-9DD7-4896D22C4CFA}" srcOrd="1" destOrd="0" presId="urn:microsoft.com/office/officeart/2005/8/layout/hierarchy2"/>
+    <dgm:cxn modelId="{C63E13E5-26C6-3D46-A5DC-8A8ED2D1CDAC}" type="presOf" srcId="{6E204A2F-BE51-D84F-9B7B-1798AB86C2BC}" destId="{90AEABF2-1DE8-9B43-9160-838DDFD30630}" srcOrd="0" destOrd="0" presId="urn:microsoft.com/office/officeart/2005/8/layout/hierarchy2"/>
     <dgm:cxn modelId="{8733462F-3AA9-D945-BDCB-8E6A38B65FBC}" srcId="{ACEC1AA6-D55B-E544-994F-9904FB96FE96}" destId="{65DF67CE-365E-B34F-ACFF-D35100B5B394}" srcOrd="2" destOrd="0" parTransId="{32B409A2-9E10-0447-A073-BFD061D95912}" sibTransId="{988D9F48-9EBE-424D-856A-899FE8914080}"/>
-    <dgm:cxn modelId="{9D46816B-B461-4569-AF10-9D32445FC726}" type="presOf" srcId="{65DF67CE-365E-B34F-ACFF-D35100B5B394}" destId="{412D90E5-6BC1-A94B-B93A-849568837ACA}" srcOrd="0" destOrd="0" presId="urn:microsoft.com/office/officeart/2005/8/layout/hierarchy2"/>
+    <dgm:cxn modelId="{792B1235-B84E-8C45-AB91-CF183B090C36}" type="presOf" srcId="{05412422-6FB2-5E49-A9E0-0BE68EC9A7BB}" destId="{4042B0CF-2DA3-CA49-812B-24C6DC391713}" srcOrd="0" destOrd="0" presId="urn:microsoft.com/office/officeart/2005/8/layout/hierarchy2"/>
     <dgm:cxn modelId="{1E362EAE-15B6-A941-B193-F10F6FE00429}" srcId="{ACEC1AA6-D55B-E544-994F-9904FB96FE96}" destId="{9F5BACCD-7B96-7A4A-B2F2-A25B45B5613F}" srcOrd="1" destOrd="0" parTransId="{E6D95B95-5BA4-7343-A0A4-714F5328A007}" sibTransId="{828D83C7-1710-784C-B274-FF7B6C11E0CB}"/>
-    <dgm:cxn modelId="{504DFC03-5C98-4CCD-8021-47BDE5389F9E}" type="presOf" srcId="{1192D4D6-BDD7-6049-AC0D-14FA5EC13CEC}" destId="{4C466ABA-0CC9-7645-B9D4-1022093A7E5A}" srcOrd="0" destOrd="0" presId="urn:microsoft.com/office/officeart/2005/8/layout/hierarchy2"/>
-    <dgm:cxn modelId="{B4DA1937-89B4-4547-95CF-B9970848EE63}" type="presOf" srcId="{83D49A04-D09B-7148-AAC5-A695953B9193}" destId="{615128A1-C4C3-2446-B3EF-65A273B4E746}" srcOrd="0" destOrd="0" presId="urn:microsoft.com/office/officeart/2005/8/layout/hierarchy2"/>
+    <dgm:cxn modelId="{2DAB0BFC-019F-8142-962B-8E2CE1532320}" type="presOf" srcId="{9F5BACCD-7B96-7A4A-B2F2-A25B45B5613F}" destId="{4FD48FCA-4EDA-C341-A817-CB5E7CEDD048}" srcOrd="0" destOrd="0" presId="urn:microsoft.com/office/officeart/2005/8/layout/hierarchy2"/>
+    <dgm:cxn modelId="{0DBFD10E-74C7-0D46-808F-B7C09A6B38DB}" type="presOf" srcId="{99023164-4811-9441-AEDD-C60D78DB7B8C}" destId="{C0271B4E-3B53-9944-995B-EE3FF5A03D4E}" srcOrd="0" destOrd="0" presId="urn:microsoft.com/office/officeart/2005/8/layout/hierarchy2"/>
+    <dgm:cxn modelId="{12214D48-C8C2-7248-BD54-C674A9578E10}" type="presOf" srcId="{00C7856C-4A18-814C-9267-D29F94B9B883}" destId="{2F0755B8-059B-764B-87C9-0A41082D7D63}" srcOrd="0" destOrd="0" presId="urn:microsoft.com/office/officeart/2005/8/layout/hierarchy2"/>
+    <dgm:cxn modelId="{4172CC7C-7720-9144-B828-3D041874047A}" type="presOf" srcId="{EBBE75F4-4DB3-3241-A8B7-75FC2345FA99}" destId="{0CC756DF-6651-8E4C-98E1-C90467CE22D1}" srcOrd="1" destOrd="0" presId="urn:microsoft.com/office/officeart/2005/8/layout/hierarchy2"/>
+    <dgm:cxn modelId="{790B9C6E-492A-0C4C-A041-995D11B0F1E9}" type="presOf" srcId="{83D49A04-D09B-7148-AAC5-A695953B9193}" destId="{B9385A39-EA26-674A-988D-F3D987B1C49F}" srcOrd="1" destOrd="0" presId="urn:microsoft.com/office/officeart/2005/8/layout/hierarchy2"/>
     <dgm:cxn modelId="{A0C60B70-4A7D-394D-9132-71060A6361D6}" srcId="{2F883522-390F-584C-AA4D-F02AF23CC8D1}" destId="{BC55E93E-793B-EF40-972D-5B4403AC03C1}" srcOrd="0" destOrd="0" parTransId="{99023164-4811-9441-AEDD-C60D78DB7B8C}" sibTransId="{808C53D8-CCB2-BB47-82CA-7EEA314D22F2}"/>
-    <dgm:cxn modelId="{5A0C299F-88C4-4E16-9AF9-D547DB517E23}" type="presOf" srcId="{BC55E93E-793B-EF40-972D-5B4403AC03C1}" destId="{2F5E7AE1-65FF-CC44-81B5-95B78A0838D8}" srcOrd="0" destOrd="0" presId="urn:microsoft.com/office/officeart/2005/8/layout/hierarchy2"/>
     <dgm:cxn modelId="{DF84BE6E-2DE3-5B48-8FE3-1D041954EEF7}" srcId="{ACEC1AA6-D55B-E544-994F-9904FB96FE96}" destId="{7978D514-66B1-504F-9031-7E8C1FDAA7C9}" srcOrd="4" destOrd="0" parTransId="{83D49A04-D09B-7148-AAC5-A695953B9193}" sibTransId="{4C97A834-81B5-F346-B431-1813A76D60DE}"/>
+    <dgm:cxn modelId="{D4C94BE8-9E08-424A-9F8B-7A3E43A6806A}" type="presOf" srcId="{83D49A04-D09B-7148-AAC5-A695953B9193}" destId="{615128A1-C4C3-2446-B3EF-65A273B4E746}" srcOrd="0" destOrd="0" presId="urn:microsoft.com/office/officeart/2005/8/layout/hierarchy2"/>
     <dgm:cxn modelId="{665764D9-89E0-254C-8790-259CCB519025}" srcId="{ACEC1AA6-D55B-E544-994F-9904FB96FE96}" destId="{05412422-6FB2-5E49-A9E0-0BE68EC9A7BB}" srcOrd="3" destOrd="0" parTransId="{1192D4D6-BDD7-6049-AC0D-14FA5EC13CEC}" sibTransId="{C253134F-921B-EA43-BCED-AA2BB85244D5}"/>
-    <dgm:cxn modelId="{2322C58A-8FBB-4B8B-85D2-1753B6DAB965}" type="presOf" srcId="{ACEC1AA6-D55B-E544-994F-9904FB96FE96}" destId="{B14B00C3-62F7-1C49-9F55-335DF5EB0153}" srcOrd="0" destOrd="0" presId="urn:microsoft.com/office/officeart/2005/8/layout/hierarchy2"/>
-    <dgm:cxn modelId="{F8790191-BE3A-47F0-B43E-22D20EAC9AF2}" type="presOf" srcId="{6E204A2F-BE51-D84F-9B7B-1798AB86C2BC}" destId="{90AEABF2-1DE8-9B43-9160-838DDFD30630}" srcOrd="0" destOrd="0" presId="urn:microsoft.com/office/officeart/2005/8/layout/hierarchy2"/>
-    <dgm:cxn modelId="{5CFB8830-8D88-4E8F-AF94-F0B3D046AD50}" type="presOf" srcId="{00C7856C-4A18-814C-9267-D29F94B9B883}" destId="{2F0755B8-059B-764B-87C9-0A41082D7D63}" srcOrd="0" destOrd="0" presId="urn:microsoft.com/office/officeart/2005/8/layout/hierarchy2"/>
-    <dgm:cxn modelId="{7564E78D-8543-464E-8EFC-91C6EB74FF9C}" type="presOf" srcId="{99023164-4811-9441-AEDD-C60D78DB7B8C}" destId="{3E9DF5F3-2938-174B-BBC6-F3908BC33F27}" srcOrd="1" destOrd="0" presId="urn:microsoft.com/office/officeart/2005/8/layout/hierarchy2"/>
+    <dgm:cxn modelId="{8EDF8EDF-8644-CE4F-9C65-04F14E324325}" type="presOf" srcId="{2F883522-390F-584C-AA4D-F02AF23CC8D1}" destId="{832CFED2-CD66-5B4B-9958-4EF994E70FC6}" srcOrd="0" destOrd="0" presId="urn:microsoft.com/office/officeart/2005/8/layout/hierarchy2"/>
+    <dgm:cxn modelId="{9F3F3CDD-5901-2544-B0EC-FC7E8463DA6B}" type="presOf" srcId="{BC55E93E-793B-EF40-972D-5B4403AC03C1}" destId="{2F5E7AE1-65FF-CC44-81B5-95B78A0838D8}" srcOrd="0" destOrd="0" presId="urn:microsoft.com/office/officeart/2005/8/layout/hierarchy2"/>
+    <dgm:cxn modelId="{C85D443A-D3CA-F44A-8060-B789B8F41A4A}" type="presOf" srcId="{65DF67CE-365E-B34F-ACFF-D35100B5B394}" destId="{412D90E5-6BC1-A94B-B93A-849568837ACA}" srcOrd="0" destOrd="0" presId="urn:microsoft.com/office/officeart/2005/8/layout/hierarchy2"/>
+    <dgm:cxn modelId="{B652D958-9D76-EC4B-B7F2-A53C86F08DAA}" type="presOf" srcId="{32B409A2-9E10-0447-A073-BFD061D95912}" destId="{1BE526BE-AB52-634A-9E54-CBC649CE11CE}" srcOrd="1" destOrd="0" presId="urn:microsoft.com/office/officeart/2005/8/layout/hierarchy2"/>
     <dgm:cxn modelId="{552B6B5C-0D67-6348-980E-F0FDC18E22A2}" srcId="{1D4BA0D4-9DC6-F84D-B8D7-95F086C66EDB}" destId="{2F883522-390F-584C-AA4D-F02AF23CC8D1}" srcOrd="0" destOrd="0" parTransId="{A34C25D9-9B7E-CA4A-9C22-1BC889C8C489}" sibTransId="{3EB819FA-45EB-AA42-B6D7-018D81CC8FB1}"/>
-    <dgm:cxn modelId="{9DA3A366-CFA9-4CB3-A114-444B1CBCAFB7}" type="presOf" srcId="{7978D514-66B1-504F-9031-7E8C1FDAA7C9}" destId="{4F9E1485-2668-2446-9EAB-5F2356ED0BBD}" srcOrd="0" destOrd="0" presId="urn:microsoft.com/office/officeart/2005/8/layout/hierarchy2"/>
-    <dgm:cxn modelId="{DA237866-AA5E-45F6-9269-9F2DA87269A5}" type="presOf" srcId="{9F5BACCD-7B96-7A4A-B2F2-A25B45B5613F}" destId="{4FD48FCA-4EDA-C341-A817-CB5E7CEDD048}" srcOrd="0" destOrd="0" presId="urn:microsoft.com/office/officeart/2005/8/layout/hierarchy2"/>
-    <dgm:cxn modelId="{A38D96F4-4AE1-49F4-807B-E0445D929A04}" type="presOf" srcId="{00C7856C-4A18-814C-9267-D29F94B9B883}" destId="{F06A0FDE-7697-E247-9DD7-4896D22C4CFA}" srcOrd="1" destOrd="0" presId="urn:microsoft.com/office/officeart/2005/8/layout/hierarchy2"/>
-    <dgm:cxn modelId="{20C8AABD-D17E-4C76-9B2B-7D127B7DC3FD}" type="presOf" srcId="{32B409A2-9E10-0447-A073-BFD061D95912}" destId="{D2C4F995-9F87-2D42-BBC4-357942279E8B}" srcOrd="0" destOrd="0" presId="urn:microsoft.com/office/officeart/2005/8/layout/hierarchy2"/>
-    <dgm:cxn modelId="{2EA28931-D860-4567-BF68-C4E9132A662D}" type="presOf" srcId="{E6D95B95-5BA4-7343-A0A4-714F5328A007}" destId="{3FC0525B-C755-CC49-8E72-B8706C23D5D1}" srcOrd="0" destOrd="0" presId="urn:microsoft.com/office/officeart/2005/8/layout/hierarchy2"/>
+    <dgm:cxn modelId="{0CD80C0E-44FB-6149-AF36-C350AD95175E}" type="presOf" srcId="{7978D514-66B1-504F-9031-7E8C1FDAA7C9}" destId="{4F9E1485-2668-2446-9EAB-5F2356ED0BBD}" srcOrd="0" destOrd="0" presId="urn:microsoft.com/office/officeart/2005/8/layout/hierarchy2"/>
+    <dgm:cxn modelId="{982FED94-C482-0D4B-9664-FCF6474C8C92}" type="presOf" srcId="{E6D95B95-5BA4-7343-A0A4-714F5328A007}" destId="{AA96DA9B-9E0C-174B-9112-61981CFA1CA4}" srcOrd="1" destOrd="0" presId="urn:microsoft.com/office/officeart/2005/8/layout/hierarchy2"/>
+    <dgm:cxn modelId="{12CF6866-E071-7D49-8BE1-D713EDA6FD4E}" type="presOf" srcId="{99023164-4811-9441-AEDD-C60D78DB7B8C}" destId="{3E9DF5F3-2938-174B-BBC6-F3908BC33F27}" srcOrd="1" destOrd="0" presId="urn:microsoft.com/office/officeart/2005/8/layout/hierarchy2"/>
+    <dgm:cxn modelId="{10A5B428-CA60-A746-BB50-B02387592881}" type="presOf" srcId="{1D4BA0D4-9DC6-F84D-B8D7-95F086C66EDB}" destId="{842515F2-3F6D-9C42-952C-AEA0AE69E253}" srcOrd="0" destOrd="0" presId="urn:microsoft.com/office/officeart/2005/8/layout/hierarchy2"/>
     <dgm:cxn modelId="{90A50A3B-0680-214E-8277-4B35EAA2A322}" srcId="{BC55E93E-793B-EF40-972D-5B4403AC03C1}" destId="{ACEC1AA6-D55B-E544-994F-9904FB96FE96}" srcOrd="0" destOrd="0" parTransId="{EBBE75F4-4DB3-3241-A8B7-75FC2345FA99}" sibTransId="{67A48E75-822F-464C-A9B3-95B11AB1CE68}"/>
-    <dgm:cxn modelId="{8A988AE1-90A9-4884-AE1D-B8579C5608D6}" type="presOf" srcId="{2F883522-390F-584C-AA4D-F02AF23CC8D1}" destId="{832CFED2-CD66-5B4B-9958-4EF994E70FC6}" srcOrd="0" destOrd="0" presId="urn:microsoft.com/office/officeart/2005/8/layout/hierarchy2"/>
-    <dgm:cxn modelId="{29558E00-39D3-4283-A5DB-6316FDE91056}" type="presOf" srcId="{E6D95B95-5BA4-7343-A0A4-714F5328A007}" destId="{AA96DA9B-9E0C-174B-9112-61981CFA1CA4}" srcOrd="1" destOrd="0" presId="urn:microsoft.com/office/officeart/2005/8/layout/hierarchy2"/>
-    <dgm:cxn modelId="{F09259FA-A516-46BF-B045-58F4BD079285}" type="presOf" srcId="{05412422-6FB2-5E49-A9E0-0BE68EC9A7BB}" destId="{4042B0CF-2DA3-CA49-812B-24C6DC391713}" srcOrd="0" destOrd="0" presId="urn:microsoft.com/office/officeart/2005/8/layout/hierarchy2"/>
-    <dgm:cxn modelId="{BA739C8D-3F4A-41DE-A357-FC6C82D65ECF}" type="presOf" srcId="{1192D4D6-BDD7-6049-AC0D-14FA5EC13CEC}" destId="{D0D25AF0-E6F8-F84D-9EF0-FD9DB0AED7CF}" srcOrd="1" destOrd="0" presId="urn:microsoft.com/office/officeart/2005/8/layout/hierarchy2"/>
-    <dgm:cxn modelId="{5BE6EBB6-EE69-40B0-ADCE-A0C47A126177}" type="presParOf" srcId="{842515F2-3F6D-9C42-952C-AEA0AE69E253}" destId="{C8FB6CF1-7B7C-B549-8ABB-3B46B9F47D90}" srcOrd="0" destOrd="0" presId="urn:microsoft.com/office/officeart/2005/8/layout/hierarchy2"/>
-    <dgm:cxn modelId="{A20F0836-9267-4BC6-8398-B14B2997D0AB}" type="presParOf" srcId="{C8FB6CF1-7B7C-B549-8ABB-3B46B9F47D90}" destId="{832CFED2-CD66-5B4B-9958-4EF994E70FC6}" srcOrd="0" destOrd="0" presId="urn:microsoft.com/office/officeart/2005/8/layout/hierarchy2"/>
-    <dgm:cxn modelId="{1781224D-A49E-48EE-A4CE-7D80F99CD212}" type="presParOf" srcId="{C8FB6CF1-7B7C-B549-8ABB-3B46B9F47D90}" destId="{06C3EDF2-92A1-8842-8ED9-D2A1DCA55DF9}" srcOrd="1" destOrd="0" presId="urn:microsoft.com/office/officeart/2005/8/layout/hierarchy2"/>
-    <dgm:cxn modelId="{022FCB76-2C01-474D-9120-4B190AC48517}" type="presParOf" srcId="{06C3EDF2-92A1-8842-8ED9-D2A1DCA55DF9}" destId="{C0271B4E-3B53-9944-995B-EE3FF5A03D4E}" srcOrd="0" destOrd="0" presId="urn:microsoft.com/office/officeart/2005/8/layout/hierarchy2"/>
-    <dgm:cxn modelId="{9903E9C3-DF07-41A0-8657-F7601FEECE2C}" type="presParOf" srcId="{C0271B4E-3B53-9944-995B-EE3FF5A03D4E}" destId="{3E9DF5F3-2938-174B-BBC6-F3908BC33F27}" srcOrd="0" destOrd="0" presId="urn:microsoft.com/office/officeart/2005/8/layout/hierarchy2"/>
-    <dgm:cxn modelId="{3C8CA848-70D5-4AC5-A7EC-8B865170FF59}" type="presParOf" srcId="{06C3EDF2-92A1-8842-8ED9-D2A1DCA55DF9}" destId="{23960358-F87D-3447-9B90-364E8E60F287}" srcOrd="1" destOrd="0" presId="urn:microsoft.com/office/officeart/2005/8/layout/hierarchy2"/>
-    <dgm:cxn modelId="{B41C623E-7B49-4CF0-80E9-2249CD4FB9D5}" type="presParOf" srcId="{23960358-F87D-3447-9B90-364E8E60F287}" destId="{2F5E7AE1-65FF-CC44-81B5-95B78A0838D8}" srcOrd="0" destOrd="0" presId="urn:microsoft.com/office/officeart/2005/8/layout/hierarchy2"/>
-    <dgm:cxn modelId="{6F29772F-00FB-4D54-A2DE-DE6E764CC61B}" type="presParOf" srcId="{23960358-F87D-3447-9B90-364E8E60F287}" destId="{C5F11696-C206-1345-8E4A-0FC19A36CDA4}" srcOrd="1" destOrd="0" presId="urn:microsoft.com/office/officeart/2005/8/layout/hierarchy2"/>
-    <dgm:cxn modelId="{80B140F3-1462-4AC3-9140-F0728C678F93}" type="presParOf" srcId="{C5F11696-C206-1345-8E4A-0FC19A36CDA4}" destId="{7D5CF5D4-94EB-2240-86A2-BCDCDFC943B2}" srcOrd="0" destOrd="0" presId="urn:microsoft.com/office/officeart/2005/8/layout/hierarchy2"/>
-    <dgm:cxn modelId="{B4237F1F-B039-4E33-B4D4-A5D683B9C943}" type="presParOf" srcId="{7D5CF5D4-94EB-2240-86A2-BCDCDFC943B2}" destId="{0CC756DF-6651-8E4C-98E1-C90467CE22D1}" srcOrd="0" destOrd="0" presId="urn:microsoft.com/office/officeart/2005/8/layout/hierarchy2"/>
-    <dgm:cxn modelId="{881C7690-8B6B-4347-9F34-40717837FEB2}" type="presParOf" srcId="{C5F11696-C206-1345-8E4A-0FC19A36CDA4}" destId="{53687F15-082C-E247-B80B-C306FFBEC705}" srcOrd="1" destOrd="0" presId="urn:microsoft.com/office/officeart/2005/8/layout/hierarchy2"/>
-    <dgm:cxn modelId="{AB8ABC65-E7E8-46A3-85AB-D5833D1850BD}" type="presParOf" srcId="{53687F15-082C-E247-B80B-C306FFBEC705}" destId="{B14B00C3-62F7-1C49-9F55-335DF5EB0153}" srcOrd="0" destOrd="0" presId="urn:microsoft.com/office/officeart/2005/8/layout/hierarchy2"/>
-    <dgm:cxn modelId="{ED2843E7-A0D2-497C-B907-14AF4D1DE6D2}" type="presParOf" srcId="{53687F15-082C-E247-B80B-C306FFBEC705}" destId="{2D54E4DB-698E-A046-960D-95D6C80C1255}" srcOrd="1" destOrd="0" presId="urn:microsoft.com/office/officeart/2005/8/layout/hierarchy2"/>
-    <dgm:cxn modelId="{9CD87D3E-A6A1-440B-AAF1-55677C3BC8BD}" type="presParOf" srcId="{2D54E4DB-698E-A046-960D-95D6C80C1255}" destId="{2F0755B8-059B-764B-87C9-0A41082D7D63}" srcOrd="0" destOrd="0" presId="urn:microsoft.com/office/officeart/2005/8/layout/hierarchy2"/>
-    <dgm:cxn modelId="{50A38253-B591-4997-971E-CCACF9F50A67}" type="presParOf" srcId="{2F0755B8-059B-764B-87C9-0A41082D7D63}" destId="{F06A0FDE-7697-E247-9DD7-4896D22C4CFA}" srcOrd="0" destOrd="0" presId="urn:microsoft.com/office/officeart/2005/8/layout/hierarchy2"/>
-    <dgm:cxn modelId="{829A5255-60CA-436E-95AD-0C54230BE227}" type="presParOf" srcId="{2D54E4DB-698E-A046-960D-95D6C80C1255}" destId="{6901B861-0807-934A-BE9F-DB08DA819F34}" srcOrd="1" destOrd="0" presId="urn:microsoft.com/office/officeart/2005/8/layout/hierarchy2"/>
-    <dgm:cxn modelId="{DE6D0C8D-1AE4-4C8C-837E-9633D2BF0931}" type="presParOf" srcId="{6901B861-0807-934A-BE9F-DB08DA819F34}" destId="{90AEABF2-1DE8-9B43-9160-838DDFD30630}" srcOrd="0" destOrd="0" presId="urn:microsoft.com/office/officeart/2005/8/layout/hierarchy2"/>
-    <dgm:cxn modelId="{6F52BFE4-831E-4D1C-B382-9286C9E8CA82}" type="presParOf" srcId="{6901B861-0807-934A-BE9F-DB08DA819F34}" destId="{11746386-2F4A-014D-B7FB-A0FBDF51B302}" srcOrd="1" destOrd="0" presId="urn:microsoft.com/office/officeart/2005/8/layout/hierarchy2"/>
-    <dgm:cxn modelId="{B8952BED-6B04-4F84-A541-B36F31572C39}" type="presParOf" srcId="{2D54E4DB-698E-A046-960D-95D6C80C1255}" destId="{3FC0525B-C755-CC49-8E72-B8706C23D5D1}" srcOrd="2" destOrd="0" presId="urn:microsoft.com/office/officeart/2005/8/layout/hierarchy2"/>
-    <dgm:cxn modelId="{C63EEEC6-64D5-43CD-B972-94026D10B513}" type="presParOf" srcId="{3FC0525B-C755-CC49-8E72-B8706C23D5D1}" destId="{AA96DA9B-9E0C-174B-9112-61981CFA1CA4}" srcOrd="0" destOrd="0" presId="urn:microsoft.com/office/officeart/2005/8/layout/hierarchy2"/>
-    <dgm:cxn modelId="{6FE343AF-5529-4D51-9351-FDC9CA896A64}" type="presParOf" srcId="{2D54E4DB-698E-A046-960D-95D6C80C1255}" destId="{6B0A5DFA-C646-7E43-9C4E-57260F554B7F}" srcOrd="3" destOrd="0" presId="urn:microsoft.com/office/officeart/2005/8/layout/hierarchy2"/>
-    <dgm:cxn modelId="{09D9016B-D468-49F3-8371-28EFCA7CAE97}" type="presParOf" srcId="{6B0A5DFA-C646-7E43-9C4E-57260F554B7F}" destId="{4FD48FCA-4EDA-C341-A817-CB5E7CEDD048}" srcOrd="0" destOrd="0" presId="urn:microsoft.com/office/officeart/2005/8/layout/hierarchy2"/>
-    <dgm:cxn modelId="{373D9C95-1890-4053-AE96-AD29E9BEBB3B}" type="presParOf" srcId="{6B0A5DFA-C646-7E43-9C4E-57260F554B7F}" destId="{280A00D3-BB55-F74D-BE04-31CA7FE1FC6D}" srcOrd="1" destOrd="0" presId="urn:microsoft.com/office/officeart/2005/8/layout/hierarchy2"/>
-    <dgm:cxn modelId="{A029BEED-D4EE-456F-AF56-78AED6F796BA}" type="presParOf" srcId="{2D54E4DB-698E-A046-960D-95D6C80C1255}" destId="{D2C4F995-9F87-2D42-BBC4-357942279E8B}" srcOrd="4" destOrd="0" presId="urn:microsoft.com/office/officeart/2005/8/layout/hierarchy2"/>
-    <dgm:cxn modelId="{0EF701C5-8DEB-4EC2-8EAA-F2247E00D26A}" type="presParOf" srcId="{D2C4F995-9F87-2D42-BBC4-357942279E8B}" destId="{1BE526BE-AB52-634A-9E54-CBC649CE11CE}" srcOrd="0" destOrd="0" presId="urn:microsoft.com/office/officeart/2005/8/layout/hierarchy2"/>
-    <dgm:cxn modelId="{64411D29-EB41-4902-ADEB-1776CABC9038}" type="presParOf" srcId="{2D54E4DB-698E-A046-960D-95D6C80C1255}" destId="{50CFAAEA-41B4-7B42-ADBA-B25ECF3B4C26}" srcOrd="5" destOrd="0" presId="urn:microsoft.com/office/officeart/2005/8/layout/hierarchy2"/>
-    <dgm:cxn modelId="{CE1322F8-306C-4B9E-BFF5-ADC95BF35243}" type="presParOf" srcId="{50CFAAEA-41B4-7B42-ADBA-B25ECF3B4C26}" destId="{412D90E5-6BC1-A94B-B93A-849568837ACA}" srcOrd="0" destOrd="0" presId="urn:microsoft.com/office/officeart/2005/8/layout/hierarchy2"/>
-    <dgm:cxn modelId="{ECC4B7B7-5B9C-4B38-80EB-4D8883F89D58}" type="presParOf" srcId="{50CFAAEA-41B4-7B42-ADBA-B25ECF3B4C26}" destId="{F990ABB1-9D9B-F742-A906-3AC22100FB92}" srcOrd="1" destOrd="0" presId="urn:microsoft.com/office/officeart/2005/8/layout/hierarchy2"/>
-    <dgm:cxn modelId="{326C2EFA-6F36-4529-BB09-7D4D93B2397B}" type="presParOf" srcId="{2D54E4DB-698E-A046-960D-95D6C80C1255}" destId="{4C466ABA-0CC9-7645-B9D4-1022093A7E5A}" srcOrd="6" destOrd="0" presId="urn:microsoft.com/office/officeart/2005/8/layout/hierarchy2"/>
-    <dgm:cxn modelId="{0696127D-EEA8-4522-BAD4-A5D97AFA23DB}" type="presParOf" srcId="{4C466ABA-0CC9-7645-B9D4-1022093A7E5A}" destId="{D0D25AF0-E6F8-F84D-9EF0-FD9DB0AED7CF}" srcOrd="0" destOrd="0" presId="urn:microsoft.com/office/officeart/2005/8/layout/hierarchy2"/>
-    <dgm:cxn modelId="{106D3BC9-4119-4073-923E-7C66D2D30B89}" type="presParOf" srcId="{2D54E4DB-698E-A046-960D-95D6C80C1255}" destId="{E167AF26-F079-7E4A-8CD8-F8173AFA1D59}" srcOrd="7" destOrd="0" presId="urn:microsoft.com/office/officeart/2005/8/layout/hierarchy2"/>
-    <dgm:cxn modelId="{F14E42D7-23E4-4127-A2A1-D1EFABB02570}" type="presParOf" srcId="{E167AF26-F079-7E4A-8CD8-F8173AFA1D59}" destId="{4042B0CF-2DA3-CA49-812B-24C6DC391713}" srcOrd="0" destOrd="0" presId="urn:microsoft.com/office/officeart/2005/8/layout/hierarchy2"/>
-    <dgm:cxn modelId="{4DC0DE9D-9D8B-4FD4-82D8-B1546E9FBA4C}" type="presParOf" srcId="{E167AF26-F079-7E4A-8CD8-F8173AFA1D59}" destId="{9543FBEE-E547-8B41-B121-3C230A936763}" srcOrd="1" destOrd="0" presId="urn:microsoft.com/office/officeart/2005/8/layout/hierarchy2"/>
-    <dgm:cxn modelId="{683905A2-EFD1-41FC-BC75-CC5191CE0E8D}" type="presParOf" srcId="{2D54E4DB-698E-A046-960D-95D6C80C1255}" destId="{615128A1-C4C3-2446-B3EF-65A273B4E746}" srcOrd="8" destOrd="0" presId="urn:microsoft.com/office/officeart/2005/8/layout/hierarchy2"/>
-    <dgm:cxn modelId="{B34AA08B-B5E3-4B4A-BC69-C36DC864C1CC}" type="presParOf" srcId="{615128A1-C4C3-2446-B3EF-65A273B4E746}" destId="{B9385A39-EA26-674A-988D-F3D987B1C49F}" srcOrd="0" destOrd="0" presId="urn:microsoft.com/office/officeart/2005/8/layout/hierarchy2"/>
-    <dgm:cxn modelId="{124A32F9-59F3-4765-AF32-FBC710858FF1}" type="presParOf" srcId="{2D54E4DB-698E-A046-960D-95D6C80C1255}" destId="{18EE03C9-155C-3F47-B051-2DD17D505616}" srcOrd="9" destOrd="0" presId="urn:microsoft.com/office/officeart/2005/8/layout/hierarchy2"/>
-    <dgm:cxn modelId="{31201290-47E9-47A9-A8CB-27D1BBEE22EF}" type="presParOf" srcId="{18EE03C9-155C-3F47-B051-2DD17D505616}" destId="{4F9E1485-2668-2446-9EAB-5F2356ED0BBD}" srcOrd="0" destOrd="0" presId="urn:microsoft.com/office/officeart/2005/8/layout/hierarchy2"/>
-    <dgm:cxn modelId="{B4611047-F469-4FEB-9854-1EE5B36DA8A2}" type="presParOf" srcId="{18EE03C9-155C-3F47-B051-2DD17D505616}" destId="{6FD4B995-60CB-004F-8DD0-19082FF6B45E}" srcOrd="1" destOrd="0" presId="urn:microsoft.com/office/officeart/2005/8/layout/hierarchy2"/>
+    <dgm:cxn modelId="{188DEE75-6723-B84A-BC4A-88D59F89F632}" type="presOf" srcId="{E6D95B95-5BA4-7343-A0A4-714F5328A007}" destId="{3FC0525B-C755-CC49-8E72-B8706C23D5D1}" srcOrd="0" destOrd="0" presId="urn:microsoft.com/office/officeart/2005/8/layout/hierarchy2"/>
+    <dgm:cxn modelId="{35471D87-1FE5-2F49-BA96-6F30DBFDD324}" type="presOf" srcId="{ACEC1AA6-D55B-E544-994F-9904FB96FE96}" destId="{B14B00C3-62F7-1C49-9F55-335DF5EB0153}" srcOrd="0" destOrd="0" presId="urn:microsoft.com/office/officeart/2005/8/layout/hierarchy2"/>
+    <dgm:cxn modelId="{CFDA85FF-9AFE-A143-8478-CC4598216AD6}" type="presParOf" srcId="{842515F2-3F6D-9C42-952C-AEA0AE69E253}" destId="{C8FB6CF1-7B7C-B549-8ABB-3B46B9F47D90}" srcOrd="0" destOrd="0" presId="urn:microsoft.com/office/officeart/2005/8/layout/hierarchy2"/>
+    <dgm:cxn modelId="{56C661B5-D3F6-734E-A8F6-882EC802F5DC}" type="presParOf" srcId="{C8FB6CF1-7B7C-B549-8ABB-3B46B9F47D90}" destId="{832CFED2-CD66-5B4B-9958-4EF994E70FC6}" srcOrd="0" destOrd="0" presId="urn:microsoft.com/office/officeart/2005/8/layout/hierarchy2"/>
+    <dgm:cxn modelId="{D3501806-A4BA-3A49-A62C-6FBE27A648E6}" type="presParOf" srcId="{C8FB6CF1-7B7C-B549-8ABB-3B46B9F47D90}" destId="{06C3EDF2-92A1-8842-8ED9-D2A1DCA55DF9}" srcOrd="1" destOrd="0" presId="urn:microsoft.com/office/officeart/2005/8/layout/hierarchy2"/>
+    <dgm:cxn modelId="{44D94802-5C3F-FB43-93BB-FF9EE642522A}" type="presParOf" srcId="{06C3EDF2-92A1-8842-8ED9-D2A1DCA55DF9}" destId="{C0271B4E-3B53-9944-995B-EE3FF5A03D4E}" srcOrd="0" destOrd="0" presId="urn:microsoft.com/office/officeart/2005/8/layout/hierarchy2"/>
+    <dgm:cxn modelId="{7AA5817B-396B-1846-8324-F831508CE895}" type="presParOf" srcId="{C0271B4E-3B53-9944-995B-EE3FF5A03D4E}" destId="{3E9DF5F3-2938-174B-BBC6-F3908BC33F27}" srcOrd="0" destOrd="0" presId="urn:microsoft.com/office/officeart/2005/8/layout/hierarchy2"/>
+    <dgm:cxn modelId="{F3BA5E9C-5378-DC49-A8C7-FDD28BD928B9}" type="presParOf" srcId="{06C3EDF2-92A1-8842-8ED9-D2A1DCA55DF9}" destId="{23960358-F87D-3447-9B90-364E8E60F287}" srcOrd="1" destOrd="0" presId="urn:microsoft.com/office/officeart/2005/8/layout/hierarchy2"/>
+    <dgm:cxn modelId="{4CE109F5-0A77-6444-9D3E-ADB8BBCD320E}" type="presParOf" srcId="{23960358-F87D-3447-9B90-364E8E60F287}" destId="{2F5E7AE1-65FF-CC44-81B5-95B78A0838D8}" srcOrd="0" destOrd="0" presId="urn:microsoft.com/office/officeart/2005/8/layout/hierarchy2"/>
+    <dgm:cxn modelId="{4B53A3A6-4B16-7F48-A4A9-5257F0754073}" type="presParOf" srcId="{23960358-F87D-3447-9B90-364E8E60F287}" destId="{C5F11696-C206-1345-8E4A-0FC19A36CDA4}" srcOrd="1" destOrd="0" presId="urn:microsoft.com/office/officeart/2005/8/layout/hierarchy2"/>
+    <dgm:cxn modelId="{55C0157B-2FCA-BC4D-B7F9-7F810E990891}" type="presParOf" srcId="{C5F11696-C206-1345-8E4A-0FC19A36CDA4}" destId="{7D5CF5D4-94EB-2240-86A2-BCDCDFC943B2}" srcOrd="0" destOrd="0" presId="urn:microsoft.com/office/officeart/2005/8/layout/hierarchy2"/>
+    <dgm:cxn modelId="{A9C640EA-5738-AB46-9155-35639AE16522}" type="presParOf" srcId="{7D5CF5D4-94EB-2240-86A2-BCDCDFC943B2}" destId="{0CC756DF-6651-8E4C-98E1-C90467CE22D1}" srcOrd="0" destOrd="0" presId="urn:microsoft.com/office/officeart/2005/8/layout/hierarchy2"/>
+    <dgm:cxn modelId="{9A492191-0E57-0C4B-B03C-D005E87EE2A8}" type="presParOf" srcId="{C5F11696-C206-1345-8E4A-0FC19A36CDA4}" destId="{53687F15-082C-E247-B80B-C306FFBEC705}" srcOrd="1" destOrd="0" presId="urn:microsoft.com/office/officeart/2005/8/layout/hierarchy2"/>
+    <dgm:cxn modelId="{2EAE142F-4641-7548-9886-22EED19B8D28}" type="presParOf" srcId="{53687F15-082C-E247-B80B-C306FFBEC705}" destId="{B14B00C3-62F7-1C49-9F55-335DF5EB0153}" srcOrd="0" destOrd="0" presId="urn:microsoft.com/office/officeart/2005/8/layout/hierarchy2"/>
+    <dgm:cxn modelId="{F471B875-CC8E-2E44-88D7-B654D8C529DD}" type="presParOf" srcId="{53687F15-082C-E247-B80B-C306FFBEC705}" destId="{2D54E4DB-698E-A046-960D-95D6C80C1255}" srcOrd="1" destOrd="0" presId="urn:microsoft.com/office/officeart/2005/8/layout/hierarchy2"/>
+    <dgm:cxn modelId="{0FBF2B59-2195-E344-AA21-6A0097318024}" type="presParOf" srcId="{2D54E4DB-698E-A046-960D-95D6C80C1255}" destId="{2F0755B8-059B-764B-87C9-0A41082D7D63}" srcOrd="0" destOrd="0" presId="urn:microsoft.com/office/officeart/2005/8/layout/hierarchy2"/>
+    <dgm:cxn modelId="{8FCA4DFE-7561-2548-AD11-0FC522DC5A36}" type="presParOf" srcId="{2F0755B8-059B-764B-87C9-0A41082D7D63}" destId="{F06A0FDE-7697-E247-9DD7-4896D22C4CFA}" srcOrd="0" destOrd="0" presId="urn:microsoft.com/office/officeart/2005/8/layout/hierarchy2"/>
+    <dgm:cxn modelId="{B4107642-049A-0145-8AC8-3F36CEA47BFB}" type="presParOf" srcId="{2D54E4DB-698E-A046-960D-95D6C80C1255}" destId="{6901B861-0807-934A-BE9F-DB08DA819F34}" srcOrd="1" destOrd="0" presId="urn:microsoft.com/office/officeart/2005/8/layout/hierarchy2"/>
+    <dgm:cxn modelId="{4969C9E6-0D42-AD46-84B4-6C7EE9EDBBA2}" type="presParOf" srcId="{6901B861-0807-934A-BE9F-DB08DA819F34}" destId="{90AEABF2-1DE8-9B43-9160-838DDFD30630}" srcOrd="0" destOrd="0" presId="urn:microsoft.com/office/officeart/2005/8/layout/hierarchy2"/>
+    <dgm:cxn modelId="{A4A24C42-1554-CF40-83D3-830B2FC1C900}" type="presParOf" srcId="{6901B861-0807-934A-BE9F-DB08DA819F34}" destId="{11746386-2F4A-014D-B7FB-A0FBDF51B302}" srcOrd="1" destOrd="0" presId="urn:microsoft.com/office/officeart/2005/8/layout/hierarchy2"/>
+    <dgm:cxn modelId="{CED895B5-71C7-F645-80B5-D9196D447DDC}" type="presParOf" srcId="{2D54E4DB-698E-A046-960D-95D6C80C1255}" destId="{3FC0525B-C755-CC49-8E72-B8706C23D5D1}" srcOrd="2" destOrd="0" presId="urn:microsoft.com/office/officeart/2005/8/layout/hierarchy2"/>
+    <dgm:cxn modelId="{A3522503-B8BD-F040-99AF-0460A7FD6F01}" type="presParOf" srcId="{3FC0525B-C755-CC49-8E72-B8706C23D5D1}" destId="{AA96DA9B-9E0C-174B-9112-61981CFA1CA4}" srcOrd="0" destOrd="0" presId="urn:microsoft.com/office/officeart/2005/8/layout/hierarchy2"/>
+    <dgm:cxn modelId="{DAE4D799-D09C-C14F-A7D8-24ECC9996B5F}" type="presParOf" srcId="{2D54E4DB-698E-A046-960D-95D6C80C1255}" destId="{6B0A5DFA-C646-7E43-9C4E-57260F554B7F}" srcOrd="3" destOrd="0" presId="urn:microsoft.com/office/officeart/2005/8/layout/hierarchy2"/>
+    <dgm:cxn modelId="{CFC0F116-83BB-E14E-865C-0F1D4D604C00}" type="presParOf" srcId="{6B0A5DFA-C646-7E43-9C4E-57260F554B7F}" destId="{4FD48FCA-4EDA-C341-A817-CB5E7CEDD048}" srcOrd="0" destOrd="0" presId="urn:microsoft.com/office/officeart/2005/8/layout/hierarchy2"/>
+    <dgm:cxn modelId="{92475D48-9220-DA4E-92C9-88C4D0AF9CAC}" type="presParOf" srcId="{6B0A5DFA-C646-7E43-9C4E-57260F554B7F}" destId="{280A00D3-BB55-F74D-BE04-31CA7FE1FC6D}" srcOrd="1" destOrd="0" presId="urn:microsoft.com/office/officeart/2005/8/layout/hierarchy2"/>
+    <dgm:cxn modelId="{F230FC84-8149-564A-A6F9-0B6A1BA3E8ED}" type="presParOf" srcId="{2D54E4DB-698E-A046-960D-95D6C80C1255}" destId="{D2C4F995-9F87-2D42-BBC4-357942279E8B}" srcOrd="4" destOrd="0" presId="urn:microsoft.com/office/officeart/2005/8/layout/hierarchy2"/>
+    <dgm:cxn modelId="{5ECAD199-5FEA-7846-83AA-F55864B03CE6}" type="presParOf" srcId="{D2C4F995-9F87-2D42-BBC4-357942279E8B}" destId="{1BE526BE-AB52-634A-9E54-CBC649CE11CE}" srcOrd="0" destOrd="0" presId="urn:microsoft.com/office/officeart/2005/8/layout/hierarchy2"/>
+    <dgm:cxn modelId="{2C5FEEF8-EEE5-F841-9D6C-36277C89747C}" type="presParOf" srcId="{2D54E4DB-698E-A046-960D-95D6C80C1255}" destId="{50CFAAEA-41B4-7B42-ADBA-B25ECF3B4C26}" srcOrd="5" destOrd="0" presId="urn:microsoft.com/office/officeart/2005/8/layout/hierarchy2"/>
+    <dgm:cxn modelId="{63085911-BE20-A14A-9C35-D74BDED12DED}" type="presParOf" srcId="{50CFAAEA-41B4-7B42-ADBA-B25ECF3B4C26}" destId="{412D90E5-6BC1-A94B-B93A-849568837ACA}" srcOrd="0" destOrd="0" presId="urn:microsoft.com/office/officeart/2005/8/layout/hierarchy2"/>
+    <dgm:cxn modelId="{D733F1E6-AD54-2D4D-A2EC-3BF0E05CD90F}" type="presParOf" srcId="{50CFAAEA-41B4-7B42-ADBA-B25ECF3B4C26}" destId="{F990ABB1-9D9B-F742-A906-3AC22100FB92}" srcOrd="1" destOrd="0" presId="urn:microsoft.com/office/officeart/2005/8/layout/hierarchy2"/>
+    <dgm:cxn modelId="{89388D7E-41C9-A84B-91B7-9CA21860B801}" type="presParOf" srcId="{2D54E4DB-698E-A046-960D-95D6C80C1255}" destId="{4C466ABA-0CC9-7645-B9D4-1022093A7E5A}" srcOrd="6" destOrd="0" presId="urn:microsoft.com/office/officeart/2005/8/layout/hierarchy2"/>
+    <dgm:cxn modelId="{40C4F5D2-E866-4248-93C9-9250A51694A3}" type="presParOf" srcId="{4C466ABA-0CC9-7645-B9D4-1022093A7E5A}" destId="{D0D25AF0-E6F8-F84D-9EF0-FD9DB0AED7CF}" srcOrd="0" destOrd="0" presId="urn:microsoft.com/office/officeart/2005/8/layout/hierarchy2"/>
+    <dgm:cxn modelId="{FA714CCC-5CC5-AF4C-A254-A0B27851B671}" type="presParOf" srcId="{2D54E4DB-698E-A046-960D-95D6C80C1255}" destId="{E167AF26-F079-7E4A-8CD8-F8173AFA1D59}" srcOrd="7" destOrd="0" presId="urn:microsoft.com/office/officeart/2005/8/layout/hierarchy2"/>
+    <dgm:cxn modelId="{48CFAF38-AB67-184C-B198-C018B58FA7F3}" type="presParOf" srcId="{E167AF26-F079-7E4A-8CD8-F8173AFA1D59}" destId="{4042B0CF-2DA3-CA49-812B-24C6DC391713}" srcOrd="0" destOrd="0" presId="urn:microsoft.com/office/officeart/2005/8/layout/hierarchy2"/>
+    <dgm:cxn modelId="{A22410A0-E62B-7D46-80B4-55CAC89FE89F}" type="presParOf" srcId="{E167AF26-F079-7E4A-8CD8-F8173AFA1D59}" destId="{9543FBEE-E547-8B41-B121-3C230A936763}" srcOrd="1" destOrd="0" presId="urn:microsoft.com/office/officeart/2005/8/layout/hierarchy2"/>
+    <dgm:cxn modelId="{C011A121-3F96-EC41-9F16-8CA7A016A530}" type="presParOf" srcId="{2D54E4DB-698E-A046-960D-95D6C80C1255}" destId="{615128A1-C4C3-2446-B3EF-65A273B4E746}" srcOrd="8" destOrd="0" presId="urn:microsoft.com/office/officeart/2005/8/layout/hierarchy2"/>
+    <dgm:cxn modelId="{4FCAEB57-DAAE-D24D-B160-61DED2761A92}" type="presParOf" srcId="{615128A1-C4C3-2446-B3EF-65A273B4E746}" destId="{B9385A39-EA26-674A-988D-F3D987B1C49F}" srcOrd="0" destOrd="0" presId="urn:microsoft.com/office/officeart/2005/8/layout/hierarchy2"/>
+    <dgm:cxn modelId="{787E5CFC-FBAC-A049-A2B3-174C811A8B4E}" type="presParOf" srcId="{2D54E4DB-698E-A046-960D-95D6C80C1255}" destId="{18EE03C9-155C-3F47-B051-2DD17D505616}" srcOrd="9" destOrd="0" presId="urn:microsoft.com/office/officeart/2005/8/layout/hierarchy2"/>
+    <dgm:cxn modelId="{FFC9E460-2B6D-6E4F-80FC-407051EA9B5D}" type="presParOf" srcId="{18EE03C9-155C-3F47-B051-2DD17D505616}" destId="{4F9E1485-2668-2446-9EAB-5F2356ED0BBD}" srcOrd="0" destOrd="0" presId="urn:microsoft.com/office/officeart/2005/8/layout/hierarchy2"/>
+    <dgm:cxn modelId="{25C98839-8632-8D47-BF7E-ED2707BA9858}" type="presParOf" srcId="{18EE03C9-155C-3F47-B051-2DD17D505616}" destId="{6FD4B995-60CB-004F-8DD0-19082FF6B45E}" srcOrd="1" destOrd="0" presId="urn:microsoft.com/office/officeart/2005/8/layout/hierarchy2"/>
   </dgm:cxnLst>
   <dgm:bg/>
   <dgm:whole/>
@@ -28012,7 +27264,7 @@
 </file>
 
 <file path=customXml/itemProps2.xml><?xml version="1.0" encoding="utf-8"?>
-<ds:datastoreItem xmlns:ds="http://schemas.openxmlformats.org/officeDocument/2006/customXml" ds:itemID="{9F052E69-5604-46A0-A501-9C43A4FFA3B0}">
+<ds:datastoreItem xmlns:ds="http://schemas.openxmlformats.org/officeDocument/2006/customXml" ds:itemID="{B2EC1BF2-4DFE-1649-9B58-079B2020E70A}">
   <ds:schemaRefs>
     <ds:schemaRef ds:uri="http://schemas.openxmlformats.org/officeDocument/2006/bibliography"/>
   </ds:schemaRefs>

</xml_diff>